<commit_message>
Add dbms unit-3 part-2
</commit_message>
<xml_diff>
--- a/5th sem/HS251TA-Principles of Management and Economics/Notes/Unit-3/FOME Unit 3A.docx
+++ b/5th sem/HS251TA-Principles of Management and Economics/Notes/Unit-3/FOME Unit 3A.docx
@@ -1,6 +1,6 @@
 
 <file path=word/document.xml><?xml version="1.0" encoding="utf-8"?>
-<w:document xmlns:wpc="http://schemas.microsoft.com/office/word/2010/wordprocessingCanvas" xmlns:mc="http://schemas.openxmlformats.org/markup-compatibility/2006" xmlns:o="urn:schemas-microsoft-com:office:office" xmlns:r="http://schemas.openxmlformats.org/officeDocument/2006/relationships" xmlns:m="http://schemas.openxmlformats.org/officeDocument/2006/math" xmlns:v="urn:schemas-microsoft-com:vml" xmlns:wp14="http://schemas.microsoft.com/office/word/2010/wordprocessingDrawing" xmlns:wp="http://schemas.openxmlformats.org/drawingml/2006/wordprocessingDrawing" xmlns:w10="urn:schemas-microsoft-com:office:word" xmlns:w="http://schemas.openxmlformats.org/wordprocessingml/2006/main" xmlns:w14="http://schemas.microsoft.com/office/word/2010/wordml" xmlns:wpg="http://schemas.microsoft.com/office/word/2010/wordprocessingGroup" xmlns:wpi="http://schemas.microsoft.com/office/word/2010/wordprocessingInk" xmlns:wne="http://schemas.microsoft.com/office/word/2006/wordml" xmlns:wps="http://schemas.microsoft.com/office/word/2010/wordprocessingShape" mc:Ignorable="w14 wp14">
+<w:document xmlns:wpc="http://schemas.microsoft.com/office/word/2010/wordprocessingCanvas" xmlns:cx="http://schemas.microsoft.com/office/drawing/2014/chartex" xmlns:cx1="http://schemas.microsoft.com/office/drawing/2015/9/8/chartex" xmlns:cx2="http://schemas.microsoft.com/office/drawing/2015/10/21/chartex" xmlns:cx3="http://schemas.microsoft.com/office/drawing/2016/5/9/chartex" xmlns:cx4="http://schemas.microsoft.com/office/drawing/2016/5/10/chartex" xmlns:cx5="http://schemas.microsoft.com/office/drawing/2016/5/11/chartex" xmlns:cx6="http://schemas.microsoft.com/office/drawing/2016/5/12/chartex" xmlns:cx7="http://schemas.microsoft.com/office/drawing/2016/5/13/chartex" xmlns:cx8="http://schemas.microsoft.com/office/drawing/2016/5/14/chartex" xmlns:mc="http://schemas.openxmlformats.org/markup-compatibility/2006" xmlns:aink="http://schemas.microsoft.com/office/drawing/2016/ink" xmlns:am3d="http://schemas.microsoft.com/office/drawing/2017/model3d" xmlns:o="urn:schemas-microsoft-com:office:office" xmlns:oel="http://schemas.microsoft.com/office/2019/extlst" xmlns:r="http://schemas.openxmlformats.org/officeDocument/2006/relationships" xmlns:m="http://schemas.openxmlformats.org/officeDocument/2006/math" xmlns:v="urn:schemas-microsoft-com:vml" xmlns:wp14="http://schemas.microsoft.com/office/word/2010/wordprocessingDrawing" xmlns:wp="http://schemas.openxmlformats.org/drawingml/2006/wordprocessingDrawing" xmlns:w10="urn:schemas-microsoft-com:office:word" xmlns:w="http://schemas.openxmlformats.org/wordprocessingml/2006/main" xmlns:w14="http://schemas.microsoft.com/office/word/2010/wordml" xmlns:w15="http://schemas.microsoft.com/office/word/2012/wordml" xmlns:w16cex="http://schemas.microsoft.com/office/word/2018/wordml/cex" xmlns:w16cid="http://schemas.microsoft.com/office/word/2016/wordml/cid" xmlns:w16="http://schemas.microsoft.com/office/word/2018/wordml" xmlns:w16du="http://schemas.microsoft.com/office/word/2023/wordml/word16du" xmlns:w16sdtdh="http://schemas.microsoft.com/office/word/2020/wordml/sdtdatahash" xmlns:w16sdtfl="http://schemas.microsoft.com/office/word/2024/wordml/sdtformatlock" xmlns:w16se="http://schemas.microsoft.com/office/word/2015/wordml/symex" xmlns:wpg="http://schemas.microsoft.com/office/word/2010/wordprocessingGroup" xmlns:wpi="http://schemas.microsoft.com/office/word/2010/wordprocessingInk" xmlns:wne="http://schemas.microsoft.com/office/word/2006/wordml" xmlns:wps="http://schemas.microsoft.com/office/word/2010/wordprocessingShape" mc:Ignorable="w14 w15 w16se w16cid w16 w16cex w16sdtdh w16sdtfl w16du wp14">
   <w:body>
     <w:p>
       <w:pPr>
@@ -13,8 +13,6 @@
           <w:sz w:val="24"/>
         </w:rPr>
       </w:pPr>
-      <w:bookmarkStart w:id="0" w:name="_GoBack"/>
-      <w:bookmarkEnd w:id="0"/>
       <w:r>
         <w:rPr>
           <w:rFonts w:ascii="Arial" w:hAnsi="Arial"/>
@@ -790,7 +788,7 @@
         <mc:AlternateContent>
           <mc:Choice Requires="wps">
             <w:drawing>
-              <wp:anchor distT="0" distB="0" distL="114300" distR="114300" simplePos="0" relativeHeight="251661312" behindDoc="0" locked="0" layoutInCell="0" allowOverlap="1" wp14:anchorId="3A07AE18" wp14:editId="53AE997F">
+              <wp:anchor distT="0" distB="0" distL="114300" distR="114300" simplePos="0" relativeHeight="251661312" behindDoc="0" locked="0" layoutInCell="0" allowOverlap="1" wp14:anchorId="1B8414D3" wp14:editId="351F9288">
                 <wp:simplePos x="0" y="0"/>
                 <wp:positionH relativeFrom="column">
                   <wp:posOffset>4188460</wp:posOffset>
@@ -858,13 +856,13 @@
               </wp:anchor>
             </w:drawing>
           </mc:Choice>
-          <mc:Fallback xmlns:w15="http://schemas.microsoft.com/office/word/2012/wordml">
+          <mc:Fallback>
             <w:pict>
-              <v:shapetype w14:anchorId="3A07AE18" id="_x0000_t202" coordsize="21600,21600" o:spt="202" path="m,l,21600r21600,l21600,xe">
+              <v:shapetype w14:anchorId="1B8414D3" id="_x0000_t202" coordsize="21600,21600" o:spt="202" path="m,l,21600r21600,l21600,xe">
                 <v:stroke joinstyle="miter"/>
                 <v:path gradientshapeok="t" o:connecttype="rect"/>
               </v:shapetype>
-              <v:shape id="Text Box 6" o:spid="_x0000_s1026" type="#_x0000_t202" style="position:absolute;left:0;text-align:left;margin-left:329.8pt;margin-top:36.9pt;width:95.2pt;height:45pt;z-index:251661312;visibility:visible;mso-wrap-style:square;mso-width-percent:0;mso-height-percent:0;mso-wrap-distance-left:9pt;mso-wrap-distance-top:0;mso-wrap-distance-right:9pt;mso-wrap-distance-bottom:0;mso-position-horizontal:absolute;mso-position-horizontal-relative:text;mso-position-vertical:absolute;mso-position-vertical-relative:text;mso-width-percent:0;mso-height-percent:0;mso-width-relative:page;mso-height-relative:page;v-text-anchor:top" o:gfxdata="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" o:allowincell="f">
+              <v:shape id="Text Box 6" o:spid="_x0000_s1026" type="#_x0000_t202" style="position:absolute;left:0;text-align:left;margin-left:329.8pt;margin-top:36.9pt;width:95.2pt;height:45pt;z-index:251661312;visibility:visible;mso-wrap-style:square;mso-width-percent:0;mso-height-percent:0;mso-wrap-distance-left:9pt;mso-wrap-distance-top:0;mso-wrap-distance-right:9pt;mso-wrap-distance-bottom:0;mso-position-horizontal:absolute;mso-position-horizontal-relative:text;mso-position-vertical:absolute;mso-position-vertical-relative:text;mso-width-percent:0;mso-height-percent:0;mso-width-relative:page;mso-height-relative:page;v-text-anchor:top" o:gfxdata="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" o:allowincell="f">
                 <v:textbox>
                   <w:txbxContent>
                     <w:p>
@@ -892,7 +890,7 @@
         <mc:AlternateContent>
           <mc:Choice Requires="wps">
             <w:drawing>
-              <wp:anchor distT="0" distB="0" distL="114300" distR="114300" simplePos="0" relativeHeight="251660288" behindDoc="0" locked="0" layoutInCell="0" allowOverlap="1" wp14:anchorId="6C43819D" wp14:editId="74D05420">
+              <wp:anchor distT="0" distB="0" distL="114300" distR="114300" simplePos="0" relativeHeight="251660288" behindDoc="0" locked="0" layoutInCell="0" allowOverlap="1" wp14:anchorId="174547DF" wp14:editId="57E2EF08">
                 <wp:simplePos x="0" y="0"/>
                 <wp:positionH relativeFrom="column">
                   <wp:posOffset>2057400</wp:posOffset>
@@ -939,9 +937,11 @@
                             <w:pPr>
                               <w:pStyle w:val="Heading3"/>
                             </w:pPr>
+                            <w:proofErr w:type="spellStart"/>
                             <w:r>
                               <w:t>Behaviour</w:t>
                             </w:r>
+                            <w:proofErr w:type="spellEnd"/>
                           </w:p>
                         </w:txbxContent>
                       </wps:txbx>
@@ -960,18 +960,20 @@
               </wp:anchor>
             </w:drawing>
           </mc:Choice>
-          <mc:Fallback xmlns:w15="http://schemas.microsoft.com/office/word/2012/wordml">
+          <mc:Fallback>
             <w:pict>
-              <v:shape w14:anchorId="6C43819D" id="Text Box 5" o:spid="_x0000_s1027" type="#_x0000_t202" style="position:absolute;left:0;text-align:left;margin-left:162pt;margin-top:36.9pt;width:93.6pt;height:35.45pt;z-index:251660288;visibility:visible;mso-wrap-style:square;mso-width-percent:0;mso-height-percent:0;mso-wrap-distance-left:9pt;mso-wrap-distance-top:0;mso-wrap-distance-right:9pt;mso-wrap-distance-bottom:0;mso-position-horizontal:absolute;mso-position-horizontal-relative:text;mso-position-vertical:absolute;mso-position-vertical-relative:text;mso-width-percent:0;mso-height-percent:0;mso-width-relative:page;mso-height-relative:page;v-text-anchor:top" o:gfxdata="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" o:allowincell="f">
+              <v:shape w14:anchorId="174547DF" id="Text Box 5" o:spid="_x0000_s1027" type="#_x0000_t202" style="position:absolute;left:0;text-align:left;margin-left:162pt;margin-top:36.9pt;width:93.6pt;height:35.45pt;z-index:251660288;visibility:visible;mso-wrap-style:square;mso-width-percent:0;mso-height-percent:0;mso-wrap-distance-left:9pt;mso-wrap-distance-top:0;mso-wrap-distance-right:9pt;mso-wrap-distance-bottom:0;mso-position-horizontal:absolute;mso-position-horizontal-relative:text;mso-position-vertical:absolute;mso-position-vertical-relative:text;mso-width-percent:0;mso-height-percent:0;mso-width-relative:page;mso-height-relative:page;v-text-anchor:top" o:gfxdata="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" o:allowincell="f">
                 <v:textbox>
                   <w:txbxContent>
                     <w:p>
                       <w:pPr>
                         <w:pStyle w:val="Heading3"/>
                       </w:pPr>
+                      <w:proofErr w:type="spellStart"/>
                       <w:r>
                         <w:t>Behaviour</w:t>
                       </w:r>
+                      <w:proofErr w:type="spellEnd"/>
                     </w:p>
                   </w:txbxContent>
                 </v:textbox>
@@ -1011,7 +1013,7 @@
         <mc:AlternateContent>
           <mc:Choice Requires="wps">
             <w:drawing>
-              <wp:anchor distT="0" distB="0" distL="114300" distR="114300" simplePos="0" relativeHeight="251659264" behindDoc="0" locked="0" layoutInCell="0" allowOverlap="1" wp14:anchorId="773845A2" wp14:editId="44D45B5A">
+              <wp:anchor distT="0" distB="0" distL="114300" distR="114300" simplePos="0" relativeHeight="251659264" behindDoc="0" locked="0" layoutInCell="0" allowOverlap="1" wp14:anchorId="37F8E883" wp14:editId="62FCC4ED">
                 <wp:simplePos x="0" y="0"/>
                 <wp:positionH relativeFrom="column">
                   <wp:posOffset>-66040</wp:posOffset>
@@ -1091,9 +1093,9 @@
               </wp:anchor>
             </w:drawing>
           </mc:Choice>
-          <mc:Fallback xmlns:w15="http://schemas.microsoft.com/office/word/2012/wordml">
+          <mc:Fallback>
             <w:pict>
-              <v:shape w14:anchorId="773845A2" id="Text Box 4" o:spid="_x0000_s1028" type="#_x0000_t202" style="position:absolute;margin-left:-5.2pt;margin-top:-.15pt;width:131.2pt;height:46.7pt;z-index:251659264;visibility:visible;mso-wrap-style:square;mso-width-percent:0;mso-height-percent:0;mso-wrap-distance-left:9pt;mso-wrap-distance-top:0;mso-wrap-distance-right:9pt;mso-wrap-distance-bottom:0;mso-position-horizontal:absolute;mso-position-horizontal-relative:text;mso-position-vertical:absolute;mso-position-vertical-relative:text;mso-width-percent:0;mso-height-percent:0;mso-width-relative:page;mso-height-relative:page;v-text-anchor:top" o:gfxdata="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" o:allowincell="f">
+              <v:shape w14:anchorId="37F8E883" id="Text Box 4" o:spid="_x0000_s1028" type="#_x0000_t202" style="position:absolute;margin-left:-5.2pt;margin-top:-.15pt;width:131.2pt;height:46.7pt;z-index:251659264;visibility:visible;mso-wrap-style:square;mso-width-percent:0;mso-height-percent:0;mso-wrap-distance-left:9pt;mso-wrap-distance-top:0;mso-wrap-distance-right:9pt;mso-wrap-distance-bottom:0;mso-position-horizontal:absolute;mso-position-horizontal-relative:text;mso-position-vertical:absolute;mso-position-vertical-relative:text;mso-width-percent:0;mso-height-percent:0;mso-width-relative:page;mso-height-relative:page;v-text-anchor:top" o:gfxdata="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" o:allowincell="f">
                 <v:textbox>
                   <w:txbxContent>
                     <w:p>
@@ -1133,7 +1135,7 @@
         <mc:AlternateContent>
           <mc:Choice Requires="wps">
             <w:drawing>
-              <wp:anchor distT="0" distB="0" distL="114300" distR="114300" simplePos="0" relativeHeight="251666432" behindDoc="0" locked="0" layoutInCell="0" allowOverlap="1" wp14:anchorId="21C15D25" wp14:editId="121F18EE">
+              <wp:anchor distT="0" distB="0" distL="114300" distR="114300" simplePos="0" relativeHeight="251666432" behindDoc="0" locked="0" layoutInCell="0" allowOverlap="1" wp14:anchorId="161BA20D" wp14:editId="3D247A0E">
                 <wp:simplePos x="0" y="0"/>
                 <wp:positionH relativeFrom="column">
                   <wp:posOffset>3063240</wp:posOffset>
@@ -1192,9 +1194,9 @@
               </wp:anchor>
             </w:drawing>
           </mc:Choice>
-          <mc:Fallback xmlns:w15="http://schemas.microsoft.com/office/word/2012/wordml">
+          <mc:Fallback>
             <w:pict>
-              <v:line w14:anchorId="14AAF47F" id="Line 11" o:spid="_x0000_s1026" style="position:absolute;z-index:251666432;visibility:visible;mso-wrap-style:square;mso-width-percent:0;mso-height-percent:0;mso-wrap-distance-left:9pt;mso-wrap-distance-top:0;mso-wrap-distance-right:9pt;mso-wrap-distance-bottom:0;mso-position-horizontal:absolute;mso-position-horizontal-relative:text;mso-position-vertical:absolute;mso-position-vertical-relative:text;mso-width-percent:0;mso-height-percent:0;mso-width-relative:page;mso-height-relative:page" from="241.2pt,16.6pt" to="313.2pt,16.6pt" o:gfxdata="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" o:allowincell="f">
+              <v:line w14:anchorId="68921040" id="Line 11" o:spid="_x0000_s1026" style="position:absolute;z-index:251666432;visibility:visible;mso-wrap-style:square;mso-width-percent:0;mso-height-percent:0;mso-wrap-distance-left:9pt;mso-wrap-distance-top:0;mso-wrap-distance-right:9pt;mso-wrap-distance-bottom:0;mso-position-horizontal:absolute;mso-position-horizontal-relative:text;mso-position-vertical:absolute;mso-position-vertical-relative:text;mso-width-percent:0;mso-height-percent:0;mso-width-relative:page;mso-height-relative:page" from="241.2pt,16.6pt" to="313.2pt,16.6pt" o:gfxdata="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" o:allowincell="f">
                 <v:stroke endarrow="block"/>
               </v:line>
             </w:pict>
@@ -1211,7 +1213,7 @@
         <mc:AlternateContent>
           <mc:Choice Requires="wps">
             <w:drawing>
-              <wp:anchor distT="0" distB="0" distL="114300" distR="114300" simplePos="0" relativeHeight="251665408" behindDoc="0" locked="0" layoutInCell="0" allowOverlap="1" wp14:anchorId="4E0C16AF" wp14:editId="40CF2891">
+              <wp:anchor distT="0" distB="0" distL="114300" distR="114300" simplePos="0" relativeHeight="251665408" behindDoc="0" locked="0" layoutInCell="0" allowOverlap="1" wp14:anchorId="3B6B40CE" wp14:editId="1CA1F0E3">
                 <wp:simplePos x="0" y="0"/>
                 <wp:positionH relativeFrom="column">
                   <wp:posOffset>1051560</wp:posOffset>
@@ -1270,9 +1272,9 @@
               </wp:anchor>
             </w:drawing>
           </mc:Choice>
-          <mc:Fallback xmlns:w15="http://schemas.microsoft.com/office/word/2012/wordml">
+          <mc:Fallback>
             <w:pict>
-              <v:line w14:anchorId="4A535B2F" id="Line 10" o:spid="_x0000_s1026" style="position:absolute;z-index:251665408;visibility:visible;mso-wrap-style:square;mso-width-percent:0;mso-height-percent:0;mso-wrap-distance-left:9pt;mso-wrap-distance-top:0;mso-wrap-distance-right:9pt;mso-wrap-distance-bottom:0;mso-position-horizontal:absolute;mso-position-horizontal-relative:text;mso-position-vertical:absolute;mso-position-vertical-relative:text;mso-width-percent:0;mso-height-percent:0;mso-width-relative:page;mso-height-relative:page" from="82.8pt,16.6pt" to="162pt,16.6pt" o:gfxdata="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" o:allowincell="f">
+              <v:line w14:anchorId="75D0B95C" id="Line 10" o:spid="_x0000_s1026" style="position:absolute;z-index:251665408;visibility:visible;mso-wrap-style:square;mso-width-percent:0;mso-height-percent:0;mso-wrap-distance-left:9pt;mso-wrap-distance-top:0;mso-wrap-distance-right:9pt;mso-wrap-distance-bottom:0;mso-position-horizontal:absolute;mso-position-horizontal-relative:text;mso-position-vertical:absolute;mso-position-vertical-relative:text;mso-width-percent:0;mso-height-percent:0;mso-width-relative:page;mso-height-relative:page" from="82.8pt,16.6pt" to="162pt,16.6pt" o:gfxdata="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" o:allowincell="f">
                 <v:stroke endarrow="block"/>
               </v:line>
             </w:pict>
@@ -1304,7 +1306,7 @@
         <mc:AlternateContent>
           <mc:Choice Requires="wps">
             <w:drawing>
-              <wp:anchor distT="0" distB="0" distL="114300" distR="114300" simplePos="0" relativeHeight="251681792" behindDoc="0" locked="0" layoutInCell="1" allowOverlap="1" wp14:anchorId="66541937" wp14:editId="43584B51">
+              <wp:anchor distT="0" distB="0" distL="114300" distR="114300" simplePos="0" relativeHeight="251681792" behindDoc="0" locked="0" layoutInCell="1" allowOverlap="1" wp14:anchorId="0BA2E3F9" wp14:editId="03108115">
                 <wp:simplePos x="0" y="0"/>
                 <wp:positionH relativeFrom="column">
                   <wp:posOffset>4352925</wp:posOffset>
@@ -1363,13 +1365,13 @@
               </wp:anchor>
             </w:drawing>
           </mc:Choice>
-          <mc:Fallback xmlns:w15="http://schemas.microsoft.com/office/word/2012/wordml">
+          <mc:Fallback>
             <w:pict>
-              <v:shapetype w14:anchorId="53CE03CA" id="_x0000_t32" coordsize="21600,21600" o:spt="32" o:oned="t" path="m,l21600,21600e" filled="f">
+              <v:shapetype w14:anchorId="6D19C90B" id="_x0000_t32" coordsize="21600,21600" o:spt="32" o:oned="t" path="m,l21600,21600e" filled="f">
                 <v:path arrowok="t" fillok="f" o:connecttype="none"/>
                 <o:lock v:ext="edit" shapetype="t"/>
               </v:shapetype>
-              <v:shape id="AutoShape 30" o:spid="_x0000_s1026" type="#_x0000_t32" style="position:absolute;margin-left:342.75pt;margin-top:19.85pt;width:16.5pt;height:64.5pt;flip:y;z-index:251681792;visibility:visible;mso-wrap-style:square;mso-width-percent:0;mso-height-percent:0;mso-wrap-distance-left:9pt;mso-wrap-distance-top:0;mso-wrap-distance-right:9pt;mso-wrap-distance-bottom:0;mso-position-horizontal:absolute;mso-position-horizontal-relative:text;mso-position-vertical:absolute;mso-position-vertical-relative:text;mso-width-percent:0;mso-height-percent:0;mso-width-relative:page;mso-height-relative:page" o:gfxdata="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">
+              <v:shape id="AutoShape 30" o:spid="_x0000_s1026" type="#_x0000_t32" style="position:absolute;margin-left:342.75pt;margin-top:19.85pt;width:16.5pt;height:64.5pt;flip:y;z-index:251681792;visibility:visible;mso-wrap-style:square;mso-width-percent:0;mso-height-percent:0;mso-wrap-distance-left:9pt;mso-wrap-distance-top:0;mso-wrap-distance-right:9pt;mso-wrap-distance-bottom:0;mso-position-horizontal:absolute;mso-position-horizontal-relative:text;mso-position-vertical:absolute;mso-position-vertical-relative:text;mso-width-percent:0;mso-height-percent:0;mso-width-relative:page;mso-height-relative:page" o:gfxdata="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">
                 <v:stroke endarrow="block"/>
               </v:shape>
             </w:pict>
@@ -1386,7 +1388,7 @@
         <mc:AlternateContent>
           <mc:Choice Requires="wps">
             <w:drawing>
-              <wp:anchor distT="0" distB="0" distL="114300" distR="114300" simplePos="0" relativeHeight="251680768" behindDoc="0" locked="0" layoutInCell="1" allowOverlap="1" wp14:anchorId="2D4E3154" wp14:editId="2BC72142">
+              <wp:anchor distT="0" distB="0" distL="114300" distR="114300" simplePos="0" relativeHeight="251680768" behindDoc="0" locked="0" layoutInCell="1" allowOverlap="1" wp14:anchorId="2B34A9E5" wp14:editId="1E667091">
                 <wp:simplePos x="0" y="0"/>
                 <wp:positionH relativeFrom="column">
                   <wp:posOffset>2381250</wp:posOffset>
@@ -1445,9 +1447,9 @@
               </wp:anchor>
             </w:drawing>
           </mc:Choice>
-          <mc:Fallback xmlns:w15="http://schemas.microsoft.com/office/word/2012/wordml">
+          <mc:Fallback>
             <w:pict>
-              <v:shape w14:anchorId="7E5F8BA0" id="AutoShape 29" o:spid="_x0000_s1026" type="#_x0000_t32" style="position:absolute;margin-left:187.5pt;margin-top:10.3pt;width:13.5pt;height:74.05pt;flip:x;z-index:251680768;visibility:visible;mso-wrap-style:square;mso-width-percent:0;mso-height-percent:0;mso-wrap-distance-left:9pt;mso-wrap-distance-top:0;mso-wrap-distance-right:9pt;mso-wrap-distance-bottom:0;mso-position-horizontal:absolute;mso-position-horizontal-relative:text;mso-position-vertical:absolute;mso-position-vertical-relative:text;mso-width-percent:0;mso-height-percent:0;mso-width-relative:page;mso-height-relative:page" o:gfxdata="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">
+              <v:shape w14:anchorId="3850FEF2" id="AutoShape 29" o:spid="_x0000_s1026" type="#_x0000_t32" style="position:absolute;margin-left:187.5pt;margin-top:10.3pt;width:13.5pt;height:74.05pt;flip:x;z-index:251680768;visibility:visible;mso-wrap-style:square;mso-width-percent:0;mso-height-percent:0;mso-wrap-distance-left:9pt;mso-wrap-distance-top:0;mso-wrap-distance-right:9pt;mso-wrap-distance-bottom:0;mso-position-horizontal:absolute;mso-position-horizontal-relative:text;mso-position-vertical:absolute;mso-position-vertical-relative:text;mso-width-percent:0;mso-height-percent:0;mso-width-relative:page;mso-height-relative:page" o:gfxdata="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">
                 <v:stroke endarrow="block"/>
               </v:shape>
             </w:pict>
@@ -1478,7 +1480,7 @@
         <mc:AlternateContent>
           <mc:Choice Requires="wps">
             <w:drawing>
-              <wp:anchor distT="0" distB="0" distL="114300" distR="114300" simplePos="0" relativeHeight="251677696" behindDoc="0" locked="0" layoutInCell="1" allowOverlap="1" wp14:anchorId="1153AE3B" wp14:editId="524FCB53">
+              <wp:anchor distT="0" distB="0" distL="114300" distR="114300" simplePos="0" relativeHeight="251677696" behindDoc="0" locked="0" layoutInCell="1" allowOverlap="1" wp14:anchorId="5AF921E6" wp14:editId="22964960">
                 <wp:simplePos x="0" y="0"/>
                 <wp:positionH relativeFrom="column">
                   <wp:posOffset>581025</wp:posOffset>
@@ -1537,9 +1539,9 @@
               </wp:anchor>
             </w:drawing>
           </mc:Choice>
-          <mc:Fallback xmlns:w15="http://schemas.microsoft.com/office/word/2012/wordml">
+          <mc:Fallback>
             <w:pict>
-              <v:shape w14:anchorId="597A1559" id="AutoShape 26" o:spid="_x0000_s1026" type="#_x0000_t32" style="position:absolute;margin-left:45.75pt;margin-top:5.15pt;width:9pt;height:58.5pt;flip:x;z-index:251677696;visibility:visible;mso-wrap-style:square;mso-width-percent:0;mso-height-percent:0;mso-wrap-distance-left:9pt;mso-wrap-distance-top:0;mso-wrap-distance-right:9pt;mso-wrap-distance-bottom:0;mso-position-horizontal:absolute;mso-position-horizontal-relative:text;mso-position-vertical:absolute;mso-position-vertical-relative:text;mso-width-percent:0;mso-height-percent:0;mso-width-relative:page;mso-height-relative:page" o:gfxdata="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">
+              <v:shape w14:anchorId="6A23C734" id="AutoShape 26" o:spid="_x0000_s1026" type="#_x0000_t32" style="position:absolute;margin-left:45.75pt;margin-top:5.15pt;width:9pt;height:58.5pt;flip:x;z-index:251677696;visibility:visible;mso-wrap-style:square;mso-width-percent:0;mso-height-percent:0;mso-wrap-distance-left:9pt;mso-wrap-distance-top:0;mso-wrap-distance-right:9pt;mso-wrap-distance-bottom:0;mso-position-horizontal:absolute;mso-position-horizontal-relative:text;mso-position-vertical:absolute;mso-position-vertical-relative:text;mso-width-percent:0;mso-height-percent:0;mso-width-relative:page;mso-height-relative:page" o:gfxdata="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">
                 <v:stroke endarrow="block"/>
               </v:shape>
             </w:pict>
@@ -1570,7 +1572,7 @@
         <mc:AlternateContent>
           <mc:Choice Requires="wps">
             <w:drawing>
-              <wp:anchor distT="0" distB="0" distL="114300" distR="114300" simplePos="0" relativeHeight="251667456" behindDoc="0" locked="0" layoutInCell="1" allowOverlap="1" wp14:anchorId="5A380A57" wp14:editId="32F1879E">
+              <wp:anchor distT="0" distB="0" distL="114300" distR="114300" simplePos="0" relativeHeight="251667456" behindDoc="0" locked="0" layoutInCell="1" allowOverlap="1" wp14:anchorId="7A89B306" wp14:editId="0FA5F481">
                 <wp:simplePos x="0" y="0"/>
                 <wp:positionH relativeFrom="column">
                   <wp:posOffset>254000</wp:posOffset>
@@ -1629,9 +1631,9 @@
               </wp:anchor>
             </w:drawing>
           </mc:Choice>
-          <mc:Fallback xmlns:w15="http://schemas.microsoft.com/office/word/2012/wordml">
+          <mc:Fallback>
             <w:pict>
-              <v:shape w14:anchorId="131CEE93" id="AutoShape 12" o:spid="_x0000_s1026" type="#_x0000_t32" style="position:absolute;margin-left:20pt;margin-top:16.45pt;width:0;height:1pt;z-index:251667456;visibility:visible;mso-wrap-style:square;mso-width-percent:0;mso-height-percent:0;mso-wrap-distance-left:9pt;mso-wrap-distance-top:0;mso-wrap-distance-right:9pt;mso-wrap-distance-bottom:0;mso-position-horizontal:absolute;mso-position-horizontal-relative:text;mso-position-vertical:absolute;mso-position-vertical-relative:text;mso-width-percent:0;mso-height-percent:0;mso-width-relative:page;mso-height-relative:page" o:gfxdata="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">
+              <v:shape w14:anchorId="4F59CA2B" id="AutoShape 12" o:spid="_x0000_s1026" type="#_x0000_t32" style="position:absolute;margin-left:20pt;margin-top:16.45pt;width:0;height:1pt;z-index:251667456;visibility:visible;mso-wrap-style:square;mso-width-percent:0;mso-height-percent:0;mso-wrap-distance-left:9pt;mso-wrap-distance-top:0;mso-wrap-distance-right:9pt;mso-wrap-distance-bottom:0;mso-position-horizontal:absolute;mso-position-horizontal-relative:text;mso-position-vertical:absolute;mso-position-vertical-relative:text;mso-width-percent:0;mso-height-percent:0;mso-width-relative:page;mso-height-relative:page" o:gfxdata="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">
                 <v:stroke endarrow="block"/>
               </v:shape>
             </w:pict>
@@ -1677,7 +1679,7 @@
         <mc:AlternateContent>
           <mc:Choice Requires="wps">
             <w:drawing>
-              <wp:anchor distT="0" distB="0" distL="114300" distR="114300" simplePos="0" relativeHeight="251682816" behindDoc="0" locked="0" layoutInCell="1" allowOverlap="1" wp14:anchorId="76EC9455" wp14:editId="6D037C35">
+              <wp:anchor distT="0" distB="0" distL="114300" distR="114300" simplePos="0" relativeHeight="251682816" behindDoc="0" locked="0" layoutInCell="1" allowOverlap="1" wp14:anchorId="6CA1AE23" wp14:editId="11A2542D">
                 <wp:simplePos x="0" y="0"/>
                 <wp:positionH relativeFrom="column">
                   <wp:posOffset>4257675</wp:posOffset>
@@ -1736,9 +1738,9 @@
               </wp:anchor>
             </w:drawing>
           </mc:Choice>
-          <mc:Fallback xmlns:w15="http://schemas.microsoft.com/office/word/2012/wordml">
+          <mc:Fallback>
             <w:pict>
-              <v:shape w14:anchorId="077E3A78" id="AutoShape 31" o:spid="_x0000_s1026" type="#_x0000_t32" style="position:absolute;margin-left:335.25pt;margin-top:10.55pt;width:24pt;height:113.45pt;z-index:251682816;visibility:visible;mso-wrap-style:square;mso-width-percent:0;mso-height-percent:0;mso-wrap-distance-left:9pt;mso-wrap-distance-top:0;mso-wrap-distance-right:9pt;mso-wrap-distance-bottom:0;mso-position-horizontal:absolute;mso-position-horizontal-relative:text;mso-position-vertical:absolute;mso-position-vertical-relative:text;mso-width-percent:0;mso-height-percent:0;mso-width-relative:page;mso-height-relative:page" o:gfxdata="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">
+              <v:shape w14:anchorId="5E1584CA" id="AutoShape 31" o:spid="_x0000_s1026" type="#_x0000_t32" style="position:absolute;margin-left:335.25pt;margin-top:10.55pt;width:24pt;height:113.45pt;z-index:251682816;visibility:visible;mso-wrap-style:square;mso-width-percent:0;mso-height-percent:0;mso-wrap-distance-left:9pt;mso-wrap-distance-top:0;mso-wrap-distance-right:9pt;mso-wrap-distance-bottom:0;mso-position-horizontal:absolute;mso-position-horizontal-relative:text;mso-position-vertical:absolute;mso-position-vertical-relative:text;mso-width-percent:0;mso-height-percent:0;mso-width-relative:page;mso-height-relative:page" o:gfxdata="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">
                 <v:stroke endarrow="block"/>
               </v:shape>
             </w:pict>
@@ -1755,7 +1757,7 @@
         <mc:AlternateContent>
           <mc:Choice Requires="wps">
             <w:drawing>
-              <wp:anchor distT="0" distB="0" distL="114300" distR="114300" simplePos="0" relativeHeight="251679744" behindDoc="0" locked="0" layoutInCell="1" allowOverlap="1" wp14:anchorId="39C0FCDC" wp14:editId="3BB14449">
+              <wp:anchor distT="0" distB="0" distL="114300" distR="114300" simplePos="0" relativeHeight="251679744" behindDoc="0" locked="0" layoutInCell="1" allowOverlap="1" wp14:anchorId="1B8405B6" wp14:editId="32DBD5E9">
                 <wp:simplePos x="0" y="0"/>
                 <wp:positionH relativeFrom="column">
                   <wp:posOffset>2381250</wp:posOffset>
@@ -1814,9 +1816,9 @@
               </wp:anchor>
             </w:drawing>
           </mc:Choice>
-          <mc:Fallback xmlns:w15="http://schemas.microsoft.com/office/word/2012/wordml">
+          <mc:Fallback>
             <w:pict>
-              <v:shape w14:anchorId="64616642" id="AutoShape 28" o:spid="_x0000_s1026" type="#_x0000_t32" style="position:absolute;margin-left:187.5pt;margin-top:14.3pt;width:3.75pt;height:109.7pt;flip:x y;z-index:251679744;visibility:visible;mso-wrap-style:square;mso-width-percent:0;mso-height-percent:0;mso-wrap-distance-left:9pt;mso-wrap-distance-top:0;mso-wrap-distance-right:9pt;mso-wrap-distance-bottom:0;mso-position-horizontal:absolute;mso-position-horizontal-relative:text;mso-position-vertical:absolute;mso-position-vertical-relative:text;mso-width-percent:0;mso-height-percent:0;mso-width-relative:page;mso-height-relative:page" o:gfxdata="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">
+              <v:shape w14:anchorId="7C6F3CE3" id="AutoShape 28" o:spid="_x0000_s1026" type="#_x0000_t32" style="position:absolute;margin-left:187.5pt;margin-top:14.3pt;width:3.75pt;height:109.7pt;flip:x y;z-index:251679744;visibility:visible;mso-wrap-style:square;mso-width-percent:0;mso-height-percent:0;mso-wrap-distance-left:9pt;mso-wrap-distance-top:0;mso-wrap-distance-right:9pt;mso-wrap-distance-bottom:0;mso-position-horizontal:absolute;mso-position-horizontal-relative:text;mso-position-vertical:absolute;mso-position-vertical-relative:text;mso-width-percent:0;mso-height-percent:0;mso-width-relative:page;mso-height-relative:page" o:gfxdata="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">
                 <v:stroke endarrow="block"/>
               </v:shape>
             </w:pict>
@@ -1833,7 +1835,7 @@
         <mc:AlternateContent>
           <mc:Choice Requires="wps">
             <w:drawing>
-              <wp:anchor distT="0" distB="0" distL="114300" distR="114300" simplePos="0" relativeHeight="251678720" behindDoc="0" locked="0" layoutInCell="1" allowOverlap="1" wp14:anchorId="1A957F7C" wp14:editId="74487F27">
+              <wp:anchor distT="0" distB="0" distL="114300" distR="114300" simplePos="0" relativeHeight="251678720" behindDoc="0" locked="0" layoutInCell="1" allowOverlap="1" wp14:anchorId="36AA075D" wp14:editId="33E94BB5">
                 <wp:simplePos x="0" y="0"/>
                 <wp:positionH relativeFrom="column">
                   <wp:posOffset>581025</wp:posOffset>
@@ -1892,9 +1894,9 @@
               </wp:anchor>
             </w:drawing>
           </mc:Choice>
-          <mc:Fallback xmlns:w15="http://schemas.microsoft.com/office/word/2012/wordml">
+          <mc:Fallback>
             <w:pict>
-              <v:shape w14:anchorId="4868708B" id="AutoShape 27" o:spid="_x0000_s1026" type="#_x0000_t32" style="position:absolute;margin-left:45.75pt;margin-top:20.3pt;width:0;height:118.35pt;flip:y;z-index:251678720;visibility:visible;mso-wrap-style:square;mso-width-percent:0;mso-height-percent:0;mso-wrap-distance-left:9pt;mso-wrap-distance-top:0;mso-wrap-distance-right:9pt;mso-wrap-distance-bottom:0;mso-position-horizontal:absolute;mso-position-horizontal-relative:text;mso-position-vertical:absolute;mso-position-vertical-relative:text;mso-width-percent:0;mso-height-percent:0;mso-width-relative:page;mso-height-relative:page" o:gfxdata="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">
+              <v:shape w14:anchorId="413FAF1A" id="AutoShape 27" o:spid="_x0000_s1026" type="#_x0000_t32" style="position:absolute;margin-left:45.75pt;margin-top:20.3pt;width:0;height:118.35pt;flip:y;z-index:251678720;visibility:visible;mso-wrap-style:square;mso-width-percent:0;mso-height-percent:0;mso-wrap-distance-left:9pt;mso-wrap-distance-top:0;mso-wrap-distance-right:9pt;mso-wrap-distance-bottom:0;mso-position-horizontal:absolute;mso-position-horizontal-relative:text;mso-position-vertical:absolute;mso-position-vertical-relative:text;mso-width-percent:0;mso-height-percent:0;mso-width-relative:page;mso-height-relative:page" o:gfxdata="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">
                 <v:stroke endarrow="block"/>
               </v:shape>
             </w:pict>
@@ -2017,7 +2019,7 @@
         <mc:AlternateContent>
           <mc:Choice Requires="wps">
             <w:drawing>
-              <wp:anchor distT="0" distB="0" distL="114300" distR="114300" simplePos="0" relativeHeight="251662336" behindDoc="0" locked="0" layoutInCell="0" allowOverlap="1" wp14:anchorId="1C42E378" wp14:editId="4D1D4670">
+              <wp:anchor distT="0" distB="0" distL="114300" distR="114300" simplePos="0" relativeHeight="251662336" behindDoc="0" locked="0" layoutInCell="0" allowOverlap="1" wp14:anchorId="180A3F30" wp14:editId="5C26E582">
                 <wp:simplePos x="0" y="0"/>
                 <wp:positionH relativeFrom="column">
                   <wp:posOffset>137160</wp:posOffset>
@@ -2085,9 +2087,9 @@
               </wp:anchor>
             </w:drawing>
           </mc:Choice>
-          <mc:Fallback xmlns:w15="http://schemas.microsoft.com/office/word/2012/wordml">
+          <mc:Fallback>
             <w:pict>
-              <v:shape w14:anchorId="1C42E378" id="Text Box 7" o:spid="_x0000_s1029" type="#_x0000_t202" style="position:absolute;margin-left:10.8pt;margin-top:14.45pt;width:93.6pt;height:49.7pt;z-index:251662336;visibility:visible;mso-wrap-style:square;mso-width-percent:0;mso-height-percent:0;mso-wrap-distance-left:9pt;mso-wrap-distance-top:0;mso-wrap-distance-right:9pt;mso-wrap-distance-bottom:0;mso-position-horizontal:absolute;mso-position-horizontal-relative:text;mso-position-vertical:absolute;mso-position-vertical-relative:text;mso-width-percent:0;mso-height-percent:0;mso-width-relative:page;mso-height-relative:page;v-text-anchor:top" o:gfxdata="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" o:allowincell="f">
+              <v:shape w14:anchorId="180A3F30" id="Text Box 7" o:spid="_x0000_s1029" type="#_x0000_t202" style="position:absolute;margin-left:10.8pt;margin-top:14.45pt;width:93.6pt;height:49.7pt;z-index:251662336;visibility:visible;mso-wrap-style:square;mso-width-percent:0;mso-height-percent:0;mso-wrap-distance-left:9pt;mso-wrap-distance-top:0;mso-wrap-distance-right:9pt;mso-wrap-distance-bottom:0;mso-position-horizontal:absolute;mso-position-horizontal-relative:text;mso-position-vertical:absolute;mso-position-vertical-relative:text;mso-width-percent:0;mso-height-percent:0;mso-width-relative:page;mso-height-relative:page;v-text-anchor:top" o:gfxdata="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" o:allowincell="f">
                 <v:textbox>
                   <w:txbxContent>
                     <w:p>
@@ -2115,7 +2117,7 @@
         <mc:AlternateContent>
           <mc:Choice Requires="wps">
             <w:drawing>
-              <wp:anchor distT="0" distB="0" distL="114300" distR="114300" simplePos="0" relativeHeight="251664384" behindDoc="0" locked="0" layoutInCell="0" allowOverlap="1" wp14:anchorId="77241A57" wp14:editId="3F136BC6">
+              <wp:anchor distT="0" distB="0" distL="114300" distR="114300" simplePos="0" relativeHeight="251664384" behindDoc="0" locked="0" layoutInCell="0" allowOverlap="1" wp14:anchorId="5B3F9A98" wp14:editId="321AA86A">
                 <wp:simplePos x="0" y="0"/>
                 <wp:positionH relativeFrom="column">
                   <wp:posOffset>3810000</wp:posOffset>
@@ -2190,9 +2192,9 @@
               </wp:anchor>
             </w:drawing>
           </mc:Choice>
-          <mc:Fallback xmlns:w15="http://schemas.microsoft.com/office/word/2012/wordml">
+          <mc:Fallback>
             <w:pict>
-              <v:shape w14:anchorId="77241A57" id="Text Box 9" o:spid="_x0000_s1030" type="#_x0000_t202" style="position:absolute;margin-left:300pt;margin-top:-.7pt;width:93.6pt;height:49.7pt;z-index:251664384;visibility:visible;mso-wrap-style:square;mso-width-percent:0;mso-height-percent:0;mso-wrap-distance-left:9pt;mso-wrap-distance-top:0;mso-wrap-distance-right:9pt;mso-wrap-distance-bottom:0;mso-position-horizontal:absolute;mso-position-horizontal-relative:text;mso-position-vertical:absolute;mso-position-vertical-relative:text;mso-width-percent:0;mso-height-percent:0;mso-width-relative:page;mso-height-relative:page;v-text-anchor:top" o:gfxdata="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" o:allowincell="f">
+              <v:shape w14:anchorId="5B3F9A98" id="Text Box 9" o:spid="_x0000_s1030" type="#_x0000_t202" style="position:absolute;margin-left:300pt;margin-top:-.7pt;width:93.6pt;height:49.7pt;z-index:251664384;visibility:visible;mso-wrap-style:square;mso-width-percent:0;mso-height-percent:0;mso-wrap-distance-left:9pt;mso-wrap-distance-top:0;mso-wrap-distance-right:9pt;mso-wrap-distance-bottom:0;mso-position-horizontal:absolute;mso-position-horizontal-relative:text;mso-position-vertical:absolute;mso-position-vertical-relative:text;mso-width-percent:0;mso-height-percent:0;mso-width-relative:page;mso-height-relative:page;v-text-anchor:top" o:gfxdata="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" o:allowincell="f">
                 <v:textbox>
                   <w:txbxContent>
                     <w:p>
@@ -2227,7 +2229,7 @@
         <mc:AlternateContent>
           <mc:Choice Requires="wps">
             <w:drawing>
-              <wp:anchor distT="0" distB="0" distL="114300" distR="114300" simplePos="0" relativeHeight="251663360" behindDoc="0" locked="0" layoutInCell="0" allowOverlap="1" wp14:anchorId="671A619F" wp14:editId="7A1FF0AB">
+              <wp:anchor distT="0" distB="0" distL="114300" distR="114300" simplePos="0" relativeHeight="251663360" behindDoc="0" locked="0" layoutInCell="0" allowOverlap="1" wp14:anchorId="43BBB343" wp14:editId="12D8F97E">
                 <wp:simplePos x="0" y="0"/>
                 <wp:positionH relativeFrom="column">
                   <wp:posOffset>1783080</wp:posOffset>
@@ -2303,9 +2305,9 @@
               </wp:anchor>
             </w:drawing>
           </mc:Choice>
-          <mc:Fallback xmlns:w15="http://schemas.microsoft.com/office/word/2012/wordml">
+          <mc:Fallback>
             <w:pict>
-              <v:shape w14:anchorId="671A619F" id="Text Box 8" o:spid="_x0000_s1031" type="#_x0000_t202" style="position:absolute;margin-left:140.4pt;margin-top:-.7pt;width:100.8pt;height:49.7pt;z-index:251663360;visibility:visible;mso-wrap-style:square;mso-width-percent:0;mso-height-percent:0;mso-wrap-distance-left:9pt;mso-wrap-distance-top:0;mso-wrap-distance-right:9pt;mso-wrap-distance-bottom:0;mso-position-horizontal:absolute;mso-position-horizontal-relative:text;mso-position-vertical:absolute;mso-position-vertical-relative:text;mso-width-percent:0;mso-height-percent:0;mso-width-relative:page;mso-height-relative:page;v-text-anchor:top" o:gfxdata="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" o:allowincell="f">
+              <v:shape w14:anchorId="43BBB343" id="Text Box 8" o:spid="_x0000_s1031" type="#_x0000_t202" style="position:absolute;margin-left:140.4pt;margin-top:-.7pt;width:100.8pt;height:49.7pt;z-index:251663360;visibility:visible;mso-wrap-style:square;mso-width-percent:0;mso-height-percent:0;mso-wrap-distance-left:9pt;mso-wrap-distance-top:0;mso-wrap-distance-right:9pt;mso-wrap-distance-bottom:0;mso-position-horizontal:absolute;mso-position-horizontal-relative:text;mso-position-vertical:absolute;mso-position-vertical-relative:text;mso-width-percent:0;mso-height-percent:0;mso-width-relative:page;mso-height-relative:page;v-text-anchor:top" o:gfxdata="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" o:allowincell="f">
                 <v:textbox>
                   <w:txbxContent>
                     <w:p>
@@ -2390,7 +2392,23 @@
           <w:rFonts w:ascii="Arial" w:hAnsi="Arial"/>
           <w:sz w:val="24"/>
         </w:rPr>
-        <w:t xml:space="preserve">A stimulus  - e.g. Hunger ( physical) or desire for company (social/psychological) ……….give rise to a response ( some kind of behaviour) ………which leads to an outcome….( either satisfaction or frustration </w:t>
+        <w:t xml:space="preserve">A stimulus  - e.g. Hunger ( physical) or desire for company (social/psychological) ……….give rise to a response ( some kind of </w:t>
+      </w:r>
+      <w:proofErr w:type="spellStart"/>
+      <w:r>
+        <w:rPr>
+          <w:rFonts w:ascii="Arial" w:hAnsi="Arial"/>
+          <w:sz w:val="24"/>
+        </w:rPr>
+        <w:t>behaviour</w:t>
+      </w:r>
+      <w:proofErr w:type="spellEnd"/>
+      <w:r>
+        <w:rPr>
+          <w:rFonts w:ascii="Arial" w:hAnsi="Arial"/>
+          <w:sz w:val="24"/>
+        </w:rPr>
+        <w:t xml:space="preserve">) ………which leads to an outcome….( either satisfaction or frustration </w:t>
       </w:r>
     </w:p>
     <w:p>
@@ -2440,7 +2458,23 @@
           <w:rFonts w:ascii="Arial" w:hAnsi="Arial"/>
           <w:sz w:val="24"/>
         </w:rPr>
-        <w:t>But as manages we need to understand the motives of each individual actions because how we understand others will influence our attitude and behaviour towards them</w:t>
+        <w:t xml:space="preserve">But as manages we need to understand the motives of each individual actions because how we understand others will influence our attitude and </w:t>
+      </w:r>
+      <w:proofErr w:type="spellStart"/>
+      <w:r>
+        <w:rPr>
+          <w:rFonts w:ascii="Arial" w:hAnsi="Arial"/>
+          <w:sz w:val="24"/>
+        </w:rPr>
+        <w:t>behaviour</w:t>
+      </w:r>
+      <w:proofErr w:type="spellEnd"/>
+      <w:r>
+        <w:rPr>
+          <w:rFonts w:ascii="Arial" w:hAnsi="Arial"/>
+          <w:sz w:val="24"/>
+        </w:rPr>
+        <w:t xml:space="preserve"> towards them</w:t>
       </w:r>
     </w:p>
     <w:p>
@@ -2626,7 +2660,23 @@
           <w:rFonts w:ascii="Arial" w:hAnsi="Arial"/>
           <w:sz w:val="24"/>
         </w:rPr>
-        <w:t>Human motivation has its roots from the need for self interest and the maximization of gains as the prime motivations.  According to Schein, this view places human beings into two categories:</w:t>
+        <w:t xml:space="preserve">Human motivation has its roots from the need for </w:t>
+      </w:r>
+      <w:proofErr w:type="spellStart"/>
+      <w:r>
+        <w:rPr>
+          <w:rFonts w:ascii="Arial" w:hAnsi="Arial"/>
+          <w:sz w:val="24"/>
+        </w:rPr>
+        <w:t>self interest</w:t>
+      </w:r>
+      <w:proofErr w:type="spellEnd"/>
+      <w:r>
+        <w:rPr>
+          <w:rFonts w:ascii="Arial" w:hAnsi="Arial"/>
+          <w:sz w:val="24"/>
+        </w:rPr>
+        <w:t xml:space="preserve"> and the maximization of gains as the prime motivations.  According to Schein, this view places human beings into two categories:</w:t>
       </w:r>
     </w:p>
     <w:p>
@@ -2730,21 +2780,28 @@
           <w:sz w:val="24"/>
         </w:rPr>
       </w:pPr>
-      <w:proofErr w:type="gramStart"/>
-      <w:r>
-        <w:rPr>
-          <w:rFonts w:ascii="Arial" w:hAnsi="Arial"/>
-          <w:sz w:val="24"/>
-        </w:rPr>
-        <w:t>Views people as predominantly motivated by social needs – the need for personal relationship.</w:t>
-      </w:r>
-      <w:proofErr w:type="gramEnd"/>
-      <w:r>
-        <w:rPr>
-          <w:rFonts w:ascii="Arial" w:hAnsi="Arial"/>
-          <w:sz w:val="24"/>
-        </w:rPr>
-        <w:t xml:space="preserve"> This is drawn heavily on the conclusions of Hawthorne studies. The implications for managers is that emphasis on attending to peoples needs over the task will lead to greater productivity as well as higher morale.</w:t>
+      <w:r>
+        <w:rPr>
+          <w:rFonts w:ascii="Arial" w:hAnsi="Arial"/>
+          <w:sz w:val="24"/>
+        </w:rPr>
+        <w:t xml:space="preserve">Views people as predominantly motivated by social needs – the need for personal relationship. This is drawn heavily on the conclusions of Hawthorne studies. The implications for managers is that emphasis on attending to </w:t>
+      </w:r>
+      <w:proofErr w:type="spellStart"/>
+      <w:r>
+        <w:rPr>
+          <w:rFonts w:ascii="Arial" w:hAnsi="Arial"/>
+          <w:sz w:val="24"/>
+        </w:rPr>
+        <w:t>peoples</w:t>
+      </w:r>
+      <w:proofErr w:type="spellEnd"/>
+      <w:r>
+        <w:rPr>
+          <w:rFonts w:ascii="Arial" w:hAnsi="Arial"/>
+          <w:sz w:val="24"/>
+        </w:rPr>
+        <w:t xml:space="preserve"> needs over the task will lead to greater productivity as well as higher morale.</w:t>
       </w:r>
     </w:p>
     <w:p>
@@ -2775,34 +2832,60 @@
           <w:sz w:val="24"/>
         </w:rPr>
       </w:pPr>
+      <w:proofErr w:type="spellStart"/>
       <w:r>
         <w:rPr>
           <w:rFonts w:ascii="Arial" w:hAnsi="Arial"/>
           <w:b/>
           <w:sz w:val="24"/>
         </w:rPr>
-        <w:t>Self actualization model</w:t>
-      </w:r>
-    </w:p>
-    <w:p>
-      <w:pPr>
-        <w:pStyle w:val="Footer"/>
-        <w:tabs>
-          <w:tab w:val="clear" w:pos="4320"/>
-          <w:tab w:val="clear" w:pos="8640"/>
-        </w:tabs>
-        <w:spacing w:line="360" w:lineRule="auto"/>
-        <w:rPr>
-          <w:rFonts w:ascii="Arial" w:hAnsi="Arial"/>
-          <w:sz w:val="24"/>
-        </w:rPr>
-      </w:pPr>
-      <w:r>
-        <w:rPr>
-          <w:rFonts w:ascii="Arial" w:hAnsi="Arial"/>
-          <w:sz w:val="24"/>
-        </w:rPr>
-        <w:t>Individual needs for self actualization is the prime motivator</w:t>
+        <w:t>Self actualization</w:t>
+      </w:r>
+      <w:proofErr w:type="spellEnd"/>
+      <w:r>
+        <w:rPr>
+          <w:rFonts w:ascii="Arial" w:hAnsi="Arial"/>
+          <w:b/>
+          <w:sz w:val="24"/>
+        </w:rPr>
+        <w:t xml:space="preserve"> model</w:t>
+      </w:r>
+    </w:p>
+    <w:p>
+      <w:pPr>
+        <w:pStyle w:val="Footer"/>
+        <w:tabs>
+          <w:tab w:val="clear" w:pos="4320"/>
+          <w:tab w:val="clear" w:pos="8640"/>
+        </w:tabs>
+        <w:spacing w:line="360" w:lineRule="auto"/>
+        <w:rPr>
+          <w:rFonts w:ascii="Arial" w:hAnsi="Arial"/>
+          <w:sz w:val="24"/>
+        </w:rPr>
+      </w:pPr>
+      <w:r>
+        <w:rPr>
+          <w:rFonts w:ascii="Arial" w:hAnsi="Arial"/>
+          <w:sz w:val="24"/>
+        </w:rPr>
+        <w:t xml:space="preserve">Individual needs for </w:t>
+      </w:r>
+      <w:proofErr w:type="spellStart"/>
+      <w:r>
+        <w:rPr>
+          <w:rFonts w:ascii="Arial" w:hAnsi="Arial"/>
+          <w:sz w:val="24"/>
+        </w:rPr>
+        <w:t>self actualization</w:t>
+      </w:r>
+      <w:proofErr w:type="spellEnd"/>
+      <w:r>
+        <w:rPr>
+          <w:rFonts w:ascii="Arial" w:hAnsi="Arial"/>
+          <w:sz w:val="24"/>
+        </w:rPr>
+        <w:t xml:space="preserve"> is the prime motivator</w:t>
       </w:r>
     </w:p>
     <w:p>
@@ -2951,7 +3034,23 @@
           <w:rFonts w:ascii="Arial" w:hAnsi="Arial"/>
           <w:sz w:val="24"/>
         </w:rPr>
-        <w:t xml:space="preserve">This Schein classification helps to relate the major approaches to organizational behaviour and motivation, the basis of which is that motives are directed towards </w:t>
+        <w:t xml:space="preserve">This Schein classification helps to relate the major approaches to organizational </w:t>
+      </w:r>
+      <w:proofErr w:type="spellStart"/>
+      <w:r>
+        <w:rPr>
+          <w:rFonts w:ascii="Arial" w:hAnsi="Arial"/>
+          <w:sz w:val="24"/>
+        </w:rPr>
+        <w:t>behaviour</w:t>
+      </w:r>
+      <w:proofErr w:type="spellEnd"/>
+      <w:r>
+        <w:rPr>
+          <w:rFonts w:ascii="Arial" w:hAnsi="Arial"/>
+          <w:sz w:val="24"/>
+        </w:rPr>
+        <w:t xml:space="preserve"> and motivation, the basis of which is that motives are directed towards </w:t>
       </w:r>
       <w:r>
         <w:rPr>
@@ -2966,7 +3065,55 @@
           <w:rFonts w:ascii="Arial" w:hAnsi="Arial"/>
           <w:sz w:val="24"/>
         </w:rPr>
-        <w:t xml:space="preserve"> (social, economic, self actualization etc) and the behaviour that is selected consciously or sometimes instinctively towards the achievement of these ends</w:t>
+        <w:t xml:space="preserve"> (social, economic, </w:t>
+      </w:r>
+      <w:proofErr w:type="spellStart"/>
+      <w:r>
+        <w:rPr>
+          <w:rFonts w:ascii="Arial" w:hAnsi="Arial"/>
+          <w:sz w:val="24"/>
+        </w:rPr>
+        <w:t>self actualization</w:t>
+      </w:r>
+      <w:proofErr w:type="spellEnd"/>
+      <w:r>
+        <w:rPr>
+          <w:rFonts w:ascii="Arial" w:hAnsi="Arial"/>
+          <w:sz w:val="24"/>
+        </w:rPr>
+        <w:t xml:space="preserve"> </w:t>
+      </w:r>
+      <w:proofErr w:type="spellStart"/>
+      <w:r>
+        <w:rPr>
+          <w:rFonts w:ascii="Arial" w:hAnsi="Arial"/>
+          <w:sz w:val="24"/>
+        </w:rPr>
+        <w:t>etc</w:t>
+      </w:r>
+      <w:proofErr w:type="spellEnd"/>
+      <w:r>
+        <w:rPr>
+          <w:rFonts w:ascii="Arial" w:hAnsi="Arial"/>
+          <w:sz w:val="24"/>
+        </w:rPr>
+        <w:t xml:space="preserve">) and the </w:t>
+      </w:r>
+      <w:proofErr w:type="spellStart"/>
+      <w:r>
+        <w:rPr>
+          <w:rFonts w:ascii="Arial" w:hAnsi="Arial"/>
+          <w:sz w:val="24"/>
+        </w:rPr>
+        <w:t>behaviour</w:t>
+      </w:r>
+      <w:proofErr w:type="spellEnd"/>
+      <w:r>
+        <w:rPr>
+          <w:rFonts w:ascii="Arial" w:hAnsi="Arial"/>
+          <w:sz w:val="24"/>
+        </w:rPr>
+        <w:t xml:space="preserve"> that is selected consciously or sometimes instinctively towards the achievement of these ends</w:t>
       </w:r>
     </w:p>
     <w:p>
@@ -3224,8 +3371,33 @@
           <w:rFonts w:ascii="Arial" w:hAnsi="Arial"/>
           <w:sz w:val="24"/>
         </w:rPr>
-        <w:t>For organizational behaviour, as the society develops economically and becomes more complex, the primary motives give way to secondary motives in motivating behaviour</w:t>
-      </w:r>
+        <w:t xml:space="preserve">For organizational </w:t>
+      </w:r>
+      <w:proofErr w:type="spellStart"/>
+      <w:r>
+        <w:rPr>
+          <w:rFonts w:ascii="Arial" w:hAnsi="Arial"/>
+          <w:sz w:val="24"/>
+        </w:rPr>
+        <w:t>behaviour</w:t>
+      </w:r>
+      <w:proofErr w:type="spellEnd"/>
+      <w:r>
+        <w:rPr>
+          <w:rFonts w:ascii="Arial" w:hAnsi="Arial"/>
+          <w:sz w:val="24"/>
+        </w:rPr>
+        <w:t xml:space="preserve">, as the society develops economically and becomes more complex, the primary motives give way to secondary motives in motivating </w:t>
+      </w:r>
+      <w:proofErr w:type="spellStart"/>
+      <w:r>
+        <w:rPr>
+          <w:rFonts w:ascii="Arial" w:hAnsi="Arial"/>
+          <w:sz w:val="24"/>
+        </w:rPr>
+        <w:t>behaviour</w:t>
+      </w:r>
+      <w:proofErr w:type="spellEnd"/>
     </w:p>
     <w:p>
       <w:pPr>
@@ -3492,15 +3664,9 @@
         <w:rPr>
           <w:rFonts w:ascii="Arial" w:hAnsi="Arial"/>
           <w:sz w:val="24"/>
-        </w:rPr>
-        <w:t>1900 – Scientific management t</w:t>
-      </w:r>
-      <w:r>
-        <w:rPr>
-          <w:rFonts w:ascii="Arial" w:hAnsi="Arial"/>
-          <w:sz w:val="24"/>
-        </w:rPr>
-        <w:t>heories</w:t>
+          <w:highlight w:val="yellow"/>
+        </w:rPr>
+        <w:t>1900 – Scientific management theories</w:t>
       </w:r>
       <w:r>
         <w:rPr>
@@ -3555,6 +3721,7 @@
         <w:rPr>
           <w:rFonts w:ascii="Arial" w:hAnsi="Arial"/>
           <w:sz w:val="24"/>
+          <w:highlight w:val="yellow"/>
         </w:rPr>
         <w:t>1940s – Hawthorne Studies (Elton Mayo) emphasizes working conditions and need for affiliation as motivators</w:t>
       </w:r>
@@ -3584,12 +3751,14 @@
         <w:rPr>
           <w:rFonts w:ascii="Arial" w:hAnsi="Arial"/>
           <w:sz w:val="24"/>
-        </w:rPr>
-      </w:pPr>
-      <w:r>
-        <w:rPr>
-          <w:rFonts w:ascii="Arial" w:hAnsi="Arial"/>
-          <w:sz w:val="24"/>
+          <w:highlight w:val="yellow"/>
+        </w:rPr>
+      </w:pPr>
+      <w:r>
+        <w:rPr>
+          <w:rFonts w:ascii="Arial" w:hAnsi="Arial"/>
+          <w:sz w:val="24"/>
+          <w:highlight w:val="yellow"/>
         </w:rPr>
         <w:lastRenderedPageBreak/>
         <w:t>1950s/1960s - Maslow’s Hierarchy of needs Theory</w:t>
@@ -3606,126 +3775,61 @@
         <w:rPr>
           <w:rFonts w:ascii="Arial" w:hAnsi="Arial"/>
           <w:sz w:val="24"/>
-        </w:rPr>
-      </w:pPr>
-      <w:r>
-        <w:rPr>
-          <w:rFonts w:ascii="Arial" w:hAnsi="Arial"/>
-          <w:sz w:val="24"/>
-        </w:rPr>
-        <w:t xml:space="preserve">                        Dougl</w:t>
-      </w:r>
-      <w:r>
-        <w:rPr>
-          <w:rFonts w:ascii="Arial" w:hAnsi="Arial"/>
-          <w:sz w:val="24"/>
-        </w:rPr>
-        <w:t>a</w:t>
-      </w:r>
-      <w:r>
-        <w:rPr>
-          <w:rFonts w:ascii="Arial" w:hAnsi="Arial"/>
-          <w:sz w:val="24"/>
-        </w:rPr>
-        <w:t>s McGr</w:t>
-      </w:r>
-      <w:r>
-        <w:rPr>
-          <w:rFonts w:ascii="Arial" w:hAnsi="Arial"/>
-          <w:sz w:val="24"/>
-        </w:rPr>
-        <w:t>e</w:t>
-      </w:r>
-      <w:r>
-        <w:rPr>
-          <w:rFonts w:ascii="Arial" w:hAnsi="Arial"/>
-          <w:sz w:val="24"/>
-        </w:rPr>
-        <w:t>gor</w:t>
-      </w:r>
-      <w:r>
-        <w:rPr>
-          <w:rFonts w:ascii="Arial" w:hAnsi="Arial"/>
-          <w:sz w:val="24"/>
-        </w:rPr>
-        <w:t xml:space="preserve"> </w:t>
-      </w:r>
-      <w:r>
-        <w:rPr>
-          <w:rFonts w:ascii="Arial" w:hAnsi="Arial"/>
-          <w:sz w:val="24"/>
-        </w:rPr>
-        <w:t>Theory X and Y</w:t>
-      </w:r>
-    </w:p>
-    <w:p>
-      <w:pPr>
-        <w:pStyle w:val="Footer"/>
-        <w:tabs>
-          <w:tab w:val="clear" w:pos="4320"/>
-          <w:tab w:val="clear" w:pos="8640"/>
-        </w:tabs>
-        <w:spacing w:line="360" w:lineRule="auto"/>
-        <w:rPr>
-          <w:rFonts w:ascii="Arial" w:hAnsi="Arial"/>
-          <w:sz w:val="24"/>
-        </w:rPr>
-      </w:pPr>
-      <w:r>
-        <w:rPr>
-          <w:rFonts w:ascii="Arial" w:hAnsi="Arial"/>
-          <w:sz w:val="24"/>
-        </w:rPr>
-        <w:t xml:space="preserve">                       </w:t>
-      </w:r>
-      <w:r>
-        <w:rPr>
-          <w:rFonts w:ascii="Arial" w:hAnsi="Arial"/>
-          <w:sz w:val="24"/>
-        </w:rPr>
-        <w:t>Herzberg two factor theory</w:t>
-      </w:r>
-    </w:p>
-    <w:p>
-      <w:pPr>
-        <w:pStyle w:val="Footer"/>
-        <w:tabs>
-          <w:tab w:val="clear" w:pos="4320"/>
-          <w:tab w:val="clear" w:pos="8640"/>
-        </w:tabs>
-        <w:spacing w:line="360" w:lineRule="auto"/>
-        <w:rPr>
-          <w:rFonts w:ascii="Arial" w:hAnsi="Arial"/>
-          <w:sz w:val="24"/>
-        </w:rPr>
-      </w:pPr>
-      <w:r>
-        <w:rPr>
-          <w:rFonts w:ascii="Arial" w:hAnsi="Arial"/>
-          <w:sz w:val="24"/>
-        </w:rPr>
-        <w:t xml:space="preserve">                     </w:t>
-      </w:r>
-      <w:r>
-        <w:rPr>
-          <w:rFonts w:ascii="Arial" w:hAnsi="Arial"/>
-          <w:sz w:val="24"/>
-        </w:rPr>
-        <w:t>Ald</w:t>
-      </w:r>
-      <w:r>
-        <w:rPr>
-          <w:rFonts w:ascii="Arial" w:hAnsi="Arial"/>
-          <w:sz w:val="24"/>
-        </w:rPr>
-        <w:t>er</w:t>
-      </w:r>
-      <w:r>
-        <w:rPr>
-          <w:rFonts w:ascii="Arial" w:hAnsi="Arial"/>
-          <w:sz w:val="24"/>
-        </w:rPr>
-        <w:t>fer Expectancy, Relatedness and Growth (ERG) theory</w:t>
+          <w:highlight w:val="yellow"/>
+        </w:rPr>
+      </w:pPr>
+      <w:r>
+        <w:rPr>
+          <w:rFonts w:ascii="Arial" w:hAnsi="Arial"/>
+          <w:sz w:val="24"/>
+          <w:highlight w:val="yellow"/>
+        </w:rPr>
+        <w:t xml:space="preserve">                        Douglas McGregor Theory X and Y</w:t>
+      </w:r>
+    </w:p>
+    <w:p>
+      <w:pPr>
+        <w:pStyle w:val="Footer"/>
+        <w:tabs>
+          <w:tab w:val="clear" w:pos="4320"/>
+          <w:tab w:val="clear" w:pos="8640"/>
+        </w:tabs>
+        <w:spacing w:line="360" w:lineRule="auto"/>
+        <w:rPr>
+          <w:rFonts w:ascii="Arial" w:hAnsi="Arial"/>
+          <w:sz w:val="24"/>
+          <w:highlight w:val="yellow"/>
+        </w:rPr>
+      </w:pPr>
+      <w:r>
+        <w:rPr>
+          <w:rFonts w:ascii="Arial" w:hAnsi="Arial"/>
+          <w:sz w:val="24"/>
+          <w:highlight w:val="yellow"/>
+        </w:rPr>
+        <w:t xml:space="preserve">                       Herzberg two factor theory</w:t>
+      </w:r>
+    </w:p>
+    <w:p>
+      <w:pPr>
+        <w:pStyle w:val="Footer"/>
+        <w:tabs>
+          <w:tab w:val="clear" w:pos="4320"/>
+          <w:tab w:val="clear" w:pos="8640"/>
+        </w:tabs>
+        <w:spacing w:line="360" w:lineRule="auto"/>
+        <w:rPr>
+          <w:rFonts w:ascii="Arial" w:hAnsi="Arial"/>
+          <w:sz w:val="24"/>
+        </w:rPr>
+      </w:pPr>
+      <w:r>
+        <w:rPr>
+          <w:rFonts w:ascii="Arial" w:hAnsi="Arial"/>
+          <w:sz w:val="24"/>
+          <w:highlight w:val="yellow"/>
+        </w:rPr>
+        <w:t xml:space="preserve">                     Alderfer Expectancy, Relatedness and Growth (ERG) theory</w:t>
       </w:r>
     </w:p>
     <w:p>
@@ -4119,7 +4223,25 @@
           <w:b/>
           <w:sz w:val="24"/>
         </w:rPr>
-        <w:t>The need for affiliation, or belonging (n-Aff)</w:t>
+        <w:t>The need for affiliation, or belonging (n-</w:t>
+      </w:r>
+      <w:proofErr w:type="spellStart"/>
+      <w:r>
+        <w:rPr>
+          <w:rFonts w:ascii="Arial" w:hAnsi="Arial"/>
+          <w:b/>
+          <w:sz w:val="24"/>
+        </w:rPr>
+        <w:t>Aff</w:t>
+      </w:r>
+      <w:proofErr w:type="spellEnd"/>
+      <w:r>
+        <w:rPr>
+          <w:rFonts w:ascii="Arial" w:hAnsi="Arial"/>
+          <w:b/>
+          <w:sz w:val="24"/>
+        </w:rPr>
+        <w:t>)</w:t>
       </w:r>
     </w:p>
     <w:p>
@@ -4325,14 +4447,23 @@
           <w:i/>
           <w:sz w:val="24"/>
         </w:rPr>
-        <w:t>Moderate r</w:t>
-      </w:r>
+        <w:t xml:space="preserve">Moderate </w:t>
+      </w:r>
+      <w:proofErr w:type="spellStart"/>
       <w:r>
         <w:rPr>
           <w:rFonts w:ascii="Arial" w:hAnsi="Arial"/>
           <w:i/>
           <w:sz w:val="24"/>
         </w:rPr>
+        <w:t>r</w:t>
+      </w:r>
+      <w:r>
+        <w:rPr>
+          <w:rFonts w:ascii="Arial" w:hAnsi="Arial"/>
+          <w:i/>
+          <w:sz w:val="24"/>
+        </w:rPr>
         <w:t>isk</w:t>
       </w:r>
       <w:r>
@@ -4341,7 +4472,16 @@
           <w:i/>
           <w:sz w:val="24"/>
         </w:rPr>
-        <w:t>t takers</w:t>
+        <w:t>t</w:t>
+      </w:r>
+      <w:proofErr w:type="spellEnd"/>
+      <w:r>
+        <w:rPr>
+          <w:rFonts w:ascii="Arial" w:hAnsi="Arial"/>
+          <w:i/>
+          <w:sz w:val="24"/>
+        </w:rPr>
+        <w:t xml:space="preserve"> takers</w:t>
       </w:r>
     </w:p>
     <w:p>
@@ -4502,7 +4642,25 @@
           <w:i/>
           <w:sz w:val="24"/>
         </w:rPr>
-        <w:t>ly completed. They cannot stand to leave a job half finished and are not satisfied with themselves until they give maximum effort.</w:t>
+        <w:t xml:space="preserve">ly completed. They cannot stand to leave a job </w:t>
+      </w:r>
+      <w:proofErr w:type="spellStart"/>
+      <w:r>
+        <w:rPr>
+          <w:rFonts w:ascii="Arial" w:hAnsi="Arial"/>
+          <w:i/>
+          <w:sz w:val="24"/>
+        </w:rPr>
+        <w:t>half finished</w:t>
+      </w:r>
+      <w:proofErr w:type="spellEnd"/>
+      <w:r>
+        <w:rPr>
+          <w:rFonts w:ascii="Arial" w:hAnsi="Arial"/>
+          <w:i/>
+          <w:sz w:val="24"/>
+        </w:rPr>
+        <w:t xml:space="preserve"> and are not satisfied with themselves until they give maximum effort.</w:t>
       </w:r>
     </w:p>
     <w:p>
@@ -4572,7 +4730,25 @@
           <w:i/>
           <w:sz w:val="24"/>
         </w:rPr>
-        <w:t>lt goal and are exited when  solving difficult and complex problems</w:t>
+        <w:t xml:space="preserve">lt goal and are </w:t>
+      </w:r>
+      <w:proofErr w:type="spellStart"/>
+      <w:r>
+        <w:rPr>
+          <w:rFonts w:ascii="Arial" w:hAnsi="Arial"/>
+          <w:i/>
+          <w:sz w:val="24"/>
+        </w:rPr>
+        <w:t>exited</w:t>
+      </w:r>
+      <w:proofErr w:type="spellEnd"/>
+      <w:r>
+        <w:rPr>
+          <w:rFonts w:ascii="Arial" w:hAnsi="Arial"/>
+          <w:i/>
+          <w:sz w:val="24"/>
+        </w:rPr>
+        <w:t xml:space="preserve"> when  solving difficult and complex problems</w:t>
       </w:r>
     </w:p>
     <w:p>
@@ -5398,6 +5574,7 @@
           <w:rFonts w:ascii="Arial" w:hAnsi="Arial"/>
           <w:b/>
           <w:sz w:val="24"/>
+          <w:highlight w:val="yellow"/>
         </w:rPr>
       </w:pPr>
       <w:r>
@@ -5405,6 +5582,7 @@
           <w:rFonts w:ascii="Arial" w:hAnsi="Arial"/>
           <w:b/>
           <w:sz w:val="24"/>
+          <w:highlight w:val="yellow"/>
         </w:rPr>
         <w:t>MASLOW’S HERARCHY NEED THEORY</w:t>
       </w:r>
@@ -5442,7 +5620,31 @@
           <w:rFonts w:ascii="Arial" w:hAnsi="Arial"/>
           <w:sz w:val="24"/>
         </w:rPr>
-        <w:t>al experience, Abraham Maslow outline on overall theory of motivation He said that a persons motivation could be arranged in hier</w:t>
+        <w:t xml:space="preserve">al experience, Abraham Maslow outline on overall theory of motivation He said that a </w:t>
+      </w:r>
+      <w:proofErr w:type="spellStart"/>
+      <w:r>
+        <w:rPr>
+          <w:rFonts w:ascii="Arial" w:hAnsi="Arial"/>
+          <w:sz w:val="24"/>
+        </w:rPr>
+        <w:t>persons</w:t>
+      </w:r>
+      <w:proofErr w:type="spellEnd"/>
+      <w:r>
+        <w:rPr>
+          <w:rFonts w:ascii="Arial" w:hAnsi="Arial"/>
+          <w:sz w:val="24"/>
+        </w:rPr>
+        <w:t xml:space="preserve"> motivation could be arranged in </w:t>
+      </w:r>
+      <w:proofErr w:type="spellStart"/>
+      <w:r>
+        <w:rPr>
+          <w:rFonts w:ascii="Arial" w:hAnsi="Arial"/>
+          <w:sz w:val="24"/>
+        </w:rPr>
+        <w:t>hier</w:t>
       </w:r>
       <w:r>
         <w:rPr>
@@ -5451,6 +5653,7 @@
         </w:rPr>
         <w:t>chical</w:t>
       </w:r>
+      <w:proofErr w:type="spellEnd"/>
       <w:r>
         <w:rPr>
           <w:rFonts w:ascii="Arial" w:hAnsi="Arial"/>
@@ -6169,12 +6372,21 @@
           <w:sz w:val="24"/>
         </w:rPr>
       </w:pPr>
-      <w:r>
-        <w:rPr>
-          <w:rFonts w:ascii="Arial" w:hAnsi="Arial"/>
-          <w:sz w:val="24"/>
-        </w:rPr>
-        <w:t>Self esteem needs can be broken into two categories. The first category reflects our need for competence and achievement or success. This can be satisfied intrinsically.</w:t>
+      <w:proofErr w:type="spellStart"/>
+      <w:r>
+        <w:rPr>
+          <w:rFonts w:ascii="Arial" w:hAnsi="Arial"/>
+          <w:sz w:val="24"/>
+        </w:rPr>
+        <w:t>Self esteem</w:t>
+      </w:r>
+      <w:proofErr w:type="spellEnd"/>
+      <w:r>
+        <w:rPr>
+          <w:rFonts w:ascii="Arial" w:hAnsi="Arial"/>
+          <w:sz w:val="24"/>
+        </w:rPr>
+        <w:t xml:space="preserve"> needs can be broken into two categories. The first category reflects our need for competence and achievement or success. This can be satisfied intrinsically.</w:t>
       </w:r>
     </w:p>
     <w:p>
@@ -6296,23 +6508,23 @@
           <w:rFonts w:ascii="Arial" w:hAnsi="Arial"/>
           <w:sz w:val="24"/>
         </w:rPr>
-        <w:t xml:space="preserve">Self-actualization or self-fulfillment is the highest level in the hierarchy. These are the individual needs for realizing his or </w:t>
-      </w:r>
-      <w:proofErr w:type="gramStart"/>
-      <w:r>
-        <w:rPr>
-          <w:rFonts w:ascii="Arial" w:hAnsi="Arial"/>
-          <w:sz w:val="24"/>
-        </w:rPr>
-        <w:t>her own</w:t>
-      </w:r>
-      <w:proofErr w:type="gramEnd"/>
-      <w:r>
-        <w:rPr>
-          <w:rFonts w:ascii="Arial" w:hAnsi="Arial"/>
-          <w:sz w:val="24"/>
-        </w:rPr>
-        <w:t xml:space="preserve"> potential for continued self development and creativity.</w:t>
+        <w:t xml:space="preserve">Self-actualization or self-fulfillment is the highest level in the hierarchy. These are the individual needs for realizing his or her own potential for continued </w:t>
+      </w:r>
+      <w:proofErr w:type="spellStart"/>
+      <w:r>
+        <w:rPr>
+          <w:rFonts w:ascii="Arial" w:hAnsi="Arial"/>
+          <w:sz w:val="24"/>
+        </w:rPr>
+        <w:t>self development</w:t>
+      </w:r>
+      <w:proofErr w:type="spellEnd"/>
+      <w:r>
+        <w:rPr>
+          <w:rFonts w:ascii="Arial" w:hAnsi="Arial"/>
+          <w:sz w:val="24"/>
+        </w:rPr>
+        <w:t xml:space="preserve"> and creativity.</w:t>
       </w:r>
     </w:p>
     <w:p>
@@ -6357,12 +6569,37 @@
           <w:sz w:val="24"/>
         </w:rPr>
       </w:pPr>
-      <w:r>
-        <w:rPr>
-          <w:rFonts w:ascii="Arial" w:hAnsi="Arial"/>
-          <w:sz w:val="24"/>
-        </w:rPr>
-        <w:t xml:space="preserve">Self actualization is the persons motivation to transform self perception into reality </w:t>
+      <w:proofErr w:type="spellStart"/>
+      <w:r>
+        <w:rPr>
+          <w:rFonts w:ascii="Arial" w:hAnsi="Arial"/>
+          <w:sz w:val="24"/>
+        </w:rPr>
+        <w:t>Self actualization</w:t>
+      </w:r>
+      <w:proofErr w:type="spellEnd"/>
+      <w:r>
+        <w:rPr>
+          <w:rFonts w:ascii="Arial" w:hAnsi="Arial"/>
+          <w:sz w:val="24"/>
+        </w:rPr>
+        <w:t xml:space="preserve"> is the persons motivation to transform </w:t>
+      </w:r>
+      <w:proofErr w:type="spellStart"/>
+      <w:r>
+        <w:rPr>
+          <w:rFonts w:ascii="Arial" w:hAnsi="Arial"/>
+          <w:sz w:val="24"/>
+        </w:rPr>
+        <w:t>self perception</w:t>
+      </w:r>
+      <w:proofErr w:type="spellEnd"/>
+      <w:r>
+        <w:rPr>
+          <w:rFonts w:ascii="Arial" w:hAnsi="Arial"/>
+          <w:sz w:val="24"/>
+        </w:rPr>
+        <w:t xml:space="preserve"> into reality </w:t>
       </w:r>
     </w:p>
     <w:p>
@@ -6395,7 +6632,23 @@
           <w:rFonts w:ascii="Arial" w:hAnsi="Arial"/>
           <w:sz w:val="24"/>
         </w:rPr>
-        <w:t>: Self – actualization needs can be met by challenging jobs, creative tasks, advancement opportunities, and achievement in work. Realization of ones potential.</w:t>
+        <w:t xml:space="preserve">: Self – actualization needs can be met by challenging jobs, creative tasks, advancement opportunities, and achievement in work. Realization of </w:t>
+      </w:r>
+      <w:proofErr w:type="spellStart"/>
+      <w:r>
+        <w:rPr>
+          <w:rFonts w:ascii="Arial" w:hAnsi="Arial"/>
+          <w:sz w:val="24"/>
+        </w:rPr>
+        <w:t>ones</w:t>
+      </w:r>
+      <w:proofErr w:type="spellEnd"/>
+      <w:r>
+        <w:rPr>
+          <w:rFonts w:ascii="Arial" w:hAnsi="Arial"/>
+          <w:sz w:val="24"/>
+        </w:rPr>
+        <w:t xml:space="preserve"> potential.</w:t>
       </w:r>
     </w:p>
     <w:p>
@@ -6467,64 +6720,9 @@
           <w:sz w:val="24"/>
         </w:rPr>
         <w:lastRenderedPageBreak/>
-        <w:t>Until a particular group of needs is satisfied, a person’s behaviour will be dominated by them</w:t>
-      </w:r>
-    </w:p>
-    <w:p>
-      <w:pPr>
-        <w:pStyle w:val="Footer"/>
-        <w:tabs>
-          <w:tab w:val="clear" w:pos="4320"/>
-          <w:tab w:val="clear" w:pos="8640"/>
-        </w:tabs>
-        <w:spacing w:line="360" w:lineRule="auto"/>
-        <w:rPr>
-          <w:rFonts w:ascii="Arial" w:hAnsi="Arial"/>
-          <w:sz w:val="24"/>
-        </w:rPr>
-      </w:pPr>
-      <w:r>
-        <w:rPr>
-          <w:rFonts w:ascii="Arial" w:hAnsi="Arial"/>
-          <w:sz w:val="24"/>
-        </w:rPr>
-        <w:t>Thus a person who is hungry will not be motivated by safety or affection needs.</w:t>
-      </w:r>
-    </w:p>
-    <w:p>
-      <w:pPr>
-        <w:pStyle w:val="Footer"/>
-        <w:tabs>
-          <w:tab w:val="clear" w:pos="4320"/>
-          <w:tab w:val="clear" w:pos="8640"/>
-        </w:tabs>
-        <w:spacing w:line="360" w:lineRule="auto"/>
-        <w:rPr>
-          <w:rFonts w:ascii="Arial" w:hAnsi="Arial"/>
-          <w:sz w:val="24"/>
-        </w:rPr>
-      </w:pPr>
-    </w:p>
-    <w:p>
-      <w:pPr>
-        <w:pStyle w:val="Footer"/>
-        <w:tabs>
-          <w:tab w:val="clear" w:pos="4320"/>
-          <w:tab w:val="clear" w:pos="8640"/>
-        </w:tabs>
-        <w:spacing w:line="360" w:lineRule="auto"/>
-        <w:rPr>
-          <w:rFonts w:ascii="Arial" w:hAnsi="Arial"/>
-          <w:sz w:val="24"/>
-        </w:rPr>
-      </w:pPr>
-      <w:r>
-        <w:rPr>
-          <w:rFonts w:ascii="Arial" w:hAnsi="Arial"/>
-          <w:sz w:val="24"/>
-        </w:rPr>
-        <w:t xml:space="preserve">Maslow later modified this argument by stating that </w:t>
-      </w:r>
+        <w:t xml:space="preserve">Until a particular group of needs is satisfied, a person’s </w:t>
+      </w:r>
+      <w:proofErr w:type="spellStart"/>
       <w:r>
         <w:rPr>
           <w:rFonts w:ascii="Arial" w:hAnsi="Arial"/>
@@ -6532,7 +6730,102 @@
           <w:i/>
           <w:sz w:val="24"/>
         </w:rPr>
-        <w:t>there was an exception to this rule in respect to self actualization – for this level it seems that satisfaction of one need gives rise to further need for realizing ones potential</w:t>
+        <w:t>behaviour</w:t>
+      </w:r>
+      <w:proofErr w:type="spellEnd"/>
+      <w:r>
+        <w:rPr>
+          <w:rFonts w:ascii="Arial" w:hAnsi="Arial"/>
+          <w:b/>
+          <w:i/>
+          <w:sz w:val="24"/>
+        </w:rPr>
+        <w:t xml:space="preserve"> will be dominated by them</w:t>
+      </w:r>
+    </w:p>
+    <w:p>
+      <w:pPr>
+        <w:pStyle w:val="Footer"/>
+        <w:tabs>
+          <w:tab w:val="clear" w:pos="4320"/>
+          <w:tab w:val="clear" w:pos="8640"/>
+        </w:tabs>
+        <w:spacing w:line="360" w:lineRule="auto"/>
+        <w:rPr>
+          <w:rFonts w:ascii="Arial" w:hAnsi="Arial"/>
+          <w:sz w:val="24"/>
+        </w:rPr>
+      </w:pPr>
+      <w:r>
+        <w:rPr>
+          <w:rFonts w:ascii="Arial" w:hAnsi="Arial"/>
+          <w:sz w:val="24"/>
+        </w:rPr>
+        <w:t>Thus a person who is hungry will not be motivated by safety or affection needs.</w:t>
+      </w:r>
+    </w:p>
+    <w:p>
+      <w:pPr>
+        <w:pStyle w:val="Footer"/>
+        <w:tabs>
+          <w:tab w:val="clear" w:pos="4320"/>
+          <w:tab w:val="clear" w:pos="8640"/>
+        </w:tabs>
+        <w:spacing w:line="360" w:lineRule="auto"/>
+        <w:rPr>
+          <w:rFonts w:ascii="Arial" w:hAnsi="Arial"/>
+          <w:sz w:val="24"/>
+        </w:rPr>
+      </w:pPr>
+    </w:p>
+    <w:p>
+      <w:pPr>
+        <w:pStyle w:val="Footer"/>
+        <w:tabs>
+          <w:tab w:val="clear" w:pos="4320"/>
+          <w:tab w:val="clear" w:pos="8640"/>
+        </w:tabs>
+        <w:spacing w:line="360" w:lineRule="auto"/>
+        <w:rPr>
+          <w:rFonts w:ascii="Arial" w:hAnsi="Arial"/>
+          <w:sz w:val="24"/>
+        </w:rPr>
+      </w:pPr>
+      <w:r>
+        <w:rPr>
+          <w:rFonts w:ascii="Arial" w:hAnsi="Arial"/>
+          <w:sz w:val="24"/>
+        </w:rPr>
+        <w:t xml:space="preserve">Maslow later modified this argument by stating that </w:t>
+      </w:r>
+      <w:r>
+        <w:rPr>
+          <w:rFonts w:ascii="Arial" w:hAnsi="Arial"/>
+          <w:b/>
+          <w:i/>
+          <w:sz w:val="24"/>
+        </w:rPr>
+        <w:t xml:space="preserve">there was an exception to this rule in respect to </w:t>
+      </w:r>
+      <w:proofErr w:type="spellStart"/>
+      <w:r>
+        <w:rPr>
+          <w:rFonts w:ascii="Arial" w:hAnsi="Arial"/>
+          <w:b/>
+          <w:i/>
+          <w:sz w:val="24"/>
+        </w:rPr>
+        <w:t>self actualization</w:t>
+      </w:r>
+      <w:proofErr w:type="spellEnd"/>
+      <w:r>
+        <w:rPr>
+          <w:rFonts w:ascii="Arial" w:hAnsi="Arial"/>
+          <w:b/>
+          <w:i/>
+          <w:sz w:val="24"/>
+        </w:rPr>
+        <w:t xml:space="preserve"> – for this level it seems that satisfaction of one need gives rise to further need for realizing ones potential</w:t>
       </w:r>
     </w:p>
     <w:p>
@@ -6700,7 +6993,15 @@
         <w:spacing w:line="360" w:lineRule="auto"/>
       </w:pPr>
       <w:r>
-        <w:t>This theory sees people in a more favourable light</w:t>
+        <w:t xml:space="preserve">This theory sees people in a more </w:t>
+      </w:r>
+      <w:proofErr w:type="spellStart"/>
+      <w:r>
+        <w:t>favourable</w:t>
+      </w:r>
+      <w:proofErr w:type="spellEnd"/>
+      <w:r>
+        <w:t xml:space="preserve"> light</w:t>
       </w:r>
     </w:p>
     <w:p>
@@ -6748,7 +7049,31 @@
         <w:t xml:space="preserve"> or coerced </w:t>
       </w:r>
       <w:r>
-        <w:t>so long as they are committed to the organisation objectives.  Employees will exercise self control and self direction to achieved objectives</w:t>
+        <w:t xml:space="preserve">so long as they are committed to the </w:t>
+      </w:r>
+      <w:proofErr w:type="spellStart"/>
+      <w:r>
+        <w:t>organisation</w:t>
+      </w:r>
+      <w:proofErr w:type="spellEnd"/>
+      <w:r>
+        <w:t xml:space="preserve"> objectives.  Employees will exercise </w:t>
+      </w:r>
+      <w:proofErr w:type="spellStart"/>
+      <w:r>
+        <w:t>self control</w:t>
+      </w:r>
+      <w:proofErr w:type="spellEnd"/>
+      <w:r>
+        <w:t xml:space="preserve"> and </w:t>
+      </w:r>
+      <w:proofErr w:type="spellStart"/>
+      <w:r>
+        <w:t>self direction</w:t>
+      </w:r>
+      <w:proofErr w:type="spellEnd"/>
+      <w:r>
+        <w:t xml:space="preserve"> to achieved objectives</w:t>
       </w:r>
     </w:p>
     <w:p>
@@ -6838,6 +7163,7 @@
       <w:r>
         <w:rPr>
           <w:b/>
+          <w:highlight w:val="yellow"/>
         </w:rPr>
         <w:t>HERZBERG’S MOTIVATION- HYGENE THEORY (TWO FACTOR THEORY) 1959</w:t>
       </w:r>
@@ -7610,7 +7936,23 @@
           <w:rFonts w:ascii="Arial" w:hAnsi="Arial"/>
           <w:sz w:val="24"/>
         </w:rPr>
-        <w:t xml:space="preserve"> Fore example the boss/subordinate relationship </w:t>
+        <w:t xml:space="preserve"> </w:t>
+      </w:r>
+      <w:proofErr w:type="spellStart"/>
+      <w:r>
+        <w:rPr>
+          <w:rFonts w:ascii="Arial" w:hAnsi="Arial"/>
+          <w:sz w:val="24"/>
+        </w:rPr>
+        <w:t>Fore</w:t>
+      </w:r>
+      <w:proofErr w:type="spellEnd"/>
+      <w:r>
+        <w:rPr>
+          <w:rFonts w:ascii="Arial" w:hAnsi="Arial"/>
+          <w:sz w:val="24"/>
+        </w:rPr>
+        <w:t xml:space="preserve"> example the boss/subordinate relationship </w:t>
       </w:r>
     </w:p>
     <w:p>
@@ -7898,7 +8240,23 @@
           <w:rFonts w:ascii="Arial" w:hAnsi="Arial"/>
           <w:sz w:val="24"/>
         </w:rPr>
-        <w:t>In Herzberg theory, hygiene factors are those that prevent dissatisfaction, but do not make a positive contribution to employees well being (at least not in a lasting way)</w:t>
+        <w:t xml:space="preserve">In Herzberg theory, hygiene factors are those that prevent dissatisfaction, but do not make a positive contribution to employees </w:t>
+      </w:r>
+      <w:proofErr w:type="spellStart"/>
+      <w:r>
+        <w:rPr>
+          <w:rFonts w:ascii="Arial" w:hAnsi="Arial"/>
+          <w:sz w:val="24"/>
+        </w:rPr>
+        <w:t>well being</w:t>
+      </w:r>
+      <w:proofErr w:type="spellEnd"/>
+      <w:r>
+        <w:rPr>
+          <w:rFonts w:ascii="Arial" w:hAnsi="Arial"/>
+          <w:sz w:val="24"/>
+        </w:rPr>
+        <w:t xml:space="preserve"> (at least not in a lasting way)</w:t>
       </w:r>
     </w:p>
     <w:p>
@@ -7937,7 +8295,23 @@
           <w:rFonts w:ascii="Arial" w:hAnsi="Arial"/>
           <w:sz w:val="24"/>
         </w:rPr>
-        <w:t xml:space="preserve">Motivators can bring about positive satisfaction whereas hygiene factors can only prevent dissatisfaction. i.e. if motivators were absent form the job, the employees is likely to experience real dissatisfaction </w:t>
+        <w:t xml:space="preserve">Motivators can bring about positive satisfaction whereas hygiene factors can only prevent dissatisfaction. i.e. if motivators were absent </w:t>
+      </w:r>
+      <w:proofErr w:type="spellStart"/>
+      <w:r>
+        <w:rPr>
+          <w:rFonts w:ascii="Arial" w:hAnsi="Arial"/>
+          <w:sz w:val="24"/>
+        </w:rPr>
+        <w:t>form</w:t>
+      </w:r>
+      <w:proofErr w:type="spellEnd"/>
+      <w:r>
+        <w:rPr>
+          <w:rFonts w:ascii="Arial" w:hAnsi="Arial"/>
+          <w:sz w:val="24"/>
+        </w:rPr>
+        <w:t xml:space="preserve"> the job, the employees is likely to experience real dissatisfaction </w:t>
       </w:r>
     </w:p>
     <w:p>
@@ -7981,7 +8355,23 @@
           <w:rFonts w:ascii="Arial" w:hAnsi="Arial"/>
           <w:sz w:val="24"/>
         </w:rPr>
-        <w:t>Hygiene doe not positively promote good health but acts to prevent ill health</w:t>
+        <w:t xml:space="preserve">Hygiene </w:t>
+      </w:r>
+      <w:proofErr w:type="spellStart"/>
+      <w:r>
+        <w:rPr>
+          <w:rFonts w:ascii="Arial" w:hAnsi="Arial"/>
+          <w:sz w:val="24"/>
+        </w:rPr>
+        <w:t>doe</w:t>
+      </w:r>
+      <w:proofErr w:type="spellEnd"/>
+      <w:r>
+        <w:rPr>
+          <w:rFonts w:ascii="Arial" w:hAnsi="Arial"/>
+          <w:sz w:val="24"/>
+        </w:rPr>
+        <w:t xml:space="preserve"> not positively promote good health but acts to prevent ill health</w:t>
       </w:r>
     </w:p>
     <w:p>
@@ -8388,7 +8778,23 @@
           <w:rFonts w:ascii="Arial" w:hAnsi="Arial"/>
           <w:sz w:val="24"/>
         </w:rPr>
-        <w:t xml:space="preserve">Existence – concerned with survival (physiological well being) </w:t>
+        <w:t xml:space="preserve">Existence – concerned with survival (physiological </w:t>
+      </w:r>
+      <w:proofErr w:type="spellStart"/>
+      <w:r>
+        <w:rPr>
+          <w:rFonts w:ascii="Arial" w:hAnsi="Arial"/>
+          <w:sz w:val="24"/>
+        </w:rPr>
+        <w:t>well being</w:t>
+      </w:r>
+      <w:proofErr w:type="spellEnd"/>
+      <w:r>
+        <w:rPr>
+          <w:rFonts w:ascii="Arial" w:hAnsi="Arial"/>
+          <w:sz w:val="24"/>
+        </w:rPr>
+        <w:t xml:space="preserve">) </w:t>
       </w:r>
     </w:p>
     <w:p>
@@ -9067,6 +9473,7 @@
                 <w:sz w:val="24"/>
               </w:rPr>
             </w:pPr>
+            <w:proofErr w:type="spellStart"/>
             <w:r>
               <w:rPr>
                 <w:rFonts w:ascii="Arial" w:hAnsi="Arial"/>
@@ -9075,6 +9482,7 @@
               </w:rPr>
               <w:t>Self actualization</w:t>
             </w:r>
+            <w:proofErr w:type="spellEnd"/>
           </w:p>
           <w:p>
             <w:pPr>
@@ -10213,6 +10621,7 @@
           <w:b/>
           <w:noProof/>
           <w:sz w:val="24"/>
+          <w:highlight w:val="yellow"/>
         </w:rPr>
         <w:t>Vroom  Expectancy Theory</w:t>
       </w:r>
@@ -11055,7 +11464,7 @@
               <mc:AlternateContent>
                 <mc:Choice Requires="wps">
                   <w:drawing>
-                    <wp:anchor distT="0" distB="0" distL="114300" distR="114300" simplePos="0" relativeHeight="251668480" behindDoc="0" locked="0" layoutInCell="1" allowOverlap="1" wp14:anchorId="3660BD25" wp14:editId="3844F302">
+                    <wp:anchor distT="0" distB="0" distL="114300" distR="114300" simplePos="0" relativeHeight="251668480" behindDoc="0" locked="0" layoutInCell="1" allowOverlap="1" wp14:anchorId="28E81CAF" wp14:editId="6BA12B1B">
                       <wp:simplePos x="0" y="0"/>
                       <wp:positionH relativeFrom="column">
                         <wp:posOffset>-7620</wp:posOffset>
@@ -11114,9 +11523,9 @@
                     </wp:anchor>
                   </w:drawing>
                 </mc:Choice>
-                <mc:Fallback xmlns:w15="http://schemas.microsoft.com/office/word/2012/wordml">
+                <mc:Fallback>
                   <w:pict>
-                    <v:shape w14:anchorId="54DB4975" id="AutoShape 15" o:spid="_x0000_s1026" type="#_x0000_t32" style="position:absolute;margin-left:-.6pt;margin-top:15.6pt;width:19pt;height:49pt;z-index:251668480;visibility:visible;mso-wrap-style:square;mso-width-percent:0;mso-height-percent:0;mso-wrap-distance-left:9pt;mso-wrap-distance-top:0;mso-wrap-distance-right:9pt;mso-wrap-distance-bottom:0;mso-position-horizontal:absolute;mso-position-horizontal-relative:text;mso-position-vertical:absolute;mso-position-vertical-relative:text;mso-width-percent:0;mso-height-percent:0;mso-width-relative:page;mso-height-relative:page" o:gfxdata="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">
+                    <v:shape w14:anchorId="79C6E815" id="AutoShape 15" o:spid="_x0000_s1026" type="#_x0000_t32" style="position:absolute;margin-left:-.6pt;margin-top:15.6pt;width:19pt;height:49pt;z-index:251668480;visibility:visible;mso-wrap-style:square;mso-width-percent:0;mso-height-percent:0;mso-wrap-distance-left:9pt;mso-wrap-distance-top:0;mso-wrap-distance-right:9pt;mso-wrap-distance-bottom:0;mso-position-horizontal:absolute;mso-position-horizontal-relative:text;mso-position-vertical:absolute;mso-position-vertical-relative:text;mso-width-percent:0;mso-height-percent:0;mso-width-relative:page;mso-height-relative:page" o:gfxdata="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">
                       <v:stroke endarrow="block"/>
                     </v:shape>
                   </w:pict>
@@ -11151,7 +11560,7 @@
               <mc:AlternateContent>
                 <mc:Choice Requires="wps">
                   <w:drawing>
-                    <wp:anchor distT="0" distB="0" distL="114300" distR="114300" simplePos="0" relativeHeight="251673600" behindDoc="0" locked="0" layoutInCell="1" allowOverlap="1" wp14:anchorId="482B60E7" wp14:editId="43315B34">
+                    <wp:anchor distT="0" distB="0" distL="114300" distR="114300" simplePos="0" relativeHeight="251673600" behindDoc="0" locked="0" layoutInCell="1" allowOverlap="1" wp14:anchorId="20FF9A3B" wp14:editId="08CC80CF">
                       <wp:simplePos x="0" y="0"/>
                       <wp:positionH relativeFrom="column">
                         <wp:posOffset>1402080</wp:posOffset>
@@ -11210,9 +11619,9 @@
                     </wp:anchor>
                   </w:drawing>
                 </mc:Choice>
-                <mc:Fallback xmlns:w15="http://schemas.microsoft.com/office/word/2012/wordml">
+                <mc:Fallback>
                   <w:pict>
-                    <v:shape w14:anchorId="28ADB6AB" id="AutoShape 21" o:spid="_x0000_s1026" type="#_x0000_t32" style="position:absolute;margin-left:110.4pt;margin-top:10.9pt;width:2pt;height:26pt;z-index:251673600;visibility:visible;mso-wrap-style:square;mso-width-percent:0;mso-height-percent:0;mso-wrap-distance-left:9pt;mso-wrap-distance-top:0;mso-wrap-distance-right:9pt;mso-wrap-distance-bottom:0;mso-position-horizontal:absolute;mso-position-horizontal-relative:text;mso-position-vertical:absolute;mso-position-vertical-relative:text;mso-width-percent:0;mso-height-percent:0;mso-width-relative:page;mso-height-relative:page" o:gfxdata="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">
+                    <v:shape w14:anchorId="3A5FF5EC" id="AutoShape 21" o:spid="_x0000_s1026" type="#_x0000_t32" style="position:absolute;margin-left:110.4pt;margin-top:10.9pt;width:2pt;height:26pt;z-index:251673600;visibility:visible;mso-wrap-style:square;mso-width-percent:0;mso-height-percent:0;mso-wrap-distance-left:9pt;mso-wrap-distance-top:0;mso-wrap-distance-right:9pt;mso-wrap-distance-bottom:0;mso-position-horizontal:absolute;mso-position-horizontal-relative:text;mso-position-vertical:absolute;mso-position-vertical-relative:text;mso-width-percent:0;mso-height-percent:0;mso-width-relative:page;mso-height-relative:page" o:gfxdata="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">
                       <v:stroke endarrow="block"/>
                     </v:shape>
                   </w:pict>
@@ -11261,7 +11670,7 @@
               <mc:AlternateContent>
                 <mc:Choice Requires="wps">
                   <w:drawing>
-                    <wp:anchor distT="0" distB="0" distL="114300" distR="114300" simplePos="0" relativeHeight="251675648" behindDoc="0" locked="0" layoutInCell="1" allowOverlap="1" wp14:anchorId="5784B933" wp14:editId="19C1B52B">
+                    <wp:anchor distT="0" distB="0" distL="114300" distR="114300" simplePos="0" relativeHeight="251675648" behindDoc="0" locked="0" layoutInCell="1" allowOverlap="1" wp14:anchorId="28764198" wp14:editId="5BBF2721">
                       <wp:simplePos x="0" y="0"/>
                       <wp:positionH relativeFrom="column">
                         <wp:posOffset>267970</wp:posOffset>
@@ -11320,9 +11729,9 @@
                     </wp:anchor>
                   </w:drawing>
                 </mc:Choice>
-                <mc:Fallback xmlns:w15="http://schemas.microsoft.com/office/word/2012/wordml">
+                <mc:Fallback>
                   <w:pict>
-                    <v:shape w14:anchorId="704A824A" id="AutoShape 23" o:spid="_x0000_s1026" type="#_x0000_t32" style="position:absolute;margin-left:21.1pt;margin-top:36.3pt;width:1pt;height:42pt;flip:x y;z-index:251675648;visibility:visible;mso-wrap-style:square;mso-width-percent:0;mso-height-percent:0;mso-wrap-distance-left:9pt;mso-wrap-distance-top:0;mso-wrap-distance-right:9pt;mso-wrap-distance-bottom:0;mso-position-horizontal:absolute;mso-position-horizontal-relative:text;mso-position-vertical:absolute;mso-position-vertical-relative:text;mso-width-percent:0;mso-height-percent:0;mso-width-relative:page;mso-height-relative:page" o:gfxdata="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">
+                    <v:shape w14:anchorId="2DED9BDB" id="AutoShape 23" o:spid="_x0000_s1026" type="#_x0000_t32" style="position:absolute;margin-left:21.1pt;margin-top:36.3pt;width:1pt;height:42pt;flip:x y;z-index:251675648;visibility:visible;mso-wrap-style:square;mso-width-percent:0;mso-height-percent:0;mso-wrap-distance-left:9pt;mso-wrap-distance-top:0;mso-wrap-distance-right:9pt;mso-wrap-distance-bottom:0;mso-position-horizontal:absolute;mso-position-horizontal-relative:text;mso-position-vertical:absolute;mso-position-vertical-relative:text;mso-width-percent:0;mso-height-percent:0;mso-width-relative:page;mso-height-relative:page" o:gfxdata="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">
                       <v:stroke endarrow="block"/>
                     </v:shape>
                   </w:pict>
@@ -11372,11 +11781,10 @@
                 <w:sz w:val="24"/>
                 <w:lang w:val="en-IN" w:eastAsia="en-IN"/>
               </w:rPr>
-              <w:lastRenderedPageBreak/>
               <mc:AlternateContent>
                 <mc:Choice Requires="wps">
                   <w:drawing>
-                    <wp:anchor distT="0" distB="0" distL="114300" distR="114300" simplePos="0" relativeHeight="251670528" behindDoc="0" locked="0" layoutInCell="1" allowOverlap="1" wp14:anchorId="374FEBB8" wp14:editId="1012B50F">
+                    <wp:anchor distT="0" distB="0" distL="114300" distR="114300" simplePos="0" relativeHeight="251670528" behindDoc="0" locked="0" layoutInCell="1" allowOverlap="1" wp14:anchorId="4F4CFEB2" wp14:editId="57D3C71B">
                       <wp:simplePos x="0" y="0"/>
                       <wp:positionH relativeFrom="column">
                         <wp:posOffset>1778000</wp:posOffset>
@@ -11435,9 +11843,9 @@
                     </wp:anchor>
                   </w:drawing>
                 </mc:Choice>
-                <mc:Fallback xmlns:w15="http://schemas.microsoft.com/office/word/2012/wordml">
+                <mc:Fallback>
                   <w:pict>
-                    <v:shape w14:anchorId="7CB74140" id="AutoShape 17" o:spid="_x0000_s1026" type="#_x0000_t32" style="position:absolute;margin-left:140pt;margin-top:9pt;width:33pt;height:108pt;flip:y;z-index:251670528;visibility:visible;mso-wrap-style:square;mso-width-percent:0;mso-height-percent:0;mso-wrap-distance-left:9pt;mso-wrap-distance-top:0;mso-wrap-distance-right:9pt;mso-wrap-distance-bottom:0;mso-position-horizontal:absolute;mso-position-horizontal-relative:text;mso-position-vertical:absolute;mso-position-vertical-relative:text;mso-width-percent:0;mso-height-percent:0;mso-width-relative:page;mso-height-relative:page" o:gfxdata="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">
+                    <v:shape w14:anchorId="4311E893" id="AutoShape 17" o:spid="_x0000_s1026" type="#_x0000_t32" style="position:absolute;margin-left:140pt;margin-top:9pt;width:33pt;height:108pt;flip:y;z-index:251670528;visibility:visible;mso-wrap-style:square;mso-width-percent:0;mso-height-percent:0;mso-wrap-distance-left:9pt;mso-wrap-distance-top:0;mso-wrap-distance-right:9pt;mso-wrap-distance-bottom:0;mso-position-horizontal:absolute;mso-position-horizontal-relative:text;mso-position-vertical:absolute;mso-position-vertical-relative:text;mso-width-percent:0;mso-height-percent:0;mso-width-relative:page;mso-height-relative:page" o:gfxdata="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">
                       <v:stroke endarrow="block"/>
                     </v:shape>
                   </w:pict>
@@ -11494,7 +11902,7 @@
               <mc:AlternateContent>
                 <mc:Choice Requires="wps">
                   <w:drawing>
-                    <wp:anchor distT="0" distB="0" distL="114300" distR="114300" simplePos="0" relativeHeight="251671552" behindDoc="0" locked="0" layoutInCell="1" allowOverlap="1" wp14:anchorId="38B8B14E" wp14:editId="2076C14C">
+                    <wp:anchor distT="0" distB="0" distL="114300" distR="114300" simplePos="0" relativeHeight="251671552" behindDoc="0" locked="0" layoutInCell="1" allowOverlap="1" wp14:anchorId="728A4BD8" wp14:editId="3E8C9308">
                       <wp:simplePos x="0" y="0"/>
                       <wp:positionH relativeFrom="column">
                         <wp:posOffset>665480</wp:posOffset>
@@ -11553,9 +11961,9 @@
                     </wp:anchor>
                   </w:drawing>
                 </mc:Choice>
-                <mc:Fallback xmlns:w15="http://schemas.microsoft.com/office/word/2012/wordml">
+                <mc:Fallback>
                   <w:pict>
-                    <v:shape w14:anchorId="28B436CA" id="AutoShape 18" o:spid="_x0000_s1026" type="#_x0000_t32" style="position:absolute;margin-left:52.4pt;margin-top:9pt;width:35pt;height:0;z-index:251671552;visibility:visible;mso-wrap-style:square;mso-width-percent:0;mso-height-percent:0;mso-wrap-distance-left:9pt;mso-wrap-distance-top:0;mso-wrap-distance-right:9pt;mso-wrap-distance-bottom:0;mso-position-horizontal:absolute;mso-position-horizontal-relative:text;mso-position-vertical:absolute;mso-position-vertical-relative:text;mso-width-percent:0;mso-height-percent:0;mso-width-relative:page;mso-height-relative:page" o:gfxdata="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">
+                    <v:shape w14:anchorId="3065F3DD" id="AutoShape 18" o:spid="_x0000_s1026" type="#_x0000_t32" style="position:absolute;margin-left:52.4pt;margin-top:9pt;width:35pt;height:0;z-index:251671552;visibility:visible;mso-wrap-style:square;mso-width-percent:0;mso-height-percent:0;mso-wrap-distance-left:9pt;mso-wrap-distance-top:0;mso-wrap-distance-right:9pt;mso-wrap-distance-bottom:0;mso-position-horizontal:absolute;mso-position-horizontal-relative:text;mso-position-vertical:absolute;mso-position-vertical-relative:text;mso-width-percent:0;mso-height-percent:0;mso-width-relative:page;mso-height-relative:page" o:gfxdata="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">
                       <v:stroke endarrow="block"/>
                     </v:shape>
                   </w:pict>
@@ -11573,7 +11981,7 @@
               <mc:AlternateContent>
                 <mc:Choice Requires="wps">
                   <w:drawing>
-                    <wp:anchor distT="0" distB="0" distL="114300" distR="114300" simplePos="0" relativeHeight="251669504" behindDoc="0" locked="0" layoutInCell="1" allowOverlap="1" wp14:anchorId="06E250C9" wp14:editId="3341F022">
+                    <wp:anchor distT="0" distB="0" distL="114300" distR="114300" simplePos="0" relativeHeight="251669504" behindDoc="0" locked="0" layoutInCell="1" allowOverlap="1" wp14:anchorId="31F17399" wp14:editId="16EC7852">
                       <wp:simplePos x="0" y="0"/>
                       <wp:positionH relativeFrom="column">
                         <wp:posOffset>-7620</wp:posOffset>
@@ -11632,9 +12040,9 @@
                     </wp:anchor>
                   </w:drawing>
                 </mc:Choice>
-                <mc:Fallback xmlns:w15="http://schemas.microsoft.com/office/word/2012/wordml">
+                <mc:Fallback>
                   <w:pict>
-                    <v:shape w14:anchorId="39174ABB" id="AutoShape 16" o:spid="_x0000_s1026" type="#_x0000_t32" style="position:absolute;margin-left:-.6pt;margin-top:9pt;width:19pt;height:39pt;flip:y;z-index:251669504;visibility:visible;mso-wrap-style:square;mso-width-percent:0;mso-height-percent:0;mso-wrap-distance-left:9pt;mso-wrap-distance-top:0;mso-wrap-distance-right:9pt;mso-wrap-distance-bottom:0;mso-position-horizontal:absolute;mso-position-horizontal-relative:text;mso-position-vertical:absolute;mso-position-vertical-relative:text;mso-width-percent:0;mso-height-percent:0;mso-width-relative:page;mso-height-relative:page" o:gfxdata="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">
+                    <v:shape w14:anchorId="0EF1B1CE" id="AutoShape 16" o:spid="_x0000_s1026" type="#_x0000_t32" style="position:absolute;margin-left:-.6pt;margin-top:9pt;width:19pt;height:39pt;flip:y;z-index:251669504;visibility:visible;mso-wrap-style:square;mso-width-percent:0;mso-height-percent:0;mso-wrap-distance-left:9pt;mso-wrap-distance-top:0;mso-wrap-distance-right:9pt;mso-wrap-distance-bottom:0;mso-position-horizontal:absolute;mso-position-horizontal-relative:text;mso-position-vertical:absolute;mso-position-vertical-relative:text;mso-width-percent:0;mso-height-percent:0;mso-width-relative:page;mso-height-relative:page" o:gfxdata="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">
                       <v:stroke endarrow="block"/>
                     </v:shape>
                   </w:pict>
@@ -11683,7 +12091,7 @@
               <mc:AlternateContent>
                 <mc:Choice Requires="wps">
                   <w:drawing>
-                    <wp:anchor distT="0" distB="0" distL="114300" distR="114300" simplePos="0" relativeHeight="251674624" behindDoc="0" locked="0" layoutInCell="1" allowOverlap="1" wp14:anchorId="03A61C46" wp14:editId="16976DB1">
+                    <wp:anchor distT="0" distB="0" distL="114300" distR="114300" simplePos="0" relativeHeight="251674624" behindDoc="0" locked="0" layoutInCell="1" allowOverlap="1" wp14:anchorId="08D09D10" wp14:editId="462615ED">
                       <wp:simplePos x="0" y="0"/>
                       <wp:positionH relativeFrom="column">
                         <wp:posOffset>102870</wp:posOffset>
@@ -11742,9 +12150,9 @@
                     </wp:anchor>
                   </w:drawing>
                 </mc:Choice>
-                <mc:Fallback xmlns:w15="http://schemas.microsoft.com/office/word/2012/wordml">
+                <mc:Fallback>
                   <w:pict>
-                    <v:shape w14:anchorId="2BC71EF0" id="AutoShape 22" o:spid="_x0000_s1026" type="#_x0000_t32" style="position:absolute;margin-left:8.1pt;margin-top:17pt;width:9pt;height:90pt;flip:y;z-index:251674624;visibility:visible;mso-wrap-style:square;mso-width-percent:0;mso-height-percent:0;mso-wrap-distance-left:9pt;mso-wrap-distance-top:0;mso-wrap-distance-right:9pt;mso-wrap-distance-bottom:0;mso-position-horizontal:absolute;mso-position-horizontal-relative:text;mso-position-vertical:absolute;mso-position-vertical-relative:text;mso-width-percent:0;mso-height-percent:0;mso-width-relative:page;mso-height-relative:page" o:gfxdata="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">
+                    <v:shape w14:anchorId="069E99A8" id="AutoShape 22" o:spid="_x0000_s1026" type="#_x0000_t32" style="position:absolute;margin-left:8.1pt;margin-top:17pt;width:9pt;height:90pt;flip:y;z-index:251674624;visibility:visible;mso-wrap-style:square;mso-width-percent:0;mso-height-percent:0;mso-wrap-distance-left:9pt;mso-wrap-distance-top:0;mso-wrap-distance-right:9pt;mso-wrap-distance-bottom:0;mso-position-horizontal:absolute;mso-position-horizontal-relative:text;mso-position-vertical:absolute;mso-position-vertical-relative:text;mso-width-percent:0;mso-height-percent:0;mso-width-relative:page;mso-height-relative:page" o:gfxdata="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">
                       <v:stroke endarrow="block"/>
                     </v:shape>
                   </w:pict>
@@ -11762,7 +12170,7 @@
               <mc:AlternateContent>
                 <mc:Choice Requires="wps">
                   <w:drawing>
-                    <wp:anchor distT="0" distB="0" distL="114300" distR="114300" simplePos="0" relativeHeight="251672576" behindDoc="0" locked="0" layoutInCell="1" allowOverlap="1" wp14:anchorId="4A57E4FC" wp14:editId="28F86E8A">
+                    <wp:anchor distT="0" distB="0" distL="114300" distR="114300" simplePos="0" relativeHeight="251672576" behindDoc="0" locked="0" layoutInCell="1" allowOverlap="1" wp14:anchorId="3E23F7E5" wp14:editId="04E9DB05">
                       <wp:simplePos x="0" y="0"/>
                       <wp:positionH relativeFrom="column">
                         <wp:posOffset>966470</wp:posOffset>
@@ -11821,9 +12229,9 @@
                     </wp:anchor>
                   </w:drawing>
                 </mc:Choice>
-                <mc:Fallback xmlns:w15="http://schemas.microsoft.com/office/word/2012/wordml">
+                <mc:Fallback>
                   <w:pict>
-                    <v:shape w14:anchorId="593C5C17" id="AutoShape 20" o:spid="_x0000_s1026" type="#_x0000_t32" style="position:absolute;margin-left:76.1pt;margin-top:9pt;width:33pt;height:0;z-index:251672576;visibility:visible;mso-wrap-style:square;mso-width-percent:0;mso-height-percent:0;mso-wrap-distance-left:9pt;mso-wrap-distance-top:0;mso-wrap-distance-right:9pt;mso-wrap-distance-bottom:0;mso-position-horizontal:absolute;mso-position-horizontal-relative:text;mso-position-vertical:absolute;mso-position-vertical-relative:text;mso-width-percent:0;mso-height-percent:0;mso-width-relative:page;mso-height-relative:page" o:gfxdata="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">
+                    <v:shape w14:anchorId="2D5E8972" id="AutoShape 20" o:spid="_x0000_s1026" type="#_x0000_t32" style="position:absolute;margin-left:76.1pt;margin-top:9pt;width:33pt;height:0;z-index:251672576;visibility:visible;mso-wrap-style:square;mso-width-percent:0;mso-height-percent:0;mso-wrap-distance-left:9pt;mso-wrap-distance-top:0;mso-wrap-distance-right:9pt;mso-wrap-distance-bottom:0;mso-position-horizontal:absolute;mso-position-horizontal-relative:text;mso-position-vertical:absolute;mso-position-vertical-relative:text;mso-width-percent:0;mso-height-percent:0;mso-width-relative:page;mso-height-relative:page" o:gfxdata="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">
                       <v:stroke endarrow="block"/>
                     </v:shape>
                   </w:pict>
@@ -11872,7 +12280,7 @@
               <mc:AlternateContent>
                 <mc:Choice Requires="wps">
                   <w:drawing>
-                    <wp:anchor distT="0" distB="0" distL="114300" distR="114300" simplePos="0" relativeHeight="251676672" behindDoc="0" locked="0" layoutInCell="1" allowOverlap="1" wp14:anchorId="5DB5798D" wp14:editId="1604F2C3">
+                    <wp:anchor distT="0" distB="0" distL="114300" distR="114300" simplePos="0" relativeHeight="251676672" behindDoc="0" locked="0" layoutInCell="1" allowOverlap="1" wp14:anchorId="1A840597" wp14:editId="55D7433A">
                       <wp:simplePos x="0" y="0"/>
                       <wp:positionH relativeFrom="column">
                         <wp:posOffset>280670</wp:posOffset>
@@ -11931,9 +12339,9 @@
                     </wp:anchor>
                   </w:drawing>
                 </mc:Choice>
-                <mc:Fallback xmlns:w15="http://schemas.microsoft.com/office/word/2012/wordml">
+                <mc:Fallback>
                   <w:pict>
-                    <v:shape w14:anchorId="42F750D6" id="AutoShape 24" o:spid="_x0000_s1026" type="#_x0000_t32" style="position:absolute;margin-left:22.1pt;margin-top:17pt;width:5pt;height:59pt;z-index:251676672;visibility:visible;mso-wrap-style:square;mso-width-percent:0;mso-height-percent:0;mso-wrap-distance-left:9pt;mso-wrap-distance-top:0;mso-wrap-distance-right:9pt;mso-wrap-distance-bottom:0;mso-position-horizontal:absolute;mso-position-horizontal-relative:text;mso-position-vertical:absolute;mso-position-vertical-relative:text;mso-width-percent:0;mso-height-percent:0;mso-width-relative:page;mso-height-relative:page" o:gfxdata="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">
+                    <v:shape w14:anchorId="00851B85" id="AutoShape 24" o:spid="_x0000_s1026" type="#_x0000_t32" style="position:absolute;margin-left:22.1pt;margin-top:17pt;width:5pt;height:59pt;z-index:251676672;visibility:visible;mso-wrap-style:square;mso-width-percent:0;mso-height-percent:0;mso-wrap-distance-left:9pt;mso-wrap-distance-top:0;mso-wrap-distance-right:9pt;mso-wrap-distance-bottom:0;mso-position-horizontal:absolute;mso-position-horizontal-relative:text;mso-position-vertical:absolute;mso-position-vertical-relative:text;mso-width-percent:0;mso-height-percent:0;mso-width-relative:page;mso-height-relative:page" o:gfxdata="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">
                       <v:stroke endarrow="block"/>
                     </v:shape>
                   </w:pict>
@@ -13176,7 +13584,25 @@
           <w:sz w:val="24"/>
           <w:szCs w:val="24"/>
         </w:rPr>
-        <w:t>It indicates that individuals will only react when they have a reasonable expectancy that their behaviour will lead to the desired outcomes</w:t>
+        <w:t xml:space="preserve">It indicates that individuals will only react when they have a reasonable expectancy that their </w:t>
+      </w:r>
+      <w:proofErr w:type="spellStart"/>
+      <w:r>
+        <w:rPr>
+          <w:rFonts w:ascii="Arial" w:hAnsi="Arial" w:cs="Arial"/>
+          <w:sz w:val="24"/>
+          <w:szCs w:val="24"/>
+        </w:rPr>
+        <w:t>behaviour</w:t>
+      </w:r>
+      <w:proofErr w:type="spellEnd"/>
+      <w:r>
+        <w:rPr>
+          <w:rFonts w:ascii="Arial" w:hAnsi="Arial" w:cs="Arial"/>
+          <w:sz w:val="24"/>
+          <w:szCs w:val="24"/>
+        </w:rPr>
+        <w:t xml:space="preserve"> will lead to the desired outcomes</w:t>
       </w:r>
     </w:p>
     <w:p>
@@ -13291,7 +13717,25 @@
           <w:sz w:val="24"/>
           <w:szCs w:val="24"/>
         </w:rPr>
-        <w:t>Managers should recognise that in a way, employees calculate expectancies regarding future employment possibilities  when seeking  to leave a company and more importantly, often sees a connection  between performance and reward and invites less effort in groups or team situation</w:t>
+        <w:t xml:space="preserve">Managers should </w:t>
+      </w:r>
+      <w:proofErr w:type="spellStart"/>
+      <w:r>
+        <w:rPr>
+          <w:rFonts w:ascii="Arial" w:hAnsi="Arial" w:cs="Arial"/>
+          <w:sz w:val="24"/>
+          <w:szCs w:val="24"/>
+        </w:rPr>
+        <w:t>recognise</w:t>
+      </w:r>
+      <w:proofErr w:type="spellEnd"/>
+      <w:r>
+        <w:rPr>
+          <w:rFonts w:ascii="Arial" w:hAnsi="Arial" w:cs="Arial"/>
+          <w:sz w:val="24"/>
+          <w:szCs w:val="24"/>
+        </w:rPr>
+        <w:t xml:space="preserve"> that in a way, employees calculate expectancies regarding future employment possibilities  when seeking  to leave a company and more importantly, often sees a connection  between performance and reward and invites less effort in groups or team situation</w:t>
       </w:r>
     </w:p>
     <w:p>
@@ -13457,7 +13901,7 @@
           <w:sz w:val="24"/>
           <w:szCs w:val="24"/>
         </w:rPr>
-        <w:t>Motivation (force</w:t>
+        <w:t>Motivation (</w:t>
       </w:r>
       <w:proofErr w:type="gramStart"/>
       <w:r>
@@ -13466,7 +13910,7 @@
           <w:sz w:val="24"/>
           <w:szCs w:val="24"/>
         </w:rPr>
-        <w:t>)  /</w:t>
+        <w:t>force)  /</w:t>
       </w:r>
       <w:proofErr w:type="gramEnd"/>
       <w:r>
@@ -13951,7 +14395,25 @@
           <w:sz w:val="24"/>
           <w:szCs w:val="24"/>
         </w:rPr>
-        <w:t>Employee expectation of what is equitable (8)   in the way of reward is influence  by the awareness of his or per own performance</w:t>
+        <w:t xml:space="preserve">Employee expectation of what is equitable (8)   in the way of reward is influence  by the awareness of his or </w:t>
+      </w:r>
+      <w:proofErr w:type="spellStart"/>
+      <w:r>
+        <w:rPr>
+          <w:rFonts w:ascii="Arial" w:hAnsi="Arial" w:cs="Arial"/>
+          <w:sz w:val="24"/>
+          <w:szCs w:val="24"/>
+        </w:rPr>
+        <w:t>per</w:t>
+      </w:r>
+      <w:proofErr w:type="spellEnd"/>
+      <w:r>
+        <w:rPr>
+          <w:rFonts w:ascii="Arial" w:hAnsi="Arial" w:cs="Arial"/>
+          <w:sz w:val="24"/>
+          <w:szCs w:val="24"/>
+        </w:rPr>
+        <w:t xml:space="preserve"> own performance</w:t>
       </w:r>
     </w:p>
     <w:p>
@@ -14094,7 +14556,25 @@
           <w:szCs w:val="24"/>
         </w:rPr>
         <w:lastRenderedPageBreak/>
-        <w:t xml:space="preserve">The second feedback loop runs from the performance –reward linkage to the expectations that future efforts will result in reward – here again, the employees future effort will  be influenced by his or per past experiences </w:t>
+        <w:t xml:space="preserve">The second feedback loop runs from the performance –reward linkage to the expectations that future efforts will result in reward – here again, the employees future effort will  be influenced by his or </w:t>
+      </w:r>
+      <w:proofErr w:type="spellStart"/>
+      <w:r>
+        <w:rPr>
+          <w:rFonts w:ascii="Arial" w:hAnsi="Arial" w:cs="Arial"/>
+          <w:sz w:val="24"/>
+          <w:szCs w:val="24"/>
+        </w:rPr>
+        <w:t>per</w:t>
+      </w:r>
+      <w:proofErr w:type="spellEnd"/>
+      <w:r>
+        <w:rPr>
+          <w:rFonts w:ascii="Arial" w:hAnsi="Arial" w:cs="Arial"/>
+          <w:sz w:val="24"/>
+          <w:szCs w:val="24"/>
+        </w:rPr>
+        <w:t xml:space="preserve"> past experiences </w:t>
       </w:r>
     </w:p>
     <w:p>
@@ -14154,7 +14634,25 @@
           <w:sz w:val="24"/>
           <w:szCs w:val="24"/>
         </w:rPr>
-        <w:t xml:space="preserve">The following checklist, derived form the model suggests that successful managers </w:t>
+        <w:t xml:space="preserve">The following checklist, derived </w:t>
+      </w:r>
+      <w:proofErr w:type="spellStart"/>
+      <w:r>
+        <w:rPr>
+          <w:rFonts w:ascii="Arial" w:hAnsi="Arial" w:cs="Arial"/>
+          <w:sz w:val="24"/>
+          <w:szCs w:val="24"/>
+        </w:rPr>
+        <w:t>form</w:t>
+      </w:r>
+      <w:proofErr w:type="spellEnd"/>
+      <w:r>
+        <w:rPr>
+          <w:rFonts w:ascii="Arial" w:hAnsi="Arial" w:cs="Arial"/>
+          <w:sz w:val="24"/>
+          <w:szCs w:val="24"/>
+        </w:rPr>
+        <w:t xml:space="preserve"> the model suggests that successful managers </w:t>
       </w:r>
       <w:proofErr w:type="gramStart"/>
       <w:r>
@@ -14486,8 +14984,18 @@
           <w:sz w:val="24"/>
           <w:szCs w:val="24"/>
         </w:rPr>
-        <w:t>, and how they serve as powerful stimulus to increase or decrease effort and hence employees behaviour</w:t>
-      </w:r>
+        <w:t xml:space="preserve">, and how they serve as powerful stimulus to increase or decrease effort and hence employees </w:t>
+      </w:r>
+      <w:proofErr w:type="spellStart"/>
+      <w:r>
+        <w:rPr>
+          <w:rFonts w:ascii="Arial" w:hAnsi="Arial" w:cs="Arial"/>
+          <w:sz w:val="24"/>
+          <w:szCs w:val="24"/>
+        </w:rPr>
+        <w:t>behaviour</w:t>
+      </w:r>
+      <w:proofErr w:type="spellEnd"/>
     </w:p>
     <w:p>
       <w:pPr>
@@ -14696,8 +15204,18 @@
           <w:sz w:val="24"/>
           <w:szCs w:val="24"/>
         </w:rPr>
-        <w:t>Example of inputs include personal effort, years  of service, education, prior work experience, training etc</w:t>
-      </w:r>
+        <w:t xml:space="preserve">Example of inputs include personal effort, years  of service, education, prior work experience, training </w:t>
+      </w:r>
+      <w:proofErr w:type="spellStart"/>
+      <w:r>
+        <w:rPr>
+          <w:rFonts w:ascii="Arial" w:hAnsi="Arial" w:cs="Arial"/>
+          <w:sz w:val="24"/>
+          <w:szCs w:val="24"/>
+        </w:rPr>
+        <w:t>etc</w:t>
+      </w:r>
+      <w:proofErr w:type="spellEnd"/>
     </w:p>
     <w:p>
       <w:pPr>
@@ -15190,7 +15708,27 @@
           <w:sz w:val="24"/>
           <w:szCs w:val="24"/>
         </w:rPr>
-        <w:t>individuals will estimate the rationof outcomes to</w:t>
+        <w:t xml:space="preserve">individuals will estimate the </w:t>
+      </w:r>
+      <w:proofErr w:type="spellStart"/>
+      <w:r>
+        <w:rPr>
+          <w:rFonts w:ascii="Arial" w:hAnsi="Arial" w:cs="Arial"/>
+          <w:b/>
+          <w:sz w:val="24"/>
+          <w:szCs w:val="24"/>
+        </w:rPr>
+        <w:t>rationof</w:t>
+      </w:r>
+      <w:proofErr w:type="spellEnd"/>
+      <w:r>
+        <w:rPr>
+          <w:rFonts w:ascii="Arial" w:hAnsi="Arial" w:cs="Arial"/>
+          <w:b/>
+          <w:sz w:val="24"/>
+          <w:szCs w:val="24"/>
+        </w:rPr>
+        <w:t xml:space="preserve"> outcomes to</w:t>
       </w:r>
       <w:r>
         <w:rPr>
@@ -15299,7 +15837,25 @@
           <w:sz w:val="24"/>
           <w:szCs w:val="24"/>
         </w:rPr>
-        <w:t xml:space="preserve">Adams predicts that an employee will be relatively satisfied if his or her won ratios of outcome to inputs are equivalent to the ratio of comparison other </w:t>
+        <w:t xml:space="preserve">Adams predicts that an employee will be relatively satisfied if his or her </w:t>
+      </w:r>
+      <w:proofErr w:type="spellStart"/>
+      <w:r>
+        <w:rPr>
+          <w:rFonts w:ascii="Arial" w:hAnsi="Arial" w:cs="Arial"/>
+          <w:sz w:val="24"/>
+          <w:szCs w:val="24"/>
+        </w:rPr>
+        <w:t>won</w:t>
+      </w:r>
+      <w:proofErr w:type="spellEnd"/>
+      <w:r>
+        <w:rPr>
+          <w:rFonts w:ascii="Arial" w:hAnsi="Arial" w:cs="Arial"/>
+          <w:sz w:val="24"/>
+          <w:szCs w:val="24"/>
+        </w:rPr>
+        <w:t xml:space="preserve"> ratios of outcome to inputs are equivalent to the ratio of comparison other </w:t>
       </w:r>
     </w:p>
     <w:p>
@@ -15383,25 +15939,7 @@
           <w:sz w:val="24"/>
           <w:szCs w:val="24"/>
         </w:rPr>
-        <w:t xml:space="preserve">Input </w:t>
-      </w:r>
-      <w:proofErr w:type="gramStart"/>
-      <w:r>
-        <w:rPr>
-          <w:rFonts w:ascii="Arial" w:hAnsi="Arial" w:cs="Arial"/>
-          <w:sz w:val="24"/>
-          <w:szCs w:val="24"/>
-        </w:rPr>
-        <w:t>A</w:t>
-      </w:r>
-      <w:proofErr w:type="gramEnd"/>
-      <w:r>
-        <w:rPr>
-          <w:rFonts w:ascii="Arial" w:hAnsi="Arial" w:cs="Arial"/>
-          <w:sz w:val="24"/>
-          <w:szCs w:val="24"/>
-        </w:rPr>
-        <w:t xml:space="preserve">                                        input B</w:t>
+        <w:t>Input A                                        input B</w:t>
       </w:r>
     </w:p>
     <w:p>
@@ -15598,25 +16136,7 @@
           <w:sz w:val="24"/>
           <w:szCs w:val="24"/>
         </w:rPr>
-        <w:t xml:space="preserve">Input </w:t>
-      </w:r>
-      <w:proofErr w:type="gramStart"/>
-      <w:r>
-        <w:rPr>
-          <w:rFonts w:ascii="Arial" w:hAnsi="Arial" w:cs="Arial"/>
-          <w:sz w:val="24"/>
-          <w:szCs w:val="24"/>
-        </w:rPr>
-        <w:t>A</w:t>
-      </w:r>
-      <w:proofErr w:type="gramEnd"/>
-      <w:r>
-        <w:rPr>
-          <w:rFonts w:ascii="Arial" w:hAnsi="Arial" w:cs="Arial"/>
-          <w:sz w:val="24"/>
-          <w:szCs w:val="24"/>
-        </w:rPr>
-        <w:t xml:space="preserve">                                        input B</w:t>
+        <w:t>Input A                                        input B</w:t>
       </w:r>
     </w:p>
     <w:p>
@@ -15692,7 +16212,25 @@
           <w:sz w:val="24"/>
           <w:szCs w:val="24"/>
         </w:rPr>
-        <w:t>He may decrease his won input by being less productive’</w:t>
+        <w:t xml:space="preserve">He may decrease his </w:t>
+      </w:r>
+      <w:proofErr w:type="spellStart"/>
+      <w:r>
+        <w:rPr>
+          <w:rFonts w:ascii="Arial" w:hAnsi="Arial" w:cs="Arial"/>
+          <w:sz w:val="24"/>
+          <w:szCs w:val="24"/>
+        </w:rPr>
+        <w:t>won</w:t>
+      </w:r>
+      <w:proofErr w:type="spellEnd"/>
+      <w:r>
+        <w:rPr>
+          <w:rFonts w:ascii="Arial" w:hAnsi="Arial" w:cs="Arial"/>
+          <w:sz w:val="24"/>
+          <w:szCs w:val="24"/>
+        </w:rPr>
+        <w:t xml:space="preserve"> input by being less productive’</w:t>
       </w:r>
     </w:p>
     <w:p>
@@ -15851,25 +16389,7 @@
           <w:sz w:val="24"/>
           <w:szCs w:val="24"/>
         </w:rPr>
-        <w:t xml:space="preserve">Input </w:t>
-      </w:r>
-      <w:proofErr w:type="gramStart"/>
-      <w:r>
-        <w:rPr>
-          <w:rFonts w:ascii="Arial" w:hAnsi="Arial" w:cs="Arial"/>
-          <w:sz w:val="24"/>
-          <w:szCs w:val="24"/>
-        </w:rPr>
-        <w:t>A</w:t>
-      </w:r>
-      <w:proofErr w:type="gramEnd"/>
-      <w:r>
-        <w:rPr>
-          <w:rFonts w:ascii="Arial" w:hAnsi="Arial" w:cs="Arial"/>
-          <w:sz w:val="24"/>
-          <w:szCs w:val="24"/>
-        </w:rPr>
-        <w:t xml:space="preserve">                                        input B</w:t>
+        <w:t>Input A                                        input B</w:t>
       </w:r>
     </w:p>
     <w:p>
@@ -15902,7 +16422,25 @@
           <w:sz w:val="24"/>
           <w:szCs w:val="24"/>
         </w:rPr>
-        <w:t>Person A may attempt to reduce his won outcomes</w:t>
+        <w:t xml:space="preserve">Person A may attempt to reduce his </w:t>
+      </w:r>
+      <w:proofErr w:type="spellStart"/>
+      <w:r>
+        <w:rPr>
+          <w:rFonts w:ascii="Arial" w:hAnsi="Arial" w:cs="Arial"/>
+          <w:sz w:val="24"/>
+          <w:szCs w:val="24"/>
+        </w:rPr>
+        <w:t>won</w:t>
+      </w:r>
+      <w:proofErr w:type="spellEnd"/>
+      <w:r>
+        <w:rPr>
+          <w:rFonts w:ascii="Arial" w:hAnsi="Arial" w:cs="Arial"/>
+          <w:sz w:val="24"/>
+          <w:szCs w:val="24"/>
+        </w:rPr>
+        <w:t xml:space="preserve"> outcomes</w:t>
       </w:r>
     </w:p>
     <w:p>
@@ -16236,23 +16774,13 @@
           <w:szCs w:val="24"/>
         </w:rPr>
       </w:pPr>
-      <w:proofErr w:type="gramStart"/>
-      <w:r>
-        <w:rPr>
-          <w:rFonts w:ascii="Arial" w:hAnsi="Arial" w:cs="Arial"/>
-          <w:sz w:val="24"/>
-          <w:szCs w:val="24"/>
-        </w:rPr>
-        <w:t>Another aspect of perceived fairness that is actually not part of equity theory per se in the notion of procedural justice.</w:t>
-      </w:r>
-      <w:proofErr w:type="gramEnd"/>
-      <w:r>
-        <w:rPr>
-          <w:rFonts w:ascii="Arial" w:hAnsi="Arial" w:cs="Arial"/>
-          <w:sz w:val="24"/>
-          <w:szCs w:val="24"/>
-        </w:rPr>
-        <w:t xml:space="preserve"> This type of justice may be defined as the fairness of the manner (or method) by which rewards are allocated, again as </w:t>
+      <w:r>
+        <w:rPr>
+          <w:rFonts w:ascii="Arial" w:hAnsi="Arial" w:cs="Arial"/>
+          <w:sz w:val="24"/>
+          <w:szCs w:val="24"/>
+        </w:rPr>
+        <w:t xml:space="preserve">Another aspect of perceived fairness that is actually not part of equity theory per se in the notion of procedural justice. This type of justice may be defined as the fairness of the manner (or method) by which rewards are allocated, again as </w:t>
       </w:r>
       <w:r>
         <w:rPr>
@@ -16279,25 +16807,7 @@
           <w:sz w:val="24"/>
           <w:szCs w:val="24"/>
         </w:rPr>
-        <w:t xml:space="preserve"> </w:t>
-      </w:r>
-      <w:proofErr w:type="gramStart"/>
-      <w:r>
-        <w:rPr>
-          <w:rFonts w:ascii="Arial" w:hAnsi="Arial" w:cs="Arial"/>
-          <w:sz w:val="24"/>
-          <w:szCs w:val="24"/>
-        </w:rPr>
-        <w:t>procedural</w:t>
-      </w:r>
-      <w:proofErr w:type="gramEnd"/>
-      <w:r>
-        <w:rPr>
-          <w:rFonts w:ascii="Arial" w:hAnsi="Arial" w:cs="Arial"/>
-          <w:sz w:val="24"/>
-          <w:szCs w:val="24"/>
-        </w:rPr>
-        <w:t xml:space="preserve"> justice, a somewhat independent issue from distributive justice focuses on the way in which allocation decisions are made, rather than on the results of the decisions </w:t>
+        <w:t xml:space="preserve"> procedural justice, a somewhat independent issue from distributive justice focuses on the way in which allocation decisions are made, rather than on the results of the decisions </w:t>
       </w:r>
     </w:p>
     <w:p>
@@ -16312,8 +16822,8 @@
     </w:p>
     <w:p/>
     <w:sectPr>
-      <w:headerReference w:type="default" r:id="rId8"/>
-      <w:footerReference w:type="default" r:id="rId9"/>
+      <w:headerReference w:type="default" r:id="rId7"/>
+      <w:footerReference w:type="default" r:id="rId8"/>
       <w:pgSz w:w="12240" w:h="15840"/>
       <w:pgMar w:top="1440" w:right="1800" w:bottom="1440" w:left="1800" w:header="720" w:footer="720" w:gutter="0"/>
       <w:cols w:space="720"/>
@@ -16323,7 +16833,7 @@
 </file>
 
 <file path=word/endnotes.xml><?xml version="1.0" encoding="utf-8"?>
-<w:endnotes xmlns:wpc="http://schemas.microsoft.com/office/word/2010/wordprocessingCanvas" xmlns:mc="http://schemas.openxmlformats.org/markup-compatibility/2006" xmlns:o="urn:schemas-microsoft-com:office:office" xmlns:r="http://schemas.openxmlformats.org/officeDocument/2006/relationships" xmlns:m="http://schemas.openxmlformats.org/officeDocument/2006/math" xmlns:v="urn:schemas-microsoft-com:vml" xmlns:wp14="http://schemas.microsoft.com/office/word/2010/wordprocessingDrawing" xmlns:wp="http://schemas.openxmlformats.org/drawingml/2006/wordprocessingDrawing" xmlns:w10="urn:schemas-microsoft-com:office:word" xmlns:w="http://schemas.openxmlformats.org/wordprocessingml/2006/main" xmlns:w14="http://schemas.microsoft.com/office/word/2010/wordml" xmlns:wpg="http://schemas.microsoft.com/office/word/2010/wordprocessingGroup" xmlns:wpi="http://schemas.microsoft.com/office/word/2010/wordprocessingInk" xmlns:wne="http://schemas.microsoft.com/office/word/2006/wordml" xmlns:wps="http://schemas.microsoft.com/office/word/2010/wordprocessingShape" mc:Ignorable="w14 wp14">
+<w:endnotes xmlns:wpc="http://schemas.microsoft.com/office/word/2010/wordprocessingCanvas" xmlns:cx="http://schemas.microsoft.com/office/drawing/2014/chartex" xmlns:cx1="http://schemas.microsoft.com/office/drawing/2015/9/8/chartex" xmlns:cx2="http://schemas.microsoft.com/office/drawing/2015/10/21/chartex" xmlns:cx3="http://schemas.microsoft.com/office/drawing/2016/5/9/chartex" xmlns:cx4="http://schemas.microsoft.com/office/drawing/2016/5/10/chartex" xmlns:cx5="http://schemas.microsoft.com/office/drawing/2016/5/11/chartex" xmlns:cx6="http://schemas.microsoft.com/office/drawing/2016/5/12/chartex" xmlns:cx7="http://schemas.microsoft.com/office/drawing/2016/5/13/chartex" xmlns:cx8="http://schemas.microsoft.com/office/drawing/2016/5/14/chartex" xmlns:mc="http://schemas.openxmlformats.org/markup-compatibility/2006" xmlns:aink="http://schemas.microsoft.com/office/drawing/2016/ink" xmlns:am3d="http://schemas.microsoft.com/office/drawing/2017/model3d" xmlns:o="urn:schemas-microsoft-com:office:office" xmlns:oel="http://schemas.microsoft.com/office/2019/extlst" xmlns:r="http://schemas.openxmlformats.org/officeDocument/2006/relationships" xmlns:m="http://schemas.openxmlformats.org/officeDocument/2006/math" xmlns:v="urn:schemas-microsoft-com:vml" xmlns:wp14="http://schemas.microsoft.com/office/word/2010/wordprocessingDrawing" xmlns:wp="http://schemas.openxmlformats.org/drawingml/2006/wordprocessingDrawing" xmlns:w10="urn:schemas-microsoft-com:office:word" xmlns:w="http://schemas.openxmlformats.org/wordprocessingml/2006/main" xmlns:w14="http://schemas.microsoft.com/office/word/2010/wordml" xmlns:w15="http://schemas.microsoft.com/office/word/2012/wordml" xmlns:w16cex="http://schemas.microsoft.com/office/word/2018/wordml/cex" xmlns:w16cid="http://schemas.microsoft.com/office/word/2016/wordml/cid" xmlns:w16="http://schemas.microsoft.com/office/word/2018/wordml" xmlns:w16du="http://schemas.microsoft.com/office/word/2023/wordml/word16du" xmlns:w16sdtdh="http://schemas.microsoft.com/office/word/2020/wordml/sdtdatahash" xmlns:w16sdtfl="http://schemas.microsoft.com/office/word/2024/wordml/sdtformatlock" xmlns:w16se="http://schemas.microsoft.com/office/word/2015/wordml/symex" xmlns:wpg="http://schemas.microsoft.com/office/word/2010/wordprocessingGroup" xmlns:wpi="http://schemas.microsoft.com/office/word/2010/wordprocessingInk" xmlns:wne="http://schemas.microsoft.com/office/word/2006/wordml" xmlns:wps="http://schemas.microsoft.com/office/word/2010/wordprocessingShape" mc:Ignorable="w14 w15 w16se w16cid w16 w16cex w16sdtdh w16sdtfl w16du wp14">
   <w:endnote w:type="separator" w:id="-1">
     <w:p>
       <w:pPr>
@@ -16348,22 +16858,20 @@
 </file>
 
 <file path=word/footer1.xml><?xml version="1.0" encoding="utf-8"?>
-<w:ftr xmlns:wpc="http://schemas.microsoft.com/office/word/2010/wordprocessingCanvas" xmlns:mc="http://schemas.openxmlformats.org/markup-compatibility/2006" xmlns:o="urn:schemas-microsoft-com:office:office" xmlns:r="http://schemas.openxmlformats.org/officeDocument/2006/relationships" xmlns:m="http://schemas.openxmlformats.org/officeDocument/2006/math" xmlns:v="urn:schemas-microsoft-com:vml" xmlns:wp14="http://schemas.microsoft.com/office/word/2010/wordprocessingDrawing" xmlns:wp="http://schemas.openxmlformats.org/drawingml/2006/wordprocessingDrawing" xmlns:w10="urn:schemas-microsoft-com:office:word" xmlns:w="http://schemas.openxmlformats.org/wordprocessingml/2006/main" xmlns:w14="http://schemas.microsoft.com/office/word/2010/wordml" xmlns:wpg="http://schemas.microsoft.com/office/word/2010/wordprocessingGroup" xmlns:wpi="http://schemas.microsoft.com/office/word/2010/wordprocessingInk" xmlns:wne="http://schemas.microsoft.com/office/word/2006/wordml" xmlns:wps="http://schemas.microsoft.com/office/word/2010/wordprocessingShape" mc:Ignorable="w14 wp14">
+<w:ftr xmlns:wpc="http://schemas.microsoft.com/office/word/2010/wordprocessingCanvas" xmlns:cx="http://schemas.microsoft.com/office/drawing/2014/chartex" xmlns:cx1="http://schemas.microsoft.com/office/drawing/2015/9/8/chartex" xmlns:cx2="http://schemas.microsoft.com/office/drawing/2015/10/21/chartex" xmlns:cx3="http://schemas.microsoft.com/office/drawing/2016/5/9/chartex" xmlns:cx4="http://schemas.microsoft.com/office/drawing/2016/5/10/chartex" xmlns:cx5="http://schemas.microsoft.com/office/drawing/2016/5/11/chartex" xmlns:cx6="http://schemas.microsoft.com/office/drawing/2016/5/12/chartex" xmlns:cx7="http://schemas.microsoft.com/office/drawing/2016/5/13/chartex" xmlns:cx8="http://schemas.microsoft.com/office/drawing/2016/5/14/chartex" xmlns:mc="http://schemas.openxmlformats.org/markup-compatibility/2006" xmlns:aink="http://schemas.microsoft.com/office/drawing/2016/ink" xmlns:am3d="http://schemas.microsoft.com/office/drawing/2017/model3d" xmlns:o="urn:schemas-microsoft-com:office:office" xmlns:oel="http://schemas.microsoft.com/office/2019/extlst" xmlns:r="http://schemas.openxmlformats.org/officeDocument/2006/relationships" xmlns:m="http://schemas.openxmlformats.org/officeDocument/2006/math" xmlns:v="urn:schemas-microsoft-com:vml" xmlns:wp14="http://schemas.microsoft.com/office/word/2010/wordprocessingDrawing" xmlns:wp="http://schemas.openxmlformats.org/drawingml/2006/wordprocessingDrawing" xmlns:w10="urn:schemas-microsoft-com:office:word" xmlns:w="http://schemas.openxmlformats.org/wordprocessingml/2006/main" xmlns:w14="http://schemas.microsoft.com/office/word/2010/wordml" xmlns:w15="http://schemas.microsoft.com/office/word/2012/wordml" xmlns:w16cex="http://schemas.microsoft.com/office/word/2018/wordml/cex" xmlns:w16cid="http://schemas.microsoft.com/office/word/2016/wordml/cid" xmlns:w16="http://schemas.microsoft.com/office/word/2018/wordml" xmlns:w16du="http://schemas.microsoft.com/office/word/2023/wordml/word16du" xmlns:w16sdtdh="http://schemas.microsoft.com/office/word/2020/wordml/sdtdatahash" xmlns:w16sdtfl="http://schemas.microsoft.com/office/word/2024/wordml/sdtformatlock" xmlns:w16se="http://schemas.microsoft.com/office/word/2015/wordml/symex" xmlns:wpg="http://schemas.microsoft.com/office/word/2010/wordprocessingGroup" xmlns:wpi="http://schemas.microsoft.com/office/word/2010/wordprocessingInk" xmlns:wne="http://schemas.microsoft.com/office/word/2006/wordml" xmlns:wps="http://schemas.microsoft.com/office/word/2010/wordprocessingShape" mc:Ignorable="w14 w15 w16se w16cid w16 w16cex w16sdtdh w16sdtfl w16du wp14">
   <w:p>
     <w:pPr>
       <w:pStyle w:val="Footer"/>
     </w:pPr>
-    <w:proofErr w:type="gramStart"/>
     <w:r>
       <w:t>a</w:t>
     </w:r>
-    <w:proofErr w:type="gramEnd"/>
   </w:p>
 </w:ftr>
 </file>
 
 <file path=word/footnotes.xml><?xml version="1.0" encoding="utf-8"?>
-<w:footnotes xmlns:wpc="http://schemas.microsoft.com/office/word/2010/wordprocessingCanvas" xmlns:mc="http://schemas.openxmlformats.org/markup-compatibility/2006" xmlns:o="urn:schemas-microsoft-com:office:office" xmlns:r="http://schemas.openxmlformats.org/officeDocument/2006/relationships" xmlns:m="http://schemas.openxmlformats.org/officeDocument/2006/math" xmlns:v="urn:schemas-microsoft-com:vml" xmlns:wp14="http://schemas.microsoft.com/office/word/2010/wordprocessingDrawing" xmlns:wp="http://schemas.openxmlformats.org/drawingml/2006/wordprocessingDrawing" xmlns:w10="urn:schemas-microsoft-com:office:word" xmlns:w="http://schemas.openxmlformats.org/wordprocessingml/2006/main" xmlns:w14="http://schemas.microsoft.com/office/word/2010/wordml" xmlns:wpg="http://schemas.microsoft.com/office/word/2010/wordprocessingGroup" xmlns:wpi="http://schemas.microsoft.com/office/word/2010/wordprocessingInk" xmlns:wne="http://schemas.microsoft.com/office/word/2006/wordml" xmlns:wps="http://schemas.microsoft.com/office/word/2010/wordprocessingShape" mc:Ignorable="w14 wp14">
+<w:footnotes xmlns:wpc="http://schemas.microsoft.com/office/word/2010/wordprocessingCanvas" xmlns:cx="http://schemas.microsoft.com/office/drawing/2014/chartex" xmlns:cx1="http://schemas.microsoft.com/office/drawing/2015/9/8/chartex" xmlns:cx2="http://schemas.microsoft.com/office/drawing/2015/10/21/chartex" xmlns:cx3="http://schemas.microsoft.com/office/drawing/2016/5/9/chartex" xmlns:cx4="http://schemas.microsoft.com/office/drawing/2016/5/10/chartex" xmlns:cx5="http://schemas.microsoft.com/office/drawing/2016/5/11/chartex" xmlns:cx6="http://schemas.microsoft.com/office/drawing/2016/5/12/chartex" xmlns:cx7="http://schemas.microsoft.com/office/drawing/2016/5/13/chartex" xmlns:cx8="http://schemas.microsoft.com/office/drawing/2016/5/14/chartex" xmlns:mc="http://schemas.openxmlformats.org/markup-compatibility/2006" xmlns:aink="http://schemas.microsoft.com/office/drawing/2016/ink" xmlns:am3d="http://schemas.microsoft.com/office/drawing/2017/model3d" xmlns:o="urn:schemas-microsoft-com:office:office" xmlns:oel="http://schemas.microsoft.com/office/2019/extlst" xmlns:r="http://schemas.openxmlformats.org/officeDocument/2006/relationships" xmlns:m="http://schemas.openxmlformats.org/officeDocument/2006/math" xmlns:v="urn:schemas-microsoft-com:vml" xmlns:wp14="http://schemas.microsoft.com/office/word/2010/wordprocessingDrawing" xmlns:wp="http://schemas.openxmlformats.org/drawingml/2006/wordprocessingDrawing" xmlns:w10="urn:schemas-microsoft-com:office:word" xmlns:w="http://schemas.openxmlformats.org/wordprocessingml/2006/main" xmlns:w14="http://schemas.microsoft.com/office/word/2010/wordml" xmlns:w15="http://schemas.microsoft.com/office/word/2012/wordml" xmlns:w16cex="http://schemas.microsoft.com/office/word/2018/wordml/cex" xmlns:w16cid="http://schemas.microsoft.com/office/word/2016/wordml/cid" xmlns:w16="http://schemas.microsoft.com/office/word/2018/wordml" xmlns:w16du="http://schemas.microsoft.com/office/word/2023/wordml/word16du" xmlns:w16sdtdh="http://schemas.microsoft.com/office/word/2020/wordml/sdtdatahash" xmlns:w16sdtfl="http://schemas.microsoft.com/office/word/2024/wordml/sdtformatlock" xmlns:w16se="http://schemas.microsoft.com/office/word/2015/wordml/symex" xmlns:wpg="http://schemas.microsoft.com/office/word/2010/wordprocessingGroup" xmlns:wpi="http://schemas.microsoft.com/office/word/2010/wordprocessingInk" xmlns:wne="http://schemas.microsoft.com/office/word/2006/wordml" xmlns:wps="http://schemas.microsoft.com/office/word/2010/wordprocessingShape" mc:Ignorable="w14 w15 w16se w16cid w16 w16cex w16sdtdh w16sdtfl w16du wp14">
   <w:footnote w:type="separator" w:id="-1">
     <w:p>
       <w:pPr>
@@ -16388,7 +16896,7 @@
 </file>
 
 <file path=word/header1.xml><?xml version="1.0" encoding="utf-8"?>
-<w:hdr xmlns:wpc="http://schemas.microsoft.com/office/word/2010/wordprocessingCanvas" xmlns:mc="http://schemas.openxmlformats.org/markup-compatibility/2006" xmlns:o="urn:schemas-microsoft-com:office:office" xmlns:r="http://schemas.openxmlformats.org/officeDocument/2006/relationships" xmlns:m="http://schemas.openxmlformats.org/officeDocument/2006/math" xmlns:v="urn:schemas-microsoft-com:vml" xmlns:wp14="http://schemas.microsoft.com/office/word/2010/wordprocessingDrawing" xmlns:wp="http://schemas.openxmlformats.org/drawingml/2006/wordprocessingDrawing" xmlns:w10="urn:schemas-microsoft-com:office:word" xmlns:w="http://schemas.openxmlformats.org/wordprocessingml/2006/main" xmlns:w14="http://schemas.microsoft.com/office/word/2010/wordml" xmlns:wpg="http://schemas.microsoft.com/office/word/2010/wordprocessingGroup" xmlns:wpi="http://schemas.microsoft.com/office/word/2010/wordprocessingInk" xmlns:wne="http://schemas.microsoft.com/office/word/2006/wordml" xmlns:wps="http://schemas.microsoft.com/office/word/2010/wordprocessingShape" mc:Ignorable="w14 wp14">
+<w:hdr xmlns:wpc="http://schemas.microsoft.com/office/word/2010/wordprocessingCanvas" xmlns:cx="http://schemas.microsoft.com/office/drawing/2014/chartex" xmlns:cx1="http://schemas.microsoft.com/office/drawing/2015/9/8/chartex" xmlns:cx2="http://schemas.microsoft.com/office/drawing/2015/10/21/chartex" xmlns:cx3="http://schemas.microsoft.com/office/drawing/2016/5/9/chartex" xmlns:cx4="http://schemas.microsoft.com/office/drawing/2016/5/10/chartex" xmlns:cx5="http://schemas.microsoft.com/office/drawing/2016/5/11/chartex" xmlns:cx6="http://schemas.microsoft.com/office/drawing/2016/5/12/chartex" xmlns:cx7="http://schemas.microsoft.com/office/drawing/2016/5/13/chartex" xmlns:cx8="http://schemas.microsoft.com/office/drawing/2016/5/14/chartex" xmlns:mc="http://schemas.openxmlformats.org/markup-compatibility/2006" xmlns:aink="http://schemas.microsoft.com/office/drawing/2016/ink" xmlns:am3d="http://schemas.microsoft.com/office/drawing/2017/model3d" xmlns:o="urn:schemas-microsoft-com:office:office" xmlns:oel="http://schemas.microsoft.com/office/2019/extlst" xmlns:r="http://schemas.openxmlformats.org/officeDocument/2006/relationships" xmlns:m="http://schemas.openxmlformats.org/officeDocument/2006/math" xmlns:v="urn:schemas-microsoft-com:vml" xmlns:wp14="http://schemas.microsoft.com/office/word/2010/wordprocessingDrawing" xmlns:wp="http://schemas.openxmlformats.org/drawingml/2006/wordprocessingDrawing" xmlns:w10="urn:schemas-microsoft-com:office:word" xmlns:w="http://schemas.openxmlformats.org/wordprocessingml/2006/main" xmlns:w14="http://schemas.microsoft.com/office/word/2010/wordml" xmlns:w15="http://schemas.microsoft.com/office/word/2012/wordml" xmlns:w16cex="http://schemas.microsoft.com/office/word/2018/wordml/cex" xmlns:w16cid="http://schemas.microsoft.com/office/word/2016/wordml/cid" xmlns:w16="http://schemas.microsoft.com/office/word/2018/wordml" xmlns:w16du="http://schemas.microsoft.com/office/word/2023/wordml/word16du" xmlns:w16sdtdh="http://schemas.microsoft.com/office/word/2020/wordml/sdtdatahash" xmlns:w16sdtfl="http://schemas.microsoft.com/office/word/2024/wordml/sdtformatlock" xmlns:w16se="http://schemas.microsoft.com/office/word/2015/wordml/symex" xmlns:wpg="http://schemas.microsoft.com/office/word/2010/wordprocessingGroup" xmlns:wpi="http://schemas.microsoft.com/office/word/2010/wordprocessingInk" xmlns:wne="http://schemas.microsoft.com/office/word/2006/wordml" xmlns:wps="http://schemas.microsoft.com/office/word/2010/wordprocessingShape" mc:Ignorable="w14 w15 w16se w16cid w16 w16cex w16sdtdh w16sdtfl w16du wp14">
   <w:sdt>
     <w:sdtPr>
       <w:id w:val="12638971"/>
@@ -16397,7 +16905,6 @@
         <w:docPartUnique/>
       </w:docPartObj>
     </w:sdtPr>
-    <w:sdtEndPr/>
     <w:sdtContent>
       <w:p>
         <w:pPr>
@@ -16411,7 +16918,7 @@
           <mc:AlternateContent>
             <mc:Choice Requires="wps">
               <w:drawing>
-                <wp:anchor distT="0" distB="0" distL="114300" distR="114300" simplePos="0" relativeHeight="251659264" behindDoc="0" locked="0" layoutInCell="0" allowOverlap="1" wp14:anchorId="54A11FF3" wp14:editId="44538F35">
+                <wp:anchor distT="0" distB="0" distL="114300" distR="114300" simplePos="0" relativeHeight="251659264" behindDoc="0" locked="0" layoutInCell="0" allowOverlap="1" wp14:anchorId="395D083D" wp14:editId="4111EEC4">
                   <wp:simplePos x="0" y="0"/>
                   <wp:positionH relativeFrom="rightMargin">
                     <wp:align>center</wp:align>
@@ -16546,7 +17053,7 @@
             </mc:Choice>
             <mc:Fallback>
               <w:pict>
-                <v:rect id="Rectangle 1" o:spid="_x0000_s1032" style="position:absolute;margin-left:0;margin-top:0;width:40.2pt;height:171.9pt;z-index:251659264;visibility:visible;mso-wrap-style:square;mso-width-percent:0;mso-height-percent:0;mso-wrap-distance-left:9pt;mso-wrap-distance-top:0;mso-wrap-distance-right:9pt;mso-wrap-distance-bottom:0;mso-position-horizontal:center;mso-position-horizontal-relative:right-margin-area;mso-position-vertical:bottom;mso-position-vertical-relative:margin;mso-width-percent:0;mso-height-percent:0;mso-width-relative:page;mso-height-relative:page;v-text-anchor:middle" o:gfxdata="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" o:allowincell="f" filled="f" stroked="f">
+                <v:rect w14:anchorId="395D083D" id="Rectangle 1" o:spid="_x0000_s1032" style="position:absolute;margin-left:0;margin-top:0;width:40.2pt;height:171.9pt;z-index:251659264;visibility:visible;mso-wrap-style:square;mso-width-percent:0;mso-height-percent:0;mso-wrap-distance-left:9pt;mso-wrap-distance-top:0;mso-wrap-distance-right:9pt;mso-wrap-distance-bottom:0;mso-position-horizontal:center;mso-position-horizontal-relative:right-margin-area;mso-position-vertical:bottom;mso-position-vertical-relative:margin;mso-width-percent:0;mso-height-percent:0;mso-width-relative:page;mso-height-relative:page;v-text-anchor:middle" o:gfxdata="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" o:allowincell="f" filled="f" stroked="f">
                   <v:textbox style="layout-flow:vertical;mso-layout-flow-alt:bottom-to-top;mso-fit-shape-to-text:t">
                     <w:txbxContent>
                       <w:p>
@@ -16625,8 +17132,8 @@
 </file>
 
 <file path=word/numbering.xml><?xml version="1.0" encoding="utf-8"?>
-<w:numbering xmlns:wpc="http://schemas.microsoft.com/office/word/2010/wordprocessingCanvas" xmlns:mc="http://schemas.openxmlformats.org/markup-compatibility/2006" xmlns:o="urn:schemas-microsoft-com:office:office" xmlns:r="http://schemas.openxmlformats.org/officeDocument/2006/relationships" xmlns:m="http://schemas.openxmlformats.org/officeDocument/2006/math" xmlns:v="urn:schemas-microsoft-com:vml" xmlns:wp14="http://schemas.microsoft.com/office/word/2010/wordprocessingDrawing" xmlns:wp="http://schemas.openxmlformats.org/drawingml/2006/wordprocessingDrawing" xmlns:w10="urn:schemas-microsoft-com:office:word" xmlns:w="http://schemas.openxmlformats.org/wordprocessingml/2006/main" xmlns:w14="http://schemas.microsoft.com/office/word/2010/wordml" xmlns:wpg="http://schemas.microsoft.com/office/word/2010/wordprocessingGroup" xmlns:wpi="http://schemas.microsoft.com/office/word/2010/wordprocessingInk" xmlns:wne="http://schemas.microsoft.com/office/word/2006/wordml" xmlns:wps="http://schemas.microsoft.com/office/word/2010/wordprocessingShape" mc:Ignorable="w14 wp14">
-  <w:abstractNum w:abstractNumId="0">
+<w:numbering xmlns:wpc="http://schemas.microsoft.com/office/word/2010/wordprocessingCanvas" xmlns:cx="http://schemas.microsoft.com/office/drawing/2014/chartex" xmlns:cx1="http://schemas.microsoft.com/office/drawing/2015/9/8/chartex" xmlns:cx2="http://schemas.microsoft.com/office/drawing/2015/10/21/chartex" xmlns:cx3="http://schemas.microsoft.com/office/drawing/2016/5/9/chartex" xmlns:cx4="http://schemas.microsoft.com/office/drawing/2016/5/10/chartex" xmlns:cx5="http://schemas.microsoft.com/office/drawing/2016/5/11/chartex" xmlns:cx6="http://schemas.microsoft.com/office/drawing/2016/5/12/chartex" xmlns:cx7="http://schemas.microsoft.com/office/drawing/2016/5/13/chartex" xmlns:cx8="http://schemas.microsoft.com/office/drawing/2016/5/14/chartex" xmlns:mc="http://schemas.openxmlformats.org/markup-compatibility/2006" xmlns:aink="http://schemas.microsoft.com/office/drawing/2016/ink" xmlns:am3d="http://schemas.microsoft.com/office/drawing/2017/model3d" xmlns:o="urn:schemas-microsoft-com:office:office" xmlns:oel="http://schemas.microsoft.com/office/2019/extlst" xmlns:r="http://schemas.openxmlformats.org/officeDocument/2006/relationships" xmlns:m="http://schemas.openxmlformats.org/officeDocument/2006/math" xmlns:v="urn:schemas-microsoft-com:vml" xmlns:wp14="http://schemas.microsoft.com/office/word/2010/wordprocessingDrawing" xmlns:wp="http://schemas.openxmlformats.org/drawingml/2006/wordprocessingDrawing" xmlns:w10="urn:schemas-microsoft-com:office:word" xmlns:w="http://schemas.openxmlformats.org/wordprocessingml/2006/main" xmlns:w14="http://schemas.microsoft.com/office/word/2010/wordml" xmlns:w15="http://schemas.microsoft.com/office/word/2012/wordml" xmlns:w16cex="http://schemas.microsoft.com/office/word/2018/wordml/cex" xmlns:w16cid="http://schemas.microsoft.com/office/word/2016/wordml/cid" xmlns:w16="http://schemas.microsoft.com/office/word/2018/wordml" xmlns:w16du="http://schemas.microsoft.com/office/word/2023/wordml/word16du" xmlns:w16sdtdh="http://schemas.microsoft.com/office/word/2020/wordml/sdtdatahash" xmlns:w16sdtfl="http://schemas.microsoft.com/office/word/2024/wordml/sdtformatlock" xmlns:w16se="http://schemas.microsoft.com/office/word/2015/wordml/symex" xmlns:wpg="http://schemas.microsoft.com/office/word/2010/wordprocessingGroup" xmlns:wpi="http://schemas.microsoft.com/office/word/2010/wordprocessingInk" xmlns:wne="http://schemas.microsoft.com/office/word/2006/wordml" xmlns:wps="http://schemas.microsoft.com/office/word/2010/wordprocessingShape" mc:Ignorable="w14 w15 w16se w16cid w16 w16cex w16sdtdh w16sdtfl w16du wp14">
+  <w:abstractNum w:abstractNumId="0" w15:restartNumberingAfterBreak="0">
     <w:nsid w:val="07E165F5"/>
     <w:multiLevelType w:val="hybridMultilevel"/>
     <w:tmpl w:val="F6F0E244"/>
@@ -16739,7 +17246,7 @@
       </w:rPr>
     </w:lvl>
   </w:abstractNum>
-  <w:abstractNum w:abstractNumId="1">
+  <w:abstractNum w:abstractNumId="1" w15:restartNumberingAfterBreak="0">
     <w:nsid w:val="08181FE4"/>
     <w:multiLevelType w:val="hybridMultilevel"/>
     <w:tmpl w:val="69F8C4BE"/>
@@ -16825,7 +17332,7 @@
       </w:pPr>
     </w:lvl>
   </w:abstractNum>
-  <w:abstractNum w:abstractNumId="2">
+  <w:abstractNum w:abstractNumId="2" w15:restartNumberingAfterBreak="0">
     <w:nsid w:val="09146D07"/>
     <w:multiLevelType w:val="hybridMultilevel"/>
     <w:tmpl w:val="015ED158"/>
@@ -16911,7 +17418,7 @@
       </w:pPr>
     </w:lvl>
   </w:abstractNum>
-  <w:abstractNum w:abstractNumId="3">
+  <w:abstractNum w:abstractNumId="3" w15:restartNumberingAfterBreak="0">
     <w:nsid w:val="0BC81DD7"/>
     <w:multiLevelType w:val="hybridMultilevel"/>
     <w:tmpl w:val="0A5CC28C"/>
@@ -16997,7 +17504,7 @@
       </w:pPr>
     </w:lvl>
   </w:abstractNum>
-  <w:abstractNum w:abstractNumId="4">
+  <w:abstractNum w:abstractNumId="4" w15:restartNumberingAfterBreak="0">
     <w:nsid w:val="0D2B62F5"/>
     <w:multiLevelType w:val="hybridMultilevel"/>
     <w:tmpl w:val="428C5F3E"/>
@@ -17110,7 +17617,7 @@
       </w:rPr>
     </w:lvl>
   </w:abstractNum>
-  <w:abstractNum w:abstractNumId="5">
+  <w:abstractNum w:abstractNumId="5" w15:restartNumberingAfterBreak="0">
     <w:nsid w:val="0DA405CC"/>
     <w:multiLevelType w:val="hybridMultilevel"/>
     <w:tmpl w:val="063A20EC"/>
@@ -17223,7 +17730,7 @@
       </w:rPr>
     </w:lvl>
   </w:abstractNum>
-  <w:abstractNum w:abstractNumId="6">
+  <w:abstractNum w:abstractNumId="6" w15:restartNumberingAfterBreak="0">
     <w:nsid w:val="0DB45D0E"/>
     <w:multiLevelType w:val="hybridMultilevel"/>
     <w:tmpl w:val="4192EA46"/>
@@ -17336,7 +17843,7 @@
       </w:rPr>
     </w:lvl>
   </w:abstractNum>
-  <w:abstractNum w:abstractNumId="7">
+  <w:abstractNum w:abstractNumId="7" w15:restartNumberingAfterBreak="0">
     <w:nsid w:val="1ABB34AB"/>
     <w:multiLevelType w:val="hybridMultilevel"/>
     <w:tmpl w:val="8A1A95D8"/>
@@ -17449,7 +17956,7 @@
       </w:rPr>
     </w:lvl>
   </w:abstractNum>
-  <w:abstractNum w:abstractNumId="8">
+  <w:abstractNum w:abstractNumId="8" w15:restartNumberingAfterBreak="0">
     <w:nsid w:val="1BFF3624"/>
     <w:multiLevelType w:val="hybridMultilevel"/>
     <w:tmpl w:val="A7060DD8"/>
@@ -17538,7 +18045,7 @@
       </w:pPr>
     </w:lvl>
   </w:abstractNum>
-  <w:abstractNum w:abstractNumId="9">
+  <w:abstractNum w:abstractNumId="9" w15:restartNumberingAfterBreak="0">
     <w:nsid w:val="24E05D68"/>
     <w:multiLevelType w:val="hybridMultilevel"/>
     <w:tmpl w:val="9F8EB93A"/>
@@ -17651,7 +18158,7 @@
       </w:rPr>
     </w:lvl>
   </w:abstractNum>
-  <w:abstractNum w:abstractNumId="10">
+  <w:abstractNum w:abstractNumId="10" w15:restartNumberingAfterBreak="0">
     <w:nsid w:val="2EAA668A"/>
     <w:multiLevelType w:val="hybridMultilevel"/>
     <w:tmpl w:val="2FEA7590"/>
@@ -17764,7 +18271,7 @@
       </w:rPr>
     </w:lvl>
   </w:abstractNum>
-  <w:abstractNum w:abstractNumId="11">
+  <w:abstractNum w:abstractNumId="11" w15:restartNumberingAfterBreak="0">
     <w:nsid w:val="35E83706"/>
     <w:multiLevelType w:val="hybridMultilevel"/>
     <w:tmpl w:val="643AA52C"/>
@@ -17850,7 +18357,7 @@
       </w:pPr>
     </w:lvl>
   </w:abstractNum>
-  <w:abstractNum w:abstractNumId="12">
+  <w:abstractNum w:abstractNumId="12" w15:restartNumberingAfterBreak="0">
     <w:nsid w:val="3F402B03"/>
     <w:multiLevelType w:val="hybridMultilevel"/>
     <w:tmpl w:val="B874DC96"/>
@@ -17963,7 +18470,7 @@
       </w:rPr>
     </w:lvl>
   </w:abstractNum>
-  <w:abstractNum w:abstractNumId="13">
+  <w:abstractNum w:abstractNumId="13" w15:restartNumberingAfterBreak="0">
     <w:nsid w:val="418B2F4B"/>
     <w:multiLevelType w:val="hybridMultilevel"/>
     <w:tmpl w:val="F78A13B6"/>
@@ -18076,7 +18583,7 @@
       </w:rPr>
     </w:lvl>
   </w:abstractNum>
-  <w:abstractNum w:abstractNumId="14">
+  <w:abstractNum w:abstractNumId="14" w15:restartNumberingAfterBreak="0">
     <w:nsid w:val="42627536"/>
     <w:multiLevelType w:val="hybridMultilevel"/>
     <w:tmpl w:val="DE96D992"/>
@@ -18189,7 +18696,7 @@
       </w:rPr>
     </w:lvl>
   </w:abstractNum>
-  <w:abstractNum w:abstractNumId="15">
+  <w:abstractNum w:abstractNumId="15" w15:restartNumberingAfterBreak="0">
     <w:nsid w:val="484D6A41"/>
     <w:multiLevelType w:val="hybridMultilevel"/>
     <w:tmpl w:val="3C842604"/>
@@ -18275,7 +18782,7 @@
       </w:pPr>
     </w:lvl>
   </w:abstractNum>
-  <w:abstractNum w:abstractNumId="16">
+  <w:abstractNum w:abstractNumId="16" w15:restartNumberingAfterBreak="0">
     <w:nsid w:val="51B1396F"/>
     <w:multiLevelType w:val="hybridMultilevel"/>
     <w:tmpl w:val="015ED158"/>
@@ -18361,7 +18868,7 @@
       </w:pPr>
     </w:lvl>
   </w:abstractNum>
-  <w:abstractNum w:abstractNumId="17">
+  <w:abstractNum w:abstractNumId="17" w15:restartNumberingAfterBreak="0">
     <w:nsid w:val="53FF1D5E"/>
     <w:multiLevelType w:val="hybridMultilevel"/>
     <w:tmpl w:val="B5122B0E"/>
@@ -18474,7 +18981,7 @@
       </w:rPr>
     </w:lvl>
   </w:abstractNum>
-  <w:abstractNum w:abstractNumId="18">
+  <w:abstractNum w:abstractNumId="18" w15:restartNumberingAfterBreak="0">
     <w:nsid w:val="54074D90"/>
     <w:multiLevelType w:val="hybridMultilevel"/>
     <w:tmpl w:val="9EEA0166"/>
@@ -18587,7 +19094,7 @@
       </w:rPr>
     </w:lvl>
   </w:abstractNum>
-  <w:abstractNum w:abstractNumId="19">
+  <w:abstractNum w:abstractNumId="19" w15:restartNumberingAfterBreak="0">
     <w:nsid w:val="56B47744"/>
     <w:multiLevelType w:val="hybridMultilevel"/>
     <w:tmpl w:val="5EB6D82A"/>
@@ -18700,7 +19207,7 @@
       </w:rPr>
     </w:lvl>
   </w:abstractNum>
-  <w:abstractNum w:abstractNumId="20">
+  <w:abstractNum w:abstractNumId="20" w15:restartNumberingAfterBreak="0">
     <w:nsid w:val="574411F3"/>
     <w:multiLevelType w:val="hybridMultilevel"/>
     <w:tmpl w:val="B2DE6B7E"/>
@@ -18813,7 +19320,7 @@
       </w:rPr>
     </w:lvl>
   </w:abstractNum>
-  <w:abstractNum w:abstractNumId="21">
+  <w:abstractNum w:abstractNumId="21" w15:restartNumberingAfterBreak="0">
     <w:nsid w:val="5F3F5090"/>
     <w:multiLevelType w:val="hybridMultilevel"/>
     <w:tmpl w:val="BD9ED76C"/>
@@ -18899,7 +19406,7 @@
       </w:pPr>
     </w:lvl>
   </w:abstractNum>
-  <w:abstractNum w:abstractNumId="22">
+  <w:abstractNum w:abstractNumId="22" w15:restartNumberingAfterBreak="0">
     <w:nsid w:val="5FE4771B"/>
     <w:multiLevelType w:val="hybridMultilevel"/>
     <w:tmpl w:val="3D184A96"/>
@@ -19012,7 +19519,7 @@
       </w:rPr>
     </w:lvl>
   </w:abstractNum>
-  <w:abstractNum w:abstractNumId="23">
+  <w:abstractNum w:abstractNumId="23" w15:restartNumberingAfterBreak="0">
     <w:nsid w:val="609337EE"/>
     <w:multiLevelType w:val="hybridMultilevel"/>
     <w:tmpl w:val="E2F8DCAA"/>
@@ -19098,7 +19605,7 @@
       </w:pPr>
     </w:lvl>
   </w:abstractNum>
-  <w:abstractNum w:abstractNumId="24">
+  <w:abstractNum w:abstractNumId="24" w15:restartNumberingAfterBreak="0">
     <w:nsid w:val="61DD2861"/>
     <w:multiLevelType w:val="hybridMultilevel"/>
     <w:tmpl w:val="A7E0ED72"/>
@@ -19211,7 +19718,7 @@
       </w:rPr>
     </w:lvl>
   </w:abstractNum>
-  <w:abstractNum w:abstractNumId="25">
+  <w:abstractNum w:abstractNumId="25" w15:restartNumberingAfterBreak="0">
     <w:nsid w:val="71743722"/>
     <w:multiLevelType w:val="hybridMultilevel"/>
     <w:tmpl w:val="A2D0724C"/>
@@ -19297,7 +19804,7 @@
       </w:pPr>
     </w:lvl>
   </w:abstractNum>
-  <w:abstractNum w:abstractNumId="26">
+  <w:abstractNum w:abstractNumId="26" w15:restartNumberingAfterBreak="0">
     <w:nsid w:val="717554E5"/>
     <w:multiLevelType w:val="hybridMultilevel"/>
     <w:tmpl w:val="552E2FE4"/>
@@ -19410,7 +19917,7 @@
       </w:rPr>
     </w:lvl>
   </w:abstractNum>
-  <w:abstractNum w:abstractNumId="27">
+  <w:abstractNum w:abstractNumId="27" w15:restartNumberingAfterBreak="0">
     <w:nsid w:val="74A53297"/>
     <w:multiLevelType w:val="hybridMultilevel"/>
     <w:tmpl w:val="2D823978"/>
@@ -19523,7 +20030,7 @@
       </w:rPr>
     </w:lvl>
   </w:abstractNum>
-  <w:abstractNum w:abstractNumId="28">
+  <w:abstractNum w:abstractNumId="28" w15:restartNumberingAfterBreak="0">
     <w:nsid w:val="78826128"/>
     <w:multiLevelType w:val="hybridMultilevel"/>
     <w:tmpl w:val="0194F0D2"/>
@@ -19636,7 +20143,7 @@
       </w:rPr>
     </w:lvl>
   </w:abstractNum>
-  <w:abstractNum w:abstractNumId="29">
+  <w:abstractNum w:abstractNumId="29" w15:restartNumberingAfterBreak="0">
     <w:nsid w:val="7EA66A3D"/>
     <w:multiLevelType w:val="hybridMultilevel"/>
     <w:tmpl w:val="CA2CA5D4"/>
@@ -19749,101 +20256,101 @@
       </w:rPr>
     </w:lvl>
   </w:abstractNum>
-  <w:num w:numId="1">
+  <w:num w:numId="1" w16cid:durableId="1335114133">
     <w:abstractNumId w:val="29"/>
   </w:num>
-  <w:num w:numId="2">
+  <w:num w:numId="2" w16cid:durableId="905336641">
     <w:abstractNumId w:val="26"/>
   </w:num>
-  <w:num w:numId="3">
+  <w:num w:numId="3" w16cid:durableId="528832784">
     <w:abstractNumId w:val="19"/>
   </w:num>
-  <w:num w:numId="4">
+  <w:num w:numId="4" w16cid:durableId="1611355293">
     <w:abstractNumId w:val="11"/>
   </w:num>
-  <w:num w:numId="5">
+  <w:num w:numId="5" w16cid:durableId="1799256495">
     <w:abstractNumId w:val="18"/>
   </w:num>
-  <w:num w:numId="6">
+  <w:num w:numId="6" w16cid:durableId="2095975819">
     <w:abstractNumId w:val="0"/>
   </w:num>
-  <w:num w:numId="7">
+  <w:num w:numId="7" w16cid:durableId="4675901">
     <w:abstractNumId w:val="1"/>
   </w:num>
-  <w:num w:numId="8">
+  <w:num w:numId="8" w16cid:durableId="497430485">
     <w:abstractNumId w:val="24"/>
   </w:num>
-  <w:num w:numId="9">
+  <w:num w:numId="9" w16cid:durableId="1880435751">
     <w:abstractNumId w:val="9"/>
   </w:num>
-  <w:num w:numId="10">
+  <w:num w:numId="10" w16cid:durableId="1999916514">
     <w:abstractNumId w:val="15"/>
   </w:num>
-  <w:num w:numId="11">
+  <w:num w:numId="11" w16cid:durableId="5134000">
     <w:abstractNumId w:val="14"/>
   </w:num>
-  <w:num w:numId="12">
+  <w:num w:numId="12" w16cid:durableId="1296715001">
     <w:abstractNumId w:val="2"/>
   </w:num>
-  <w:num w:numId="13">
+  <w:num w:numId="13" w16cid:durableId="1816415098">
     <w:abstractNumId w:val="4"/>
   </w:num>
-  <w:num w:numId="14">
+  <w:num w:numId="14" w16cid:durableId="768349161">
     <w:abstractNumId w:val="17"/>
   </w:num>
-  <w:num w:numId="15">
+  <w:num w:numId="15" w16cid:durableId="1717504671">
     <w:abstractNumId w:val="20"/>
   </w:num>
-  <w:num w:numId="16">
+  <w:num w:numId="16" w16cid:durableId="1396586838">
     <w:abstractNumId w:val="22"/>
   </w:num>
-  <w:num w:numId="17">
+  <w:num w:numId="17" w16cid:durableId="1666395167">
     <w:abstractNumId w:val="16"/>
   </w:num>
-  <w:num w:numId="18">
+  <w:num w:numId="18" w16cid:durableId="254363983">
     <w:abstractNumId w:val="13"/>
   </w:num>
-  <w:num w:numId="19">
+  <w:num w:numId="19" w16cid:durableId="1287389681">
     <w:abstractNumId w:val="8"/>
   </w:num>
-  <w:num w:numId="20">
+  <w:num w:numId="20" w16cid:durableId="141503094">
     <w:abstractNumId w:val="3"/>
   </w:num>
-  <w:num w:numId="21">
+  <w:num w:numId="21" w16cid:durableId="409548100">
     <w:abstractNumId w:val="5"/>
   </w:num>
-  <w:num w:numId="22">
+  <w:num w:numId="22" w16cid:durableId="672144024">
     <w:abstractNumId w:val="7"/>
   </w:num>
-  <w:num w:numId="23">
+  <w:num w:numId="23" w16cid:durableId="716778462">
     <w:abstractNumId w:val="28"/>
   </w:num>
-  <w:num w:numId="24">
+  <w:num w:numId="24" w16cid:durableId="702827417">
     <w:abstractNumId w:val="10"/>
   </w:num>
-  <w:num w:numId="25">
+  <w:num w:numId="25" w16cid:durableId="1230338115">
     <w:abstractNumId w:val="12"/>
   </w:num>
-  <w:num w:numId="26">
+  <w:num w:numId="26" w16cid:durableId="1545756216">
     <w:abstractNumId w:val="6"/>
   </w:num>
-  <w:num w:numId="27">
+  <w:num w:numId="27" w16cid:durableId="44764835">
     <w:abstractNumId w:val="21"/>
   </w:num>
-  <w:num w:numId="28">
+  <w:num w:numId="28" w16cid:durableId="1356536061">
     <w:abstractNumId w:val="25"/>
   </w:num>
-  <w:num w:numId="29">
+  <w:num w:numId="29" w16cid:durableId="203568486">
     <w:abstractNumId w:val="23"/>
   </w:num>
-  <w:num w:numId="30">
+  <w:num w:numId="30" w16cid:durableId="574557981">
     <w:abstractNumId w:val="27"/>
   </w:num>
 </w:numbering>
 </file>
 
 <file path=word/styles.xml><?xml version="1.0" encoding="utf-8"?>
-<w:styles xmlns:mc="http://schemas.openxmlformats.org/markup-compatibility/2006" xmlns:r="http://schemas.openxmlformats.org/officeDocument/2006/relationships" xmlns:w="http://schemas.openxmlformats.org/wordprocessingml/2006/main" xmlns:w14="http://schemas.microsoft.com/office/word/2010/wordml" mc:Ignorable="w14">
+<w:styles xmlns:mc="http://schemas.openxmlformats.org/markup-compatibility/2006" xmlns:r="http://schemas.openxmlformats.org/officeDocument/2006/relationships" xmlns:w="http://schemas.openxmlformats.org/wordprocessingml/2006/main" xmlns:w14="http://schemas.microsoft.com/office/word/2010/wordml" xmlns:w15="http://schemas.microsoft.com/office/word/2012/wordml" xmlns:w16cex="http://schemas.microsoft.com/office/word/2018/wordml/cex" xmlns:w16cid="http://schemas.microsoft.com/office/word/2016/wordml/cid" xmlns:w16="http://schemas.microsoft.com/office/word/2018/wordml" xmlns:w16du="http://schemas.microsoft.com/office/word/2023/wordml/word16du" xmlns:w16sdtdh="http://schemas.microsoft.com/office/word/2020/wordml/sdtdatahash" xmlns:w16sdtfl="http://schemas.microsoft.com/office/word/2024/wordml/sdtformatlock" xmlns:w16se="http://schemas.microsoft.com/office/word/2015/wordml/symex" mc:Ignorable="w14 w15 w16se w16cid w16 w16cex w16sdtdh w16sdtfl w16du">
   <w:docDefaults>
     <w:rPrDefault>
       <w:rPr>
@@ -19859,775 +20366,383 @@
       </w:pPr>
     </w:pPrDefault>
   </w:docDefaults>
-  <w:latentStyles w:defLockedState="0" w:defUIPriority="99" w:defSemiHidden="1" w:defUnhideWhenUsed="1" w:defQFormat="0" w:count="267">
-    <w:lsdException w:name="Normal" w:semiHidden="0" w:uiPriority="0" w:unhideWhenUsed="0" w:qFormat="1"/>
-    <w:lsdException w:name="heading 1" w:semiHidden="0" w:uiPriority="0" w:unhideWhenUsed="0" w:qFormat="1"/>
-    <w:lsdException w:name="heading 2" w:uiPriority="0" w:qFormat="1"/>
-    <w:lsdException w:name="heading 3" w:uiPriority="0" w:qFormat="1"/>
-    <w:lsdException w:name="heading 4" w:uiPriority="9" w:qFormat="1"/>
-    <w:lsdException w:name="heading 5" w:uiPriority="9" w:qFormat="1"/>
-    <w:lsdException w:name="heading 6" w:uiPriority="9" w:qFormat="1"/>
-    <w:lsdException w:name="heading 7" w:uiPriority="9" w:qFormat="1"/>
-    <w:lsdException w:name="heading 8" w:uiPriority="9" w:qFormat="1"/>
-    <w:lsdException w:name="heading 9" w:uiPriority="9" w:qFormat="1"/>
-    <w:lsdException w:name="toc 1" w:uiPriority="39"/>
-    <w:lsdException w:name="toc 2" w:uiPriority="39"/>
-    <w:lsdException w:name="toc 3" w:uiPriority="39"/>
-    <w:lsdException w:name="toc 4" w:uiPriority="39"/>
-    <w:lsdException w:name="toc 5" w:uiPriority="39"/>
-    <w:lsdException w:name="toc 6" w:uiPriority="39"/>
-    <w:lsdException w:name="toc 7" w:uiPriority="39"/>
-    <w:lsdException w:name="toc 8" w:uiPriority="39"/>
-    <w:lsdException w:name="toc 9" w:uiPriority="39"/>
-    <w:lsdException w:name="caption" w:uiPriority="35" w:qFormat="1"/>
-    <w:lsdException w:name="Title" w:semiHidden="0" w:uiPriority="10" w:unhideWhenUsed="0" w:qFormat="1"/>
-    <w:lsdException w:name="Default Paragraph Font" w:uiPriority="1"/>
-    <w:lsdException w:name="Body Text" w:uiPriority="0"/>
-    <w:lsdException w:name="Subtitle" w:semiHidden="0" w:uiPriority="11" w:unhideWhenUsed="0" w:qFormat="1"/>
-    <w:lsdException w:name="Strong" w:semiHidden="0" w:uiPriority="22" w:unhideWhenUsed="0" w:qFormat="1"/>
-    <w:lsdException w:name="Emphasis" w:semiHidden="0" w:uiPriority="20" w:unhideWhenUsed="0" w:qFormat="1"/>
-    <w:lsdException w:name="Table Grid" w:semiHidden="0" w:uiPriority="59" w:unhideWhenUsed="0"/>
-    <w:lsdException w:name="Placeholder Text" w:unhideWhenUsed="0"/>
-    <w:lsdException w:name="No Spacing" w:semiHidden="0" w:uiPriority="1" w:unhideWhenUsed="0" w:qFormat="1"/>
-    <w:lsdException w:name="Light Shading" w:semiHidden="0" w:uiPriority="60" w:unhideWhenUsed="0"/>
-    <w:lsdException w:name="Light List" w:semiHidden="0" w:uiPriority="61" w:unhideWhenUsed="0"/>
-    <w:lsdException w:name="Light Grid" w:semiHidden="0" w:uiPriority="62" w:unhideWhenUsed="0"/>
-    <w:lsdException w:name="Medium Shading 1" w:semiHidden="0" w:uiPriority="63" w:unhideWhenUsed="0"/>
-    <w:lsdException w:name="Medium Shading 2" w:semiHidden="0" w:uiPriority="64" w:unhideWhenUsed="0"/>
-    <w:lsdException w:name="Medium List 1" w:semiHidden="0" w:uiPriority="65" w:unhideWhenUsed="0"/>
-    <w:lsdException w:name="Medium List 2" w:semiHidden="0" w:uiPriority="66" w:unhideWhenUsed="0"/>
-    <w:lsdException w:name="Medium Grid 1" w:semiHidden="0" w:uiPriority="67" w:unhideWhenUsed="0"/>
-    <w:lsdException w:name="Medium Grid 2" w:semiHidden="0" w:uiPriority="68" w:unhideWhenUsed="0"/>
-    <w:lsdException w:name="Medium Grid 3" w:semiHidden="0" w:uiPriority="69" w:unhideWhenUsed="0"/>
-    <w:lsdException w:name="Dark List" w:semiHidden="0" w:uiPriority="70" w:unhideWhenUsed="0"/>
-    <w:lsdException w:name="Colorful Shading" w:semiHidden="0" w:uiPriority="71" w:unhideWhenUsed="0"/>
-    <w:lsdException w:name="Colorful List" w:semiHidden="0" w:uiPriority="72" w:unhideWhenUsed="0"/>
-    <w:lsdException w:name="Colorful Grid" w:semiHidden="0" w:uiPriority="73" w:unhideWhenUsed="0"/>
-    <w:lsdException w:name="Light Shading Accent 1" w:semiHidden="0" w:uiPriority="60" w:unhideWhenUsed="0"/>
-    <w:lsdException w:name="Light List Accent 1" w:semiHidden="0" w:uiPriority="61" w:unhideWhenUsed="0"/>
-    <w:lsdException w:name="Light Grid Accent 1" w:semiHidden="0" w:uiPriority="62" w:unhideWhenUsed="0"/>
-    <w:lsdException w:name="Medium Shading 1 Accent 1" w:semiHidden="0" w:uiPriority="63" w:unhideWhenUsed="0"/>
-    <w:lsdException w:name="Medium Shading 2 Accent 1" w:semiHidden="0" w:uiPriority="64" w:unhideWhenUsed="0"/>
-    <w:lsdException w:name="Medium List 1 Accent 1" w:semiHidden="0" w:uiPriority="65" w:unhideWhenUsed="0"/>
-    <w:lsdException w:name="Revision" w:unhideWhenUsed="0"/>
-    <w:lsdException w:name="List Paragraph" w:semiHidden="0" w:uiPriority="34" w:unhideWhenUsed="0" w:qFormat="1"/>
-    <w:lsdException w:name="Quote" w:semiHidden="0" w:uiPriority="29" w:unhideWhenUsed="0" w:qFormat="1"/>
-    <w:lsdException w:name="Intense Quote" w:semiHidden="0" w:uiPriority="30" w:unhideWhenUsed="0" w:qFormat="1"/>
-    <w:lsdException w:name="Medium List 2 Accent 1" w:semiHidden="0" w:uiPriority="66" w:unhideWhenUsed="0"/>
-    <w:lsdException w:name="Medium Grid 1 Accent 1" w:semiHidden="0" w:uiPriority="67" w:unhideWhenUsed="0"/>
-    <w:lsdException w:name="Medium Grid 2 Accent 1" w:semiHidden="0" w:uiPriority="68" w:unhideWhenUsed="0"/>
-    <w:lsdException w:name="Medium Grid 3 Accent 1" w:semiHidden="0" w:uiPriority="69" w:unhideWhenUsed="0"/>
-    <w:lsdException w:name="Dark List Accent 1" w:semiHidden="0" w:uiPriority="70" w:unhideWhenUsed="0"/>
-    <w:lsdException w:name="Colorful Shading Accent 1" w:semiHidden="0" w:uiPriority="71" w:unhideWhenUsed="0"/>
-    <w:lsdException w:name="Colorful List Accent 1" w:semiHidden="0" w:uiPriority="72" w:unhideWhenUsed="0"/>
-    <w:lsdException w:name="Colorful Grid Accent 1" w:semiHidden="0" w:uiPriority="73" w:unhideWhenUsed="0"/>
-    <w:lsdException w:name="Light Shading Accent 2" w:semiHidden="0" w:uiPriority="60" w:unhideWhenUsed="0"/>
-    <w:lsdException w:name="Light List Accent 2" w:semiHidden="0" w:uiPriority="61" w:unhideWhenUsed="0"/>
-    <w:lsdException w:name="Light Grid Accent 2" w:semiHidden="0" w:uiPriority="62" w:unhideWhenUsed="0"/>
-    <w:lsdException w:name="Medium Shading 1 Accent 2" w:semiHidden="0" w:uiPriority="63" w:unhideWhenUsed="0"/>
-    <w:lsdException w:name="Medium Shading 2 Accent 2" w:semiHidden="0" w:uiPriority="64" w:unhideWhenUsed="0"/>
-    <w:lsdException w:name="Medium List 1 Accent 2" w:semiHidden="0" w:uiPriority="65" w:unhideWhenUsed="0"/>
-    <w:lsdException w:name="Medium List 2 Accent 2" w:semiHidden="0" w:uiPriority="66" w:unhideWhenUsed="0"/>
-    <w:lsdException w:name="Medium Grid 1 Accent 2" w:semiHidden="0" w:uiPriority="67" w:unhideWhenUsed="0"/>
-    <w:lsdException w:name="Medium Grid 2 Accent 2" w:semiHidden="0" w:uiPriority="68" w:unhideWhenUsed="0"/>
-    <w:lsdException w:name="Medium Grid 3 Accent 2" w:semiHidden="0" w:uiPriority="69" w:unhideWhenUsed="0"/>
-    <w:lsdException w:name="Dark List Accent 2" w:semiHidden="0" w:uiPriority="70" w:unhideWhenUsed="0"/>
-    <w:lsdException w:name="Colorful Shading Accent 2" w:semiHidden="0" w:uiPriority="71" w:unhideWhenUsed="0"/>
-    <w:lsdException w:name="Colorful List Accent 2" w:semiHidden="0" w:uiPriority="72" w:unhideWhenUsed="0"/>
-    <w:lsdException w:name="Colorful Grid Accent 2" w:semiHidden="0" w:uiPriority="73" w:unhideWhenUsed="0"/>
-    <w:lsdException w:name="Light Shading Accent 3" w:semiHidden="0" w:uiPriority="60" w:unhideWhenUsed="0"/>
-    <w:lsdException w:name="Light List Accent 3" w:semiHidden="0" w:uiPriority="61" w:unhideWhenUsed="0"/>
-    <w:lsdException w:name="Light Grid Accent 3" w:semiHidden="0" w:uiPriority="62" w:unhideWhenUsed="0"/>
-    <w:lsdException w:name="Medium Shading 1 Accent 3" w:semiHidden="0" w:uiPriority="63" w:unhideWhenUsed="0"/>
-    <w:lsdException w:name="Medium Shading 2 Accent 3" w:semiHidden="0" w:uiPriority="64" w:unhideWhenUsed="0"/>
-    <w:lsdException w:name="Medium List 1 Accent 3" w:semiHidden="0" w:uiPriority="65" w:unhideWhenUsed="0"/>
-    <w:lsdException w:name="Medium List 2 Accent 3" w:semiHidden="0" w:uiPriority="66" w:unhideWhenUsed="0"/>
-    <w:lsdException w:name="Medium Grid 1 Accent 3" w:semiHidden="0" w:uiPriority="67" w:unhideWhenUsed="0"/>
-    <w:lsdException w:name="Medium Grid 2 Accent 3" w:semiHidden="0" w:uiPriority="68" w:unhideWhenUsed="0"/>
-    <w:lsdException w:name="Medium Grid 3 Accent 3" w:semiHidden="0" w:uiPriority="69" w:unhideWhenUsed="0"/>
-    <w:lsdException w:name="Dark List Accent 3" w:semiHidden="0" w:uiPriority="70" w:unhideWhenUsed="0"/>
-    <w:lsdException w:name="Colorful Shading Accent 3" w:semiHidden="0" w:uiPriority="71" w:unhideWhenUsed="0"/>
-    <w:lsdException w:name="Colorful List Accent 3" w:semiHidden="0" w:uiPriority="72" w:unhideWhenUsed="0"/>
-    <w:lsdException w:name="Colorful Grid Accent 3" w:semiHidden="0" w:uiPriority="73" w:unhideWhenUsed="0"/>
-    <w:lsdException w:name="Light Shading Accent 4" w:semiHidden="0" w:uiPriority="60" w:unhideWhenUsed="0"/>
-    <w:lsdException w:name="Light List Accent 4" w:semiHidden="0" w:uiPriority="61" w:unhideWhenUsed="0"/>
-    <w:lsdException w:name="Light Grid Accent 4" w:semiHidden="0" w:uiPriority="62" w:unhideWhenUsed="0"/>
-    <w:lsdException w:name="Medium Shading 1 Accent 4" w:semiHidden="0" w:uiPriority="63" w:unhideWhenUsed="0"/>
-    <w:lsdException w:name="Medium Shading 2 Accent 4" w:semiHidden="0" w:uiPriority="64" w:unhideWhenUsed="0"/>
-    <w:lsdException w:name="Medium List 1 Accent 4" w:semiHidden="0" w:uiPriority="65" w:unhideWhenUsed="0"/>
-    <w:lsdException w:name="Medium List 2 Accent 4" w:semiHidden="0" w:uiPriority="66" w:unhideWhenUsed="0"/>
-    <w:lsdException w:name="Medium Grid 1 Accent 4" w:semiHidden="0" w:uiPriority="67" w:unhideWhenUsed="0"/>
-    <w:lsdException w:name="Medium Grid 2 Accent 4" w:semiHidden="0" w:uiPriority="68" w:unhideWhenUsed="0"/>
-    <w:lsdException w:name="Medium Grid 3 Accent 4" w:semiHidden="0" w:uiPriority="69" w:unhideWhenUsed="0"/>
-    <w:lsdException w:name="Dark List Accent 4" w:semiHidden="0" w:uiPriority="70" w:unhideWhenUsed="0"/>
-    <w:lsdException w:name="Colorful Shading Accent 4" w:semiHidden="0" w:uiPriority="71" w:unhideWhenUsed="0"/>
-    <w:lsdException w:name="Colorful List Accent 4" w:semiHidden="0" w:uiPriority="72" w:unhideWhenUsed="0"/>
-    <w:lsdException w:name="Colorful Grid Accent 4" w:semiHidden="0" w:uiPriority="73" w:unhideWhenUsed="0"/>
-    <w:lsdException w:name="Light Shading Accent 5" w:semiHidden="0" w:uiPriority="60" w:unhideWhenUsed="0"/>
-    <w:lsdException w:name="Light List Accent 5" w:semiHidden="0" w:uiPriority="61" w:unhideWhenUsed="0"/>
-    <w:lsdException w:name="Light Grid Accent 5" w:semiHidden="0" w:uiPriority="62" w:unhideWhenUsed="0"/>
-    <w:lsdException w:name="Medium Shading 1 Accent 5" w:semiHidden="0" w:uiPriority="63" w:unhideWhenUsed="0"/>
-    <w:lsdException w:name="Medium Shading 2 Accent 5" w:semiHidden="0" w:uiPriority="64" w:unhideWhenUsed="0"/>
-    <w:lsdException w:name="Medium List 1 Accent 5" w:semiHidden="0" w:uiPriority="65" w:unhideWhenUsed="0"/>
-    <w:lsdException w:name="Medium List 2 Accent 5" w:semiHidden="0" w:uiPriority="66" w:unhideWhenUsed="0"/>
-    <w:lsdException w:name="Medium Grid 1 Accent 5" w:semiHidden="0" w:uiPriority="67" w:unhideWhenUsed="0"/>
-    <w:lsdException w:name="Medium Grid 2 Accent 5" w:semiHidden="0" w:uiPriority="68" w:unhideWhenUsed="0"/>
-    <w:lsdException w:name="Medium Grid 3 Accent 5" w:semiHidden="0" w:uiPriority="69" w:unhideWhenUsed="0"/>
-    <w:lsdException w:name="Dark List Accent 5" w:semiHidden="0" w:uiPriority="70" w:unhideWhenUsed="0"/>
-    <w:lsdException w:name="Colorful Shading Accent 5" w:semiHidden="0" w:uiPriority="71" w:unhideWhenUsed="0"/>
-    <w:lsdException w:name="Colorful List Accent 5" w:semiHidden="0" w:uiPriority="72" w:unhideWhenUsed="0"/>
-    <w:lsdException w:name="Colorful Grid Accent 5" w:semiHidden="0" w:uiPriority="73" w:unhideWhenUsed="0"/>
-    <w:lsdException w:name="Light Shading Accent 6" w:semiHidden="0" w:uiPriority="60" w:unhideWhenUsed="0"/>
-    <w:lsdException w:name="Light List Accent 6" w:semiHidden="0" w:uiPriority="61" w:unhideWhenUsed="0"/>
-    <w:lsdException w:name="Light Grid Accent 6" w:semiHidden="0" w:uiPriority="62" w:unhideWhenUsed="0"/>
-    <w:lsdException w:name="Medium Shading 1 Accent 6" w:semiHidden="0" w:uiPriority="63" w:unhideWhenUsed="0"/>
-    <w:lsdException w:name="Medium Shading 2 Accent 6" w:semiHidden="0" w:uiPriority="64" w:unhideWhenUsed="0"/>
-    <w:lsdException w:name="Medium List 1 Accent 6" w:semiHidden="0" w:uiPriority="65" w:unhideWhenUsed="0"/>
-    <w:lsdException w:name="Medium List 2 Accent 6" w:semiHidden="0" w:uiPriority="66" w:unhideWhenUsed="0"/>
-    <w:lsdException w:name="Medium Grid 1 Accent 6" w:semiHidden="0" w:uiPriority="67" w:unhideWhenUsed="0"/>
-    <w:lsdException w:name="Medium Grid 2 Accent 6" w:semiHidden="0" w:uiPriority="68" w:unhideWhenUsed="0"/>
-    <w:lsdException w:name="Medium Grid 3 Accent 6" w:semiHidden="0" w:uiPriority="69" w:unhideWhenUsed="0"/>
-    <w:lsdException w:name="Dark List Accent 6" w:semiHidden="0" w:uiPriority="70" w:unhideWhenUsed="0"/>
-    <w:lsdException w:name="Colorful Shading Accent 6" w:semiHidden="0" w:uiPriority="71" w:unhideWhenUsed="0"/>
-    <w:lsdException w:name="Colorful List Accent 6" w:semiHidden="0" w:uiPriority="72" w:unhideWhenUsed="0"/>
-    <w:lsdException w:name="Colorful Grid Accent 6" w:semiHidden="0" w:uiPriority="73" w:unhideWhenUsed="0"/>
-    <w:lsdException w:name="Subtle Emphasis" w:semiHidden="0" w:uiPriority="19" w:unhideWhenUsed="0" w:qFormat="1"/>
-    <w:lsdException w:name="Intense Emphasis" w:semiHidden="0" w:uiPriority="21" w:unhideWhenUsed="0" w:qFormat="1"/>
-    <w:lsdException w:name="Subtle Reference" w:semiHidden="0" w:uiPriority="31" w:unhideWhenUsed="0" w:qFormat="1"/>
-    <w:lsdException w:name="Intense Reference" w:semiHidden="0" w:uiPriority="32" w:unhideWhenUsed="0" w:qFormat="1"/>
-    <w:lsdException w:name="Book Title" w:semiHidden="0" w:uiPriority="33" w:unhideWhenUsed="0" w:qFormat="1"/>
-    <w:lsdException w:name="Bibliography" w:uiPriority="37"/>
-    <w:lsdException w:name="TOC Heading" w:uiPriority="39" w:qFormat="1"/>
-  </w:latentStyles>
-  <w:style w:type="paragraph" w:default="1" w:styleId="Normal">
-    <w:name w:val="Normal"/>
-    <w:qFormat/>
-  </w:style>
-  <w:style w:type="paragraph" w:styleId="Heading1">
-    <w:name w:val="heading 1"/>
-    <w:basedOn w:val="Normal"/>
-    <w:next w:val="Normal"/>
-    <w:link w:val="Heading1Char"/>
-    <w:qFormat/>
-    <w:rsid w:val="004B7460"/>
-    <w:pPr>
-      <w:keepNext/>
-      <w:spacing w:after="0" w:line="240" w:lineRule="auto"/>
-      <w:outlineLvl w:val="0"/>
-    </w:pPr>
-    <w:rPr>
-      <w:rFonts w:ascii="Arial" w:eastAsia="Times New Roman" w:hAnsi="Arial" w:cs="Times New Roman"/>
-      <w:sz w:val="24"/>
-      <w:szCs w:val="20"/>
-      <w:lang w:val="en-US"/>
-    </w:rPr>
-  </w:style>
-  <w:style w:type="paragraph" w:styleId="Heading2">
-    <w:name w:val="heading 2"/>
-    <w:basedOn w:val="Normal"/>
-    <w:next w:val="Normal"/>
-    <w:link w:val="Heading2Char"/>
-    <w:qFormat/>
-    <w:rsid w:val="004B7460"/>
-    <w:pPr>
-      <w:keepNext/>
-      <w:spacing w:after="0" w:line="360" w:lineRule="auto"/>
-      <w:outlineLvl w:val="1"/>
-    </w:pPr>
-    <w:rPr>
-      <w:rFonts w:ascii="Arial" w:eastAsia="Times New Roman" w:hAnsi="Arial" w:cs="Times New Roman"/>
-      <w:b/>
-      <w:noProof/>
-      <w:sz w:val="24"/>
-      <w:szCs w:val="20"/>
-      <w:lang w:val="en-US"/>
-    </w:rPr>
-  </w:style>
-  <w:style w:type="paragraph" w:styleId="Heading3">
-    <w:name w:val="heading 3"/>
-    <w:basedOn w:val="Normal"/>
-    <w:next w:val="Normal"/>
-    <w:link w:val="Heading3Char"/>
-    <w:qFormat/>
-    <w:rsid w:val="004B7460"/>
-    <w:pPr>
-      <w:keepNext/>
-      <w:spacing w:after="0" w:line="240" w:lineRule="auto"/>
-      <w:jc w:val="center"/>
-      <w:outlineLvl w:val="2"/>
-    </w:pPr>
-    <w:rPr>
-      <w:rFonts w:ascii="Arial" w:eastAsia="Times New Roman" w:hAnsi="Arial" w:cs="Times New Roman"/>
-      <w:sz w:val="28"/>
-      <w:szCs w:val="20"/>
-      <w:lang w:val="en-US"/>
-    </w:rPr>
-  </w:style>
-  <w:style w:type="character" w:default="1" w:styleId="DefaultParagraphFont">
-    <w:name w:val="Default Paragraph Font"/>
-    <w:uiPriority w:val="1"/>
-    <w:semiHidden/>
-    <w:unhideWhenUsed/>
-  </w:style>
-  <w:style w:type="table" w:default="1" w:styleId="TableNormal">
-    <w:name w:val="Normal Table"/>
-    <w:uiPriority w:val="99"/>
-    <w:semiHidden/>
-    <w:unhideWhenUsed/>
-    <w:tblPr>
-      <w:tblInd w:w="0" w:type="dxa"/>
-      <w:tblCellMar>
-        <w:top w:w="0" w:type="dxa"/>
-        <w:left w:w="108" w:type="dxa"/>
-        <w:bottom w:w="0" w:type="dxa"/>
-        <w:right w:w="108" w:type="dxa"/>
-      </w:tblCellMar>
-    </w:tblPr>
-  </w:style>
-  <w:style w:type="numbering" w:default="1" w:styleId="NoList">
-    <w:name w:val="No List"/>
-    <w:uiPriority w:val="99"/>
-    <w:semiHidden/>
-    <w:unhideWhenUsed/>
-  </w:style>
-  <w:style w:type="character" w:customStyle="1" w:styleId="Heading1Char">
-    <w:name w:val="Heading 1 Char"/>
-    <w:basedOn w:val="DefaultParagraphFont"/>
-    <w:link w:val="Heading1"/>
-    <w:rsid w:val="004B7460"/>
-    <w:rPr>
-      <w:rFonts w:ascii="Arial" w:eastAsia="Times New Roman" w:hAnsi="Arial" w:cs="Times New Roman"/>
-      <w:sz w:val="24"/>
-      <w:szCs w:val="20"/>
-      <w:lang w:val="en-US"/>
-    </w:rPr>
-  </w:style>
-  <w:style w:type="character" w:customStyle="1" w:styleId="Heading2Char">
-    <w:name w:val="Heading 2 Char"/>
-    <w:basedOn w:val="DefaultParagraphFont"/>
-    <w:link w:val="Heading2"/>
-    <w:rsid w:val="004B7460"/>
-    <w:rPr>
-      <w:rFonts w:ascii="Arial" w:eastAsia="Times New Roman" w:hAnsi="Arial" w:cs="Times New Roman"/>
-      <w:b/>
-      <w:noProof/>
-      <w:sz w:val="24"/>
-      <w:szCs w:val="20"/>
-      <w:lang w:val="en-US"/>
-    </w:rPr>
-  </w:style>
-  <w:style w:type="character" w:customStyle="1" w:styleId="Heading3Char">
-    <w:name w:val="Heading 3 Char"/>
-    <w:basedOn w:val="DefaultParagraphFont"/>
-    <w:link w:val="Heading3"/>
-    <w:rsid w:val="004B7460"/>
-    <w:rPr>
-      <w:rFonts w:ascii="Arial" w:eastAsia="Times New Roman" w:hAnsi="Arial" w:cs="Times New Roman"/>
-      <w:sz w:val="28"/>
-      <w:szCs w:val="20"/>
-      <w:lang w:val="en-US"/>
-    </w:rPr>
-  </w:style>
-  <w:style w:type="paragraph" w:styleId="Footer">
-    <w:name w:val="footer"/>
-    <w:basedOn w:val="Normal"/>
-    <w:link w:val="FooterChar"/>
-    <w:uiPriority w:val="99"/>
-    <w:rsid w:val="004B7460"/>
-    <w:pPr>
-      <w:tabs>
-        <w:tab w:val="center" w:pos="4320"/>
-        <w:tab w:val="right" w:pos="8640"/>
-      </w:tabs>
-      <w:spacing w:after="0" w:line="240" w:lineRule="auto"/>
-    </w:pPr>
-    <w:rPr>
-      <w:rFonts w:ascii="Times New Roman" w:eastAsia="Times New Roman" w:hAnsi="Times New Roman" w:cs="Times New Roman"/>
-      <w:sz w:val="20"/>
-      <w:szCs w:val="20"/>
-      <w:lang w:val="en-US"/>
-    </w:rPr>
-  </w:style>
-  <w:style w:type="character" w:customStyle="1" w:styleId="FooterChar">
-    <w:name w:val="Footer Char"/>
-    <w:basedOn w:val="DefaultParagraphFont"/>
-    <w:link w:val="Footer"/>
-    <w:uiPriority w:val="99"/>
-    <w:rsid w:val="004B7460"/>
-    <w:rPr>
-      <w:rFonts w:ascii="Times New Roman" w:eastAsia="Times New Roman" w:hAnsi="Times New Roman" w:cs="Times New Roman"/>
-      <w:sz w:val="20"/>
-      <w:szCs w:val="20"/>
-      <w:lang w:val="en-US"/>
-    </w:rPr>
-  </w:style>
-  <w:style w:type="paragraph" w:styleId="BodyText">
-    <w:name w:val="Body Text"/>
-    <w:basedOn w:val="Normal"/>
-    <w:link w:val="BodyTextChar"/>
-    <w:semiHidden/>
-    <w:rsid w:val="004B7460"/>
-    <w:pPr>
-      <w:spacing w:after="0" w:line="240" w:lineRule="auto"/>
-    </w:pPr>
-    <w:rPr>
-      <w:rFonts w:ascii="Arial" w:eastAsia="Times New Roman" w:hAnsi="Arial" w:cs="Times New Roman"/>
-      <w:sz w:val="28"/>
-      <w:szCs w:val="20"/>
-      <w:lang w:val="en-US"/>
-    </w:rPr>
-  </w:style>
-  <w:style w:type="character" w:customStyle="1" w:styleId="BodyTextChar">
-    <w:name w:val="Body Text Char"/>
-    <w:basedOn w:val="DefaultParagraphFont"/>
-    <w:link w:val="BodyText"/>
-    <w:semiHidden/>
-    <w:rsid w:val="004B7460"/>
-    <w:rPr>
-      <w:rFonts w:ascii="Arial" w:eastAsia="Times New Roman" w:hAnsi="Arial" w:cs="Times New Roman"/>
-      <w:sz w:val="28"/>
-      <w:szCs w:val="20"/>
-      <w:lang w:val="en-US"/>
-    </w:rPr>
-  </w:style>
-  <w:style w:type="paragraph" w:styleId="ListParagraph">
-    <w:name w:val="List Paragraph"/>
-    <w:basedOn w:val="Normal"/>
-    <w:uiPriority w:val="34"/>
-    <w:qFormat/>
-    <w:rsid w:val="004B7460"/>
-    <w:pPr>
-      <w:spacing w:after="0" w:line="240" w:lineRule="auto"/>
-      <w:ind w:left="720"/>
-      <w:contextualSpacing/>
-    </w:pPr>
-    <w:rPr>
-      <w:rFonts w:ascii="Times New Roman" w:eastAsia="Times New Roman" w:hAnsi="Times New Roman" w:cs="Times New Roman"/>
-      <w:sz w:val="20"/>
-      <w:szCs w:val="20"/>
-      <w:lang w:val="en-US"/>
-    </w:rPr>
-  </w:style>
-  <w:style w:type="table" w:styleId="TableGrid">
-    <w:name w:val="Table Grid"/>
-    <w:basedOn w:val="TableNormal"/>
-    <w:uiPriority w:val="59"/>
-    <w:rsid w:val="004B7460"/>
-    <w:pPr>
-      <w:spacing w:after="0" w:line="240" w:lineRule="auto"/>
-    </w:pPr>
-    <w:rPr>
-      <w:rFonts w:ascii="Times New Roman" w:eastAsia="Times New Roman" w:hAnsi="Times New Roman" w:cs="Times New Roman"/>
-      <w:sz w:val="20"/>
-      <w:szCs w:val="20"/>
-      <w:lang w:val="en-US"/>
-    </w:rPr>
-    <w:tblPr>
-      <w:tblBorders>
-        <w:top w:val="single" w:sz="4" w:space="0" w:color="000000" w:themeColor="text1"/>
-        <w:left w:val="single" w:sz="4" w:space="0" w:color="000000" w:themeColor="text1"/>
-        <w:bottom w:val="single" w:sz="4" w:space="0" w:color="000000" w:themeColor="text1"/>
-        <w:right w:val="single" w:sz="4" w:space="0" w:color="000000" w:themeColor="text1"/>
-        <w:insideH w:val="single" w:sz="4" w:space="0" w:color="000000" w:themeColor="text1"/>
-        <w:insideV w:val="single" w:sz="4" w:space="0" w:color="000000" w:themeColor="text1"/>
-      </w:tblBorders>
-    </w:tblPr>
-  </w:style>
-  <w:style w:type="table" w:styleId="LightShading-Accent4">
-    <w:name w:val="Light Shading Accent 4"/>
-    <w:basedOn w:val="TableNormal"/>
-    <w:uiPriority w:val="60"/>
-    <w:rsid w:val="004B7460"/>
-    <w:pPr>
-      <w:spacing w:after="0" w:line="240" w:lineRule="auto"/>
-    </w:pPr>
-    <w:rPr>
-      <w:rFonts w:ascii="Times New Roman" w:eastAsia="Times New Roman" w:hAnsi="Times New Roman" w:cs="Times New Roman"/>
-      <w:color w:val="BF8F00" w:themeColor="accent4" w:themeShade="BF"/>
-      <w:sz w:val="20"/>
-      <w:szCs w:val="20"/>
-      <w:lang w:val="en-US"/>
-    </w:rPr>
-    <w:tblPr>
-      <w:tblStyleRowBandSize w:val="1"/>
-      <w:tblStyleColBandSize w:val="1"/>
-      <w:tblBorders>
-        <w:top w:val="single" w:sz="8" w:space="0" w:color="FFC000" w:themeColor="accent4"/>
-        <w:bottom w:val="single" w:sz="8" w:space="0" w:color="FFC000" w:themeColor="accent4"/>
-      </w:tblBorders>
-    </w:tblPr>
-    <w:tblStylePr w:type="firstRow">
-      <w:pPr>
-        <w:spacing w:before="0" w:after="0" w:line="240" w:lineRule="auto"/>
-      </w:pPr>
-      <w:rPr>
-        <w:b/>
-        <w:bCs/>
-      </w:rPr>
-      <w:tblPr/>
-      <w:tcPr>
-        <w:tcBorders>
-          <w:top w:val="single" w:sz="8" w:space="0" w:color="FFC000" w:themeColor="accent4"/>
-          <w:left w:val="nil"/>
-          <w:bottom w:val="single" w:sz="8" w:space="0" w:color="FFC000" w:themeColor="accent4"/>
-          <w:right w:val="nil"/>
-          <w:insideH w:val="nil"/>
-          <w:insideV w:val="nil"/>
-        </w:tcBorders>
-      </w:tcPr>
-    </w:tblStylePr>
-    <w:tblStylePr w:type="lastRow">
-      <w:pPr>
-        <w:spacing w:before="0" w:after="0" w:line="240" w:lineRule="auto"/>
-      </w:pPr>
-      <w:rPr>
-        <w:b/>
-        <w:bCs/>
-      </w:rPr>
-      <w:tblPr/>
-      <w:tcPr>
-        <w:tcBorders>
-          <w:top w:val="single" w:sz="8" w:space="0" w:color="FFC000" w:themeColor="accent4"/>
-          <w:left w:val="nil"/>
-          <w:bottom w:val="single" w:sz="8" w:space="0" w:color="FFC000" w:themeColor="accent4"/>
-          <w:right w:val="nil"/>
-          <w:insideH w:val="nil"/>
-          <w:insideV w:val="nil"/>
-        </w:tcBorders>
-      </w:tcPr>
-    </w:tblStylePr>
-    <w:tblStylePr w:type="firstCol">
-      <w:rPr>
-        <w:b/>
-        <w:bCs/>
-      </w:rPr>
-    </w:tblStylePr>
-    <w:tblStylePr w:type="lastCol">
-      <w:rPr>
-        <w:b/>
-        <w:bCs/>
-      </w:rPr>
-    </w:tblStylePr>
-    <w:tblStylePr w:type="band1Vert">
-      <w:tblPr/>
-      <w:tcPr>
-        <w:tcBorders>
-          <w:left w:val="nil"/>
-          <w:right w:val="nil"/>
-          <w:insideH w:val="nil"/>
-          <w:insideV w:val="nil"/>
-        </w:tcBorders>
-        <w:shd w:val="clear" w:color="auto" w:fill="FFEFC0" w:themeFill="accent4" w:themeFillTint="3F"/>
-      </w:tcPr>
-    </w:tblStylePr>
-    <w:tblStylePr w:type="band1Horz">
-      <w:tblPr/>
-      <w:tcPr>
-        <w:tcBorders>
-          <w:left w:val="nil"/>
-          <w:right w:val="nil"/>
-          <w:insideH w:val="nil"/>
-          <w:insideV w:val="nil"/>
-        </w:tcBorders>
-        <w:shd w:val="clear" w:color="auto" w:fill="FFEFC0" w:themeFill="accent4" w:themeFillTint="3F"/>
-      </w:tcPr>
-    </w:tblStylePr>
-  </w:style>
-  <w:style w:type="table" w:styleId="LightShading-Accent1">
-    <w:name w:val="Light Shading Accent 1"/>
-    <w:basedOn w:val="TableNormal"/>
-    <w:uiPriority w:val="60"/>
-    <w:rsid w:val="004B7460"/>
-    <w:pPr>
-      <w:spacing w:after="0" w:line="240" w:lineRule="auto"/>
-    </w:pPr>
-    <w:rPr>
-      <w:rFonts w:ascii="Times New Roman" w:eastAsia="Times New Roman" w:hAnsi="Times New Roman" w:cs="Times New Roman"/>
-      <w:color w:val="2E74B5" w:themeColor="accent1" w:themeShade="BF"/>
-      <w:sz w:val="20"/>
-      <w:szCs w:val="20"/>
-      <w:lang w:val="en-US"/>
-    </w:rPr>
-    <w:tblPr>
-      <w:tblStyleRowBandSize w:val="1"/>
-      <w:tblStyleColBandSize w:val="1"/>
-      <w:tblBorders>
-        <w:top w:val="single" w:sz="8" w:space="0" w:color="5B9BD5" w:themeColor="accent1"/>
-        <w:bottom w:val="single" w:sz="8" w:space="0" w:color="5B9BD5" w:themeColor="accent1"/>
-      </w:tblBorders>
-    </w:tblPr>
-    <w:tblStylePr w:type="firstRow">
-      <w:pPr>
-        <w:spacing w:before="0" w:after="0" w:line="240" w:lineRule="auto"/>
-      </w:pPr>
-      <w:rPr>
-        <w:b/>
-        <w:bCs/>
-      </w:rPr>
-      <w:tblPr/>
-      <w:tcPr>
-        <w:tcBorders>
-          <w:top w:val="single" w:sz="8" w:space="0" w:color="5B9BD5" w:themeColor="accent1"/>
-          <w:left w:val="nil"/>
-          <w:bottom w:val="single" w:sz="8" w:space="0" w:color="5B9BD5" w:themeColor="accent1"/>
-          <w:right w:val="nil"/>
-          <w:insideH w:val="nil"/>
-          <w:insideV w:val="nil"/>
-        </w:tcBorders>
-      </w:tcPr>
-    </w:tblStylePr>
-    <w:tblStylePr w:type="lastRow">
-      <w:pPr>
-        <w:spacing w:before="0" w:after="0" w:line="240" w:lineRule="auto"/>
-      </w:pPr>
-      <w:rPr>
-        <w:b/>
-        <w:bCs/>
-      </w:rPr>
-      <w:tblPr/>
-      <w:tcPr>
-        <w:tcBorders>
-          <w:top w:val="single" w:sz="8" w:space="0" w:color="5B9BD5" w:themeColor="accent1"/>
-          <w:left w:val="nil"/>
-          <w:bottom w:val="single" w:sz="8" w:space="0" w:color="5B9BD5" w:themeColor="accent1"/>
-          <w:right w:val="nil"/>
-          <w:insideH w:val="nil"/>
-          <w:insideV w:val="nil"/>
-        </w:tcBorders>
-      </w:tcPr>
-    </w:tblStylePr>
-    <w:tblStylePr w:type="firstCol">
-      <w:rPr>
-        <w:b/>
-        <w:bCs/>
-      </w:rPr>
-    </w:tblStylePr>
-    <w:tblStylePr w:type="lastCol">
-      <w:rPr>
-        <w:b/>
-        <w:bCs/>
-      </w:rPr>
-    </w:tblStylePr>
-    <w:tblStylePr w:type="band1Vert">
-      <w:tblPr/>
-      <w:tcPr>
-        <w:tcBorders>
-          <w:left w:val="nil"/>
-          <w:right w:val="nil"/>
-          <w:insideH w:val="nil"/>
-          <w:insideV w:val="nil"/>
-        </w:tcBorders>
-        <w:shd w:val="clear" w:color="auto" w:fill="D6E6F4" w:themeFill="accent1" w:themeFillTint="3F"/>
-      </w:tcPr>
-    </w:tblStylePr>
-    <w:tblStylePr w:type="band1Horz">
-      <w:tblPr/>
-      <w:tcPr>
-        <w:tcBorders>
-          <w:left w:val="nil"/>
-          <w:right w:val="nil"/>
-          <w:insideH w:val="nil"/>
-          <w:insideV w:val="nil"/>
-        </w:tcBorders>
-        <w:shd w:val="clear" w:color="auto" w:fill="D6E6F4" w:themeFill="accent1" w:themeFillTint="3F"/>
-      </w:tcPr>
-    </w:tblStylePr>
-  </w:style>
-  <w:style w:type="paragraph" w:styleId="Header">
-    <w:name w:val="header"/>
-    <w:basedOn w:val="Normal"/>
-    <w:link w:val="HeaderChar"/>
-    <w:uiPriority w:val="99"/>
-    <w:semiHidden/>
-    <w:unhideWhenUsed/>
-    <w:rsid w:val="004B7460"/>
-    <w:pPr>
-      <w:tabs>
-        <w:tab w:val="center" w:pos="4680"/>
-        <w:tab w:val="right" w:pos="9360"/>
-      </w:tabs>
-      <w:spacing w:after="0" w:line="240" w:lineRule="auto"/>
-    </w:pPr>
-    <w:rPr>
-      <w:rFonts w:ascii="Times New Roman" w:eastAsia="Times New Roman" w:hAnsi="Times New Roman" w:cs="Times New Roman"/>
-      <w:sz w:val="20"/>
-      <w:szCs w:val="20"/>
-      <w:lang w:val="en-US"/>
-    </w:rPr>
-  </w:style>
-  <w:style w:type="character" w:customStyle="1" w:styleId="HeaderChar">
-    <w:name w:val="Header Char"/>
-    <w:basedOn w:val="DefaultParagraphFont"/>
-    <w:link w:val="Header"/>
-    <w:uiPriority w:val="99"/>
-    <w:semiHidden/>
-    <w:rsid w:val="004B7460"/>
-    <w:rPr>
-      <w:rFonts w:ascii="Times New Roman" w:eastAsia="Times New Roman" w:hAnsi="Times New Roman" w:cs="Times New Roman"/>
-      <w:sz w:val="20"/>
-      <w:szCs w:val="20"/>
-      <w:lang w:val="en-US"/>
-    </w:rPr>
-  </w:style>
-</w:styles>
-</file>
-
-<file path=word/stylesWithEffects.xml><?xml version="1.0" encoding="utf-8"?>
-<w:styles xmlns:wpc="http://schemas.microsoft.com/office/word/2010/wordprocessingCanvas" xmlns:mc="http://schemas.openxmlformats.org/markup-compatibility/2006" xmlns:o="urn:schemas-microsoft-com:office:office" xmlns:r="http://schemas.openxmlformats.org/officeDocument/2006/relationships" xmlns:m="http://schemas.openxmlformats.org/officeDocument/2006/math" xmlns:v="urn:schemas-microsoft-com:vml" xmlns:wp14="http://schemas.microsoft.com/office/word/2010/wordprocessingDrawing" xmlns:wp="http://schemas.openxmlformats.org/drawingml/2006/wordprocessingDrawing" xmlns:w10="urn:schemas-microsoft-com:office:word" xmlns:w="http://schemas.openxmlformats.org/wordprocessingml/2006/main" xmlns:w14="http://schemas.microsoft.com/office/word/2010/wordml" xmlns:wpg="http://schemas.microsoft.com/office/word/2010/wordprocessingGroup" xmlns:wpi="http://schemas.microsoft.com/office/word/2010/wordprocessingInk" xmlns:wne="http://schemas.microsoft.com/office/word/2006/wordml" xmlns:wps="http://schemas.microsoft.com/office/word/2010/wordprocessingShape" mc:Ignorable="w14 wp14">
-  <w:docDefaults>
-    <w:rPrDefault>
-      <w:rPr>
-        <w:rFonts w:asciiTheme="minorHAnsi" w:eastAsiaTheme="minorHAnsi" w:hAnsiTheme="minorHAnsi" w:cstheme="minorBidi"/>
-        <w:sz w:val="22"/>
-        <w:szCs w:val="22"/>
-        <w:lang w:val="en-IN" w:eastAsia="en-US" w:bidi="ar-SA"/>
-      </w:rPr>
-    </w:rPrDefault>
-    <w:pPrDefault>
-      <w:pPr>
-        <w:spacing w:after="160" w:line="259" w:lineRule="auto"/>
-      </w:pPr>
-    </w:pPrDefault>
-  </w:docDefaults>
-  <w:latentStyles w:defLockedState="0" w:defUIPriority="99" w:defSemiHidden="1" w:defUnhideWhenUsed="1" w:defQFormat="0" w:count="267">
-    <w:lsdException w:name="Normal" w:semiHidden="0" w:uiPriority="0" w:unhideWhenUsed="0" w:qFormat="1"/>
-    <w:lsdException w:name="heading 1" w:semiHidden="0" w:uiPriority="0" w:unhideWhenUsed="0" w:qFormat="1"/>
-    <w:lsdException w:name="heading 2" w:uiPriority="0" w:qFormat="1"/>
-    <w:lsdException w:name="heading 3" w:uiPriority="0" w:qFormat="1"/>
-    <w:lsdException w:name="heading 4" w:uiPriority="9" w:qFormat="1"/>
-    <w:lsdException w:name="heading 5" w:uiPriority="9" w:qFormat="1"/>
-    <w:lsdException w:name="heading 6" w:uiPriority="9" w:qFormat="1"/>
-    <w:lsdException w:name="heading 7" w:uiPriority="9" w:qFormat="1"/>
-    <w:lsdException w:name="heading 8" w:uiPriority="9" w:qFormat="1"/>
-    <w:lsdException w:name="heading 9" w:uiPriority="9" w:qFormat="1"/>
-    <w:lsdException w:name="toc 1" w:uiPriority="39"/>
-    <w:lsdException w:name="toc 2" w:uiPriority="39"/>
-    <w:lsdException w:name="toc 3" w:uiPriority="39"/>
-    <w:lsdException w:name="toc 4" w:uiPriority="39"/>
-    <w:lsdException w:name="toc 5" w:uiPriority="39"/>
-    <w:lsdException w:name="toc 6" w:uiPriority="39"/>
-    <w:lsdException w:name="toc 7" w:uiPriority="39"/>
-    <w:lsdException w:name="toc 8" w:uiPriority="39"/>
-    <w:lsdException w:name="toc 9" w:uiPriority="39"/>
-    <w:lsdException w:name="caption" w:uiPriority="35" w:qFormat="1"/>
-    <w:lsdException w:name="Title" w:semiHidden="0" w:uiPriority="10" w:unhideWhenUsed="0" w:qFormat="1"/>
-    <w:lsdException w:name="Default Paragraph Font" w:uiPriority="1"/>
-    <w:lsdException w:name="Body Text" w:uiPriority="0"/>
-    <w:lsdException w:name="Subtitle" w:semiHidden="0" w:uiPriority="11" w:unhideWhenUsed="0" w:qFormat="1"/>
-    <w:lsdException w:name="Strong" w:semiHidden="0" w:uiPriority="22" w:unhideWhenUsed="0" w:qFormat="1"/>
-    <w:lsdException w:name="Emphasis" w:semiHidden="0" w:uiPriority="20" w:unhideWhenUsed="0" w:qFormat="1"/>
-    <w:lsdException w:name="Table Grid" w:semiHidden="0" w:uiPriority="59" w:unhideWhenUsed="0"/>
-    <w:lsdException w:name="Placeholder Text" w:unhideWhenUsed="0"/>
-    <w:lsdException w:name="No Spacing" w:semiHidden="0" w:uiPriority="1" w:unhideWhenUsed="0" w:qFormat="1"/>
-    <w:lsdException w:name="Light Shading" w:semiHidden="0" w:uiPriority="60" w:unhideWhenUsed="0"/>
-    <w:lsdException w:name="Light List" w:semiHidden="0" w:uiPriority="61" w:unhideWhenUsed="0"/>
-    <w:lsdException w:name="Light Grid" w:semiHidden="0" w:uiPriority="62" w:unhideWhenUsed="0"/>
-    <w:lsdException w:name="Medium Shading 1" w:semiHidden="0" w:uiPriority="63" w:unhideWhenUsed="0"/>
-    <w:lsdException w:name="Medium Shading 2" w:semiHidden="0" w:uiPriority="64" w:unhideWhenUsed="0"/>
-    <w:lsdException w:name="Medium List 1" w:semiHidden="0" w:uiPriority="65" w:unhideWhenUsed="0"/>
-    <w:lsdException w:name="Medium List 2" w:semiHidden="0" w:uiPriority="66" w:unhideWhenUsed="0"/>
-    <w:lsdException w:name="Medium Grid 1" w:semiHidden="0" w:uiPriority="67" w:unhideWhenUsed="0"/>
-    <w:lsdException w:name="Medium Grid 2" w:semiHidden="0" w:uiPriority="68" w:unhideWhenUsed="0"/>
-    <w:lsdException w:name="Medium Grid 3" w:semiHidden="0" w:uiPriority="69" w:unhideWhenUsed="0"/>
-    <w:lsdException w:name="Dark List" w:semiHidden="0" w:uiPriority="70" w:unhideWhenUsed="0"/>
-    <w:lsdException w:name="Colorful Shading" w:semiHidden="0" w:uiPriority="71" w:unhideWhenUsed="0"/>
-    <w:lsdException w:name="Colorful List" w:semiHidden="0" w:uiPriority="72" w:unhideWhenUsed="0"/>
-    <w:lsdException w:name="Colorful Grid" w:semiHidden="0" w:uiPriority="73" w:unhideWhenUsed="0"/>
-    <w:lsdException w:name="Light Shading Accent 1" w:semiHidden="0" w:uiPriority="60" w:unhideWhenUsed="0"/>
-    <w:lsdException w:name="Light List Accent 1" w:semiHidden="0" w:uiPriority="61" w:unhideWhenUsed="0"/>
-    <w:lsdException w:name="Light Grid Accent 1" w:semiHidden="0" w:uiPriority="62" w:unhideWhenUsed="0"/>
-    <w:lsdException w:name="Medium Shading 1 Accent 1" w:semiHidden="0" w:uiPriority="63" w:unhideWhenUsed="0"/>
-    <w:lsdException w:name="Medium Shading 2 Accent 1" w:semiHidden="0" w:uiPriority="64" w:unhideWhenUsed="0"/>
-    <w:lsdException w:name="Medium List 1 Accent 1" w:semiHidden="0" w:uiPriority="65" w:unhideWhenUsed="0"/>
-    <w:lsdException w:name="Revision" w:unhideWhenUsed="0"/>
-    <w:lsdException w:name="List Paragraph" w:semiHidden="0" w:uiPriority="34" w:unhideWhenUsed="0" w:qFormat="1"/>
-    <w:lsdException w:name="Quote" w:semiHidden="0" w:uiPriority="29" w:unhideWhenUsed="0" w:qFormat="1"/>
-    <w:lsdException w:name="Intense Quote" w:semiHidden="0" w:uiPriority="30" w:unhideWhenUsed="0" w:qFormat="1"/>
-    <w:lsdException w:name="Medium List 2 Accent 1" w:semiHidden="0" w:uiPriority="66" w:unhideWhenUsed="0"/>
-    <w:lsdException w:name="Medium Grid 1 Accent 1" w:semiHidden="0" w:uiPriority="67" w:unhideWhenUsed="0"/>
-    <w:lsdException w:name="Medium Grid 2 Accent 1" w:semiHidden="0" w:uiPriority="68" w:unhideWhenUsed="0"/>
-    <w:lsdException w:name="Medium Grid 3 Accent 1" w:semiHidden="0" w:uiPriority="69" w:unhideWhenUsed="0"/>
-    <w:lsdException w:name="Dark List Accent 1" w:semiHidden="0" w:uiPriority="70" w:unhideWhenUsed="0"/>
-    <w:lsdException w:name="Colorful Shading Accent 1" w:semiHidden="0" w:uiPriority="71" w:unhideWhenUsed="0"/>
-    <w:lsdException w:name="Colorful List Accent 1" w:semiHidden="0" w:uiPriority="72" w:unhideWhenUsed="0"/>
-    <w:lsdException w:name="Colorful Grid Accent 1" w:semiHidden="0" w:uiPriority="73" w:unhideWhenUsed="0"/>
-    <w:lsdException w:name="Light Shading Accent 2" w:semiHidden="0" w:uiPriority="60" w:unhideWhenUsed="0"/>
-    <w:lsdException w:name="Light List Accent 2" w:semiHidden="0" w:uiPriority="61" w:unhideWhenUsed="0"/>
-    <w:lsdException w:name="Light Grid Accent 2" w:semiHidden="0" w:uiPriority="62" w:unhideWhenUsed="0"/>
-    <w:lsdException w:name="Medium Shading 1 Accent 2" w:semiHidden="0" w:uiPriority="63" w:unhideWhenUsed="0"/>
-    <w:lsdException w:name="Medium Shading 2 Accent 2" w:semiHidden="0" w:uiPriority="64" w:unhideWhenUsed="0"/>
-    <w:lsdException w:name="Medium List 1 Accent 2" w:semiHidden="0" w:uiPriority="65" w:unhideWhenUsed="0"/>
-    <w:lsdException w:name="Medium List 2 Accent 2" w:semiHidden="0" w:uiPriority="66" w:unhideWhenUsed="0"/>
-    <w:lsdException w:name="Medium Grid 1 Accent 2" w:semiHidden="0" w:uiPriority="67" w:unhideWhenUsed="0"/>
-    <w:lsdException w:name="Medium Grid 2 Accent 2" w:semiHidden="0" w:uiPriority="68" w:unhideWhenUsed="0"/>
-    <w:lsdException w:name="Medium Grid 3 Accent 2" w:semiHidden="0" w:uiPriority="69" w:unhideWhenUsed="0"/>
-    <w:lsdException w:name="Dark List Accent 2" w:semiHidden="0" w:uiPriority="70" w:unhideWhenUsed="0"/>
-    <w:lsdException w:name="Colorful Shading Accent 2" w:semiHidden="0" w:uiPriority="71" w:unhideWhenUsed="0"/>
-    <w:lsdException w:name="Colorful List Accent 2" w:semiHidden="0" w:uiPriority="72" w:unhideWhenUsed="0"/>
-    <w:lsdException w:name="Colorful Grid Accent 2" w:semiHidden="0" w:uiPriority="73" w:unhideWhenUsed="0"/>
-    <w:lsdException w:name="Light Shading Accent 3" w:semiHidden="0" w:uiPriority="60" w:unhideWhenUsed="0"/>
-    <w:lsdException w:name="Light List Accent 3" w:semiHidden="0" w:uiPriority="61" w:unhideWhenUsed="0"/>
-    <w:lsdException w:name="Light Grid Accent 3" w:semiHidden="0" w:uiPriority="62" w:unhideWhenUsed="0"/>
-    <w:lsdException w:name="Medium Shading 1 Accent 3" w:semiHidden="0" w:uiPriority="63" w:unhideWhenUsed="0"/>
-    <w:lsdException w:name="Medium Shading 2 Accent 3" w:semiHidden="0" w:uiPriority="64" w:unhideWhenUsed="0"/>
-    <w:lsdException w:name="Medium List 1 Accent 3" w:semiHidden="0" w:uiPriority="65" w:unhideWhenUsed="0"/>
-    <w:lsdException w:name="Medium List 2 Accent 3" w:semiHidden="0" w:uiPriority="66" w:unhideWhenUsed="0"/>
-    <w:lsdException w:name="Medium Grid 1 Accent 3" w:semiHidden="0" w:uiPriority="67" w:unhideWhenUsed="0"/>
-    <w:lsdException w:name="Medium Grid 2 Accent 3" w:semiHidden="0" w:uiPriority="68" w:unhideWhenUsed="0"/>
-    <w:lsdException w:name="Medium Grid 3 Accent 3" w:semiHidden="0" w:uiPriority="69" w:unhideWhenUsed="0"/>
-    <w:lsdException w:name="Dark List Accent 3" w:semiHidden="0" w:uiPriority="70" w:unhideWhenUsed="0"/>
-    <w:lsdException w:name="Colorful Shading Accent 3" w:semiHidden="0" w:uiPriority="71" w:unhideWhenUsed="0"/>
-    <w:lsdException w:name="Colorful List Accent 3" w:semiHidden="0" w:uiPriority="72" w:unhideWhenUsed="0"/>
-    <w:lsdException w:name="Colorful Grid Accent 3" w:semiHidden="0" w:uiPriority="73" w:unhideWhenUsed="0"/>
-    <w:lsdException w:name="Light Shading Accent 4" w:semiHidden="0" w:uiPriority="60" w:unhideWhenUsed="0"/>
-    <w:lsdException w:name="Light List Accent 4" w:semiHidden="0" w:uiPriority="61" w:unhideWhenUsed="0"/>
-    <w:lsdException w:name="Light Grid Accent 4" w:semiHidden="0" w:uiPriority="62" w:unhideWhenUsed="0"/>
-    <w:lsdException w:name="Medium Shading 1 Accent 4" w:semiHidden="0" w:uiPriority="63" w:unhideWhenUsed="0"/>
-    <w:lsdException w:name="Medium Shading 2 Accent 4" w:semiHidden="0" w:uiPriority="64" w:unhideWhenUsed="0"/>
-    <w:lsdException w:name="Medium List 1 Accent 4" w:semiHidden="0" w:uiPriority="65" w:unhideWhenUsed="0"/>
-    <w:lsdException w:name="Medium List 2 Accent 4" w:semiHidden="0" w:uiPriority="66" w:unhideWhenUsed="0"/>
-    <w:lsdException w:name="Medium Grid 1 Accent 4" w:semiHidden="0" w:uiPriority="67" w:unhideWhenUsed="0"/>
-    <w:lsdException w:name="Medium Grid 2 Accent 4" w:semiHidden="0" w:uiPriority="68" w:unhideWhenUsed="0"/>
-    <w:lsdException w:name="Medium Grid 3 Accent 4" w:semiHidden="0" w:uiPriority="69" w:unhideWhenUsed="0"/>
-    <w:lsdException w:name="Dark List Accent 4" w:semiHidden="0" w:uiPriority="70" w:unhideWhenUsed="0"/>
-    <w:lsdException w:name="Colorful Shading Accent 4" w:semiHidden="0" w:uiPriority="71" w:unhideWhenUsed="0"/>
-    <w:lsdException w:name="Colorful List Accent 4" w:semiHidden="0" w:uiPriority="72" w:unhideWhenUsed="0"/>
-    <w:lsdException w:name="Colorful Grid Accent 4" w:semiHidden="0" w:uiPriority="73" w:unhideWhenUsed="0"/>
-    <w:lsdException w:name="Light Shading Accent 5" w:semiHidden="0" w:uiPriority="60" w:unhideWhenUsed="0"/>
-    <w:lsdException w:name="Light List Accent 5" w:semiHidden="0" w:uiPriority="61" w:unhideWhenUsed="0"/>
-    <w:lsdException w:name="Light Grid Accent 5" w:semiHidden="0" w:uiPriority="62" w:unhideWhenUsed="0"/>
-    <w:lsdException w:name="Medium Shading 1 Accent 5" w:semiHidden="0" w:uiPriority="63" w:unhideWhenUsed="0"/>
-    <w:lsdException w:name="Medium Shading 2 Accent 5" w:semiHidden="0" w:uiPriority="64" w:unhideWhenUsed="0"/>
-    <w:lsdException w:name="Medium List 1 Accent 5" w:semiHidden="0" w:uiPriority="65" w:unhideWhenUsed="0"/>
-    <w:lsdException w:name="Medium List 2 Accent 5" w:semiHidden="0" w:uiPriority="66" w:unhideWhenUsed="0"/>
-    <w:lsdException w:name="Medium Grid 1 Accent 5" w:semiHidden="0" w:uiPriority="67" w:unhideWhenUsed="0"/>
-    <w:lsdException w:name="Medium Grid 2 Accent 5" w:semiHidden="0" w:uiPriority="68" w:unhideWhenUsed="0"/>
-    <w:lsdException w:name="Medium Grid 3 Accent 5" w:semiHidden="0" w:uiPriority="69" w:unhideWhenUsed="0"/>
-    <w:lsdException w:name="Dark List Accent 5" w:semiHidden="0" w:uiPriority="70" w:unhideWhenUsed="0"/>
-    <w:lsdException w:name="Colorful Shading Accent 5" w:semiHidden="0" w:uiPriority="71" w:unhideWhenUsed="0"/>
-    <w:lsdException w:name="Colorful List Accent 5" w:semiHidden="0" w:uiPriority="72" w:unhideWhenUsed="0"/>
-    <w:lsdException w:name="Colorful Grid Accent 5" w:semiHidden="0" w:uiPriority="73" w:unhideWhenUsed="0"/>
-    <w:lsdException w:name="Light Shading Accent 6" w:semiHidden="0" w:uiPriority="60" w:unhideWhenUsed="0"/>
-    <w:lsdException w:name="Light List Accent 6" w:semiHidden="0" w:uiPriority="61" w:unhideWhenUsed="0"/>
-    <w:lsdException w:name="Light Grid Accent 6" w:semiHidden="0" w:uiPriority="62" w:unhideWhenUsed="0"/>
-    <w:lsdException w:name="Medium Shading 1 Accent 6" w:semiHidden="0" w:uiPriority="63" w:unhideWhenUsed="0"/>
-    <w:lsdException w:name="Medium Shading 2 Accent 6" w:semiHidden="0" w:uiPriority="64" w:unhideWhenUsed="0"/>
-    <w:lsdException w:name="Medium List 1 Accent 6" w:semiHidden="0" w:uiPriority="65" w:unhideWhenUsed="0"/>
-    <w:lsdException w:name="Medium List 2 Accent 6" w:semiHidden="0" w:uiPriority="66" w:unhideWhenUsed="0"/>
-    <w:lsdException w:name="Medium Grid 1 Accent 6" w:semiHidden="0" w:uiPriority="67" w:unhideWhenUsed="0"/>
-    <w:lsdException w:name="Medium Grid 2 Accent 6" w:semiHidden="0" w:uiPriority="68" w:unhideWhenUsed="0"/>
-    <w:lsdException w:name="Medium Grid 3 Accent 6" w:semiHidden="0" w:uiPriority="69" w:unhideWhenUsed="0"/>
-    <w:lsdException w:name="Dark List Accent 6" w:semiHidden="0" w:uiPriority="70" w:unhideWhenUsed="0"/>
-    <w:lsdException w:name="Colorful Shading Accent 6" w:semiHidden="0" w:uiPriority="71" w:unhideWhenUsed="0"/>
-    <w:lsdException w:name="Colorful List Accent 6" w:semiHidden="0" w:uiPriority="72" w:unhideWhenUsed="0"/>
-    <w:lsdException w:name="Colorful Grid Accent 6" w:semiHidden="0" w:uiPriority="73" w:unhideWhenUsed="0"/>
-    <w:lsdException w:name="Subtle Emphasis" w:semiHidden="0" w:uiPriority="19" w:unhideWhenUsed="0" w:qFormat="1"/>
-    <w:lsdException w:name="Intense Emphasis" w:semiHidden="0" w:uiPriority="21" w:unhideWhenUsed="0" w:qFormat="1"/>
-    <w:lsdException w:name="Subtle Reference" w:semiHidden="0" w:uiPriority="31" w:unhideWhenUsed="0" w:qFormat="1"/>
-    <w:lsdException w:name="Intense Reference" w:semiHidden="0" w:uiPriority="32" w:unhideWhenUsed="0" w:qFormat="1"/>
-    <w:lsdException w:name="Book Title" w:semiHidden="0" w:uiPriority="33" w:unhideWhenUsed="0" w:qFormat="1"/>
-    <w:lsdException w:name="Bibliography" w:uiPriority="37"/>
-    <w:lsdException w:name="TOC Heading" w:uiPriority="39" w:qFormat="1"/>
+  <w:latentStyles w:defLockedState="0" w:defUIPriority="99" w:defSemiHidden="0" w:defUnhideWhenUsed="0" w:defQFormat="0" w:count="376">
+    <w:lsdException w:name="Normal" w:uiPriority="0" w:qFormat="1"/>
+    <w:lsdException w:name="heading 1" w:uiPriority="0" w:qFormat="1"/>
+    <w:lsdException w:name="heading 2" w:semiHidden="1" w:uiPriority="0" w:unhideWhenUsed="1" w:qFormat="1"/>
+    <w:lsdException w:name="heading 3" w:semiHidden="1" w:uiPriority="0" w:unhideWhenUsed="1" w:qFormat="1"/>
+    <w:lsdException w:name="heading 4" w:semiHidden="1" w:uiPriority="9" w:unhideWhenUsed="1" w:qFormat="1"/>
+    <w:lsdException w:name="heading 5" w:semiHidden="1" w:uiPriority="9" w:unhideWhenUsed="1" w:qFormat="1"/>
+    <w:lsdException w:name="heading 6" w:semiHidden="1" w:uiPriority="9" w:unhideWhenUsed="1" w:qFormat="1"/>
+    <w:lsdException w:name="heading 7" w:semiHidden="1" w:uiPriority="9" w:unhideWhenUsed="1" w:qFormat="1"/>
+    <w:lsdException w:name="heading 8" w:semiHidden="1" w:uiPriority="9" w:unhideWhenUsed="1" w:qFormat="1"/>
+    <w:lsdException w:name="heading 9" w:semiHidden="1" w:uiPriority="9" w:unhideWhenUsed="1" w:qFormat="1"/>
+    <w:lsdException w:name="index 1" w:semiHidden="1" w:unhideWhenUsed="1"/>
+    <w:lsdException w:name="index 2" w:semiHidden="1" w:unhideWhenUsed="1"/>
+    <w:lsdException w:name="index 3" w:semiHidden="1" w:unhideWhenUsed="1"/>
+    <w:lsdException w:name="index 4" w:semiHidden="1" w:unhideWhenUsed="1"/>
+    <w:lsdException w:name="index 5" w:semiHidden="1" w:unhideWhenUsed="1"/>
+    <w:lsdException w:name="index 6" w:semiHidden="1" w:unhideWhenUsed="1"/>
+    <w:lsdException w:name="index 7" w:semiHidden="1" w:unhideWhenUsed="1"/>
+    <w:lsdException w:name="index 8" w:semiHidden="1" w:unhideWhenUsed="1"/>
+    <w:lsdException w:name="index 9" w:semiHidden="1" w:unhideWhenUsed="1"/>
+    <w:lsdException w:name="toc 1" w:semiHidden="1" w:uiPriority="39" w:unhideWhenUsed="1"/>
+    <w:lsdException w:name="toc 2" w:semiHidden="1" w:uiPriority="39" w:unhideWhenUsed="1"/>
+    <w:lsdException w:name="toc 3" w:semiHidden="1" w:uiPriority="39" w:unhideWhenUsed="1"/>
+    <w:lsdException w:name="toc 4" w:semiHidden="1" w:uiPriority="39" w:unhideWhenUsed="1"/>
+    <w:lsdException w:name="toc 5" w:semiHidden="1" w:uiPriority="39" w:unhideWhenUsed="1"/>
+    <w:lsdException w:name="toc 6" w:semiHidden="1" w:uiPriority="39" w:unhideWhenUsed="1"/>
+    <w:lsdException w:name="toc 7" w:semiHidden="1" w:uiPriority="39" w:unhideWhenUsed="1"/>
+    <w:lsdException w:name="toc 8" w:semiHidden="1" w:uiPriority="39" w:unhideWhenUsed="1"/>
+    <w:lsdException w:name="toc 9" w:semiHidden="1" w:uiPriority="39" w:unhideWhenUsed="1"/>
+    <w:lsdException w:name="Normal Indent" w:semiHidden="1" w:unhideWhenUsed="1"/>
+    <w:lsdException w:name="footnote text" w:semiHidden="1" w:unhideWhenUsed="1"/>
+    <w:lsdException w:name="annotation text" w:semiHidden="1" w:unhideWhenUsed="1"/>
+    <w:lsdException w:name="header" w:semiHidden="1" w:unhideWhenUsed="1"/>
+    <w:lsdException w:name="footer" w:semiHidden="1" w:unhideWhenUsed="1"/>
+    <w:lsdException w:name="index heading" w:semiHidden="1" w:unhideWhenUsed="1"/>
+    <w:lsdException w:name="caption" w:semiHidden="1" w:uiPriority="35" w:unhideWhenUsed="1" w:qFormat="1"/>
+    <w:lsdException w:name="table of figures" w:semiHidden="1" w:unhideWhenUsed="1"/>
+    <w:lsdException w:name="envelope address" w:semiHidden="1" w:unhideWhenUsed="1"/>
+    <w:lsdException w:name="envelope return" w:semiHidden="1" w:unhideWhenUsed="1"/>
+    <w:lsdException w:name="footnote reference" w:semiHidden="1" w:unhideWhenUsed="1"/>
+    <w:lsdException w:name="annotation reference" w:semiHidden="1" w:unhideWhenUsed="1"/>
+    <w:lsdException w:name="line number" w:semiHidden="1" w:unhideWhenUsed="1"/>
+    <w:lsdException w:name="page number" w:semiHidden="1" w:unhideWhenUsed="1"/>
+    <w:lsdException w:name="endnote reference" w:semiHidden="1" w:unhideWhenUsed="1"/>
+    <w:lsdException w:name="endnote text" w:semiHidden="1" w:unhideWhenUsed="1"/>
+    <w:lsdException w:name="table of authorities" w:semiHidden="1" w:unhideWhenUsed="1"/>
+    <w:lsdException w:name="macro" w:semiHidden="1" w:unhideWhenUsed="1"/>
+    <w:lsdException w:name="toa heading" w:semiHidden="1" w:unhideWhenUsed="1"/>
+    <w:lsdException w:name="List" w:semiHidden="1" w:unhideWhenUsed="1"/>
+    <w:lsdException w:name="List Bullet" w:semiHidden="1" w:unhideWhenUsed="1"/>
+    <w:lsdException w:name="List Number" w:semiHidden="1" w:unhideWhenUsed="1"/>
+    <w:lsdException w:name="List 2" w:semiHidden="1" w:unhideWhenUsed="1"/>
+    <w:lsdException w:name="List 3" w:semiHidden="1" w:unhideWhenUsed="1"/>
+    <w:lsdException w:name="List 4" w:semiHidden="1" w:unhideWhenUsed="1"/>
+    <w:lsdException w:name="List 5" w:semiHidden="1" w:unhideWhenUsed="1"/>
+    <w:lsdException w:name="List Bullet 2" w:semiHidden="1" w:unhideWhenUsed="1"/>
+    <w:lsdException w:name="List Bullet 3" w:semiHidden="1" w:unhideWhenUsed="1"/>
+    <w:lsdException w:name="List Bullet 4" w:semiHidden="1" w:unhideWhenUsed="1"/>
+    <w:lsdException w:name="List Bullet 5" w:semiHidden="1" w:unhideWhenUsed="1"/>
+    <w:lsdException w:name="List Number 2" w:semiHidden="1" w:unhideWhenUsed="1"/>
+    <w:lsdException w:name="List Number 3" w:semiHidden="1" w:unhideWhenUsed="1"/>
+    <w:lsdException w:name="List Number 4" w:semiHidden="1" w:unhideWhenUsed="1"/>
+    <w:lsdException w:name="List Number 5" w:semiHidden="1" w:unhideWhenUsed="1"/>
+    <w:lsdException w:name="Title" w:uiPriority="10" w:qFormat="1"/>
+    <w:lsdException w:name="Closing" w:semiHidden="1" w:unhideWhenUsed="1"/>
+    <w:lsdException w:name="Signature" w:semiHidden="1" w:unhideWhenUsed="1"/>
+    <w:lsdException w:name="Default Paragraph Font" w:semiHidden="1" w:uiPriority="1" w:unhideWhenUsed="1"/>
+    <w:lsdException w:name="Body Text" w:semiHidden="1" w:uiPriority="0" w:unhideWhenUsed="1"/>
+    <w:lsdException w:name="Body Text Indent" w:semiHidden="1" w:unhideWhenUsed="1"/>
+    <w:lsdException w:name="List Continue" w:semiHidden="1" w:unhideWhenUsed="1"/>
+    <w:lsdException w:name="List Continue 2" w:semiHidden="1" w:unhideWhenUsed="1"/>
+    <w:lsdException w:name="List Continue 3" w:semiHidden="1" w:unhideWhenUsed="1"/>
+    <w:lsdException w:name="List Continue 4" w:semiHidden="1" w:unhideWhenUsed="1"/>
+    <w:lsdException w:name="List Continue 5" w:semiHidden="1" w:unhideWhenUsed="1"/>
+    <w:lsdException w:name="Message Header" w:semiHidden="1" w:unhideWhenUsed="1"/>
+    <w:lsdException w:name="Subtitle" w:uiPriority="11" w:qFormat="1"/>
+    <w:lsdException w:name="Salutation" w:semiHidden="1" w:unhideWhenUsed="1"/>
+    <w:lsdException w:name="Date" w:semiHidden="1" w:unhideWhenUsed="1"/>
+    <w:lsdException w:name="Body Text First Indent" w:semiHidden="1" w:unhideWhenUsed="1"/>
+    <w:lsdException w:name="Body Text First Indent 2" w:semiHidden="1" w:unhideWhenUsed="1"/>
+    <w:lsdException w:name="Note Heading" w:semiHidden="1" w:unhideWhenUsed="1"/>
+    <w:lsdException w:name="Body Text 2" w:semiHidden="1" w:unhideWhenUsed="1"/>
+    <w:lsdException w:name="Body Text 3" w:semiHidden="1" w:unhideWhenUsed="1"/>
+    <w:lsdException w:name="Body Text Indent 2" w:semiHidden="1" w:unhideWhenUsed="1"/>
+    <w:lsdException w:name="Body Text Indent 3" w:semiHidden="1" w:unhideWhenUsed="1"/>
+    <w:lsdException w:name="Block Text" w:semiHidden="1" w:unhideWhenUsed="1"/>
+    <w:lsdException w:name="Hyperlink" w:semiHidden="1" w:unhideWhenUsed="1"/>
+    <w:lsdException w:name="FollowedHyperlink" w:semiHidden="1" w:unhideWhenUsed="1"/>
+    <w:lsdException w:name="Strong" w:uiPriority="22" w:qFormat="1"/>
+    <w:lsdException w:name="Emphasis" w:uiPriority="20" w:qFormat="1"/>
+    <w:lsdException w:name="Document Map" w:semiHidden="1" w:unhideWhenUsed="1"/>
+    <w:lsdException w:name="Plain Text" w:semiHidden="1" w:unhideWhenUsed="1"/>
+    <w:lsdException w:name="E-mail Signature" w:semiHidden="1" w:unhideWhenUsed="1"/>
+    <w:lsdException w:name="HTML Top of Form" w:semiHidden="1" w:unhideWhenUsed="1"/>
+    <w:lsdException w:name="HTML Bottom of Form" w:semiHidden="1" w:unhideWhenUsed="1"/>
+    <w:lsdException w:name="Normal (Web)" w:semiHidden="1" w:unhideWhenUsed="1"/>
+    <w:lsdException w:name="HTML Acronym" w:semiHidden="1" w:unhideWhenUsed="1"/>
+    <w:lsdException w:name="HTML Address" w:semiHidden="1" w:unhideWhenUsed="1"/>
+    <w:lsdException w:name="HTML Cite" w:semiHidden="1" w:unhideWhenUsed="1"/>
+    <w:lsdException w:name="HTML Code" w:semiHidden="1" w:unhideWhenUsed="1"/>
+    <w:lsdException w:name="HTML Definition" w:semiHidden="1" w:unhideWhenUsed="1"/>
+    <w:lsdException w:name="HTML Keyboard" w:semiHidden="1" w:unhideWhenUsed="1"/>
+    <w:lsdException w:name="HTML Preformatted" w:semiHidden="1" w:unhideWhenUsed="1"/>
+    <w:lsdException w:name="HTML Sample" w:semiHidden="1" w:unhideWhenUsed="1"/>
+    <w:lsdException w:name="HTML Typewriter" w:semiHidden="1" w:unhideWhenUsed="1"/>
+    <w:lsdException w:name="HTML Variable" w:semiHidden="1" w:unhideWhenUsed="1"/>
+    <w:lsdException w:name="Normal Table" w:semiHidden="1" w:unhideWhenUsed="1"/>
+    <w:lsdException w:name="annotation subject" w:semiHidden="1" w:unhideWhenUsed="1"/>
+    <w:lsdException w:name="No List" w:semiHidden="1" w:unhideWhenUsed="1"/>
+    <w:lsdException w:name="Outline List 1" w:semiHidden="1" w:unhideWhenUsed="1"/>
+    <w:lsdException w:name="Outline List 2" w:semiHidden="1" w:unhideWhenUsed="1"/>
+    <w:lsdException w:name="Outline List 3" w:semiHidden="1" w:unhideWhenUsed="1"/>
+    <w:lsdException w:name="Table Simple 1" w:semiHidden="1" w:unhideWhenUsed="1"/>
+    <w:lsdException w:name="Table Simple 2" w:semiHidden="1" w:unhideWhenUsed="1"/>
+    <w:lsdException w:name="Table Simple 3" w:semiHidden="1" w:unhideWhenUsed="1"/>
+    <w:lsdException w:name="Table Classic 1" w:semiHidden="1" w:unhideWhenUsed="1"/>
+    <w:lsdException w:name="Table Classic 2" w:semiHidden="1" w:unhideWhenUsed="1"/>
+    <w:lsdException w:name="Table Classic 3" w:semiHidden="1" w:unhideWhenUsed="1"/>
+    <w:lsdException w:name="Table Classic 4" w:semiHidden="1" w:unhideWhenUsed="1"/>
+    <w:lsdException w:name="Table Colorful 1" w:semiHidden="1" w:unhideWhenUsed="1"/>
+    <w:lsdException w:name="Table Colorful 2" w:semiHidden="1" w:unhideWhenUsed="1"/>
+    <w:lsdException w:name="Table Colorful 3" w:semiHidden="1" w:unhideWhenUsed="1"/>
+    <w:lsdException w:name="Table Columns 1" w:semiHidden="1" w:unhideWhenUsed="1"/>
+    <w:lsdException w:name="Table Columns 2" w:semiHidden="1" w:unhideWhenUsed="1"/>
+    <w:lsdException w:name="Table Columns 3" w:semiHidden="1" w:unhideWhenUsed="1"/>
+    <w:lsdException w:name="Table Columns 4" w:semiHidden="1" w:unhideWhenUsed="1"/>
+    <w:lsdException w:name="Table Columns 5" w:semiHidden="1" w:unhideWhenUsed="1"/>
+    <w:lsdException w:name="Table Grid 1" w:semiHidden="1" w:unhideWhenUsed="1"/>
+    <w:lsdException w:name="Table Grid 2" w:semiHidden="1" w:unhideWhenUsed="1"/>
+    <w:lsdException w:name="Table Grid 3" w:semiHidden="1" w:unhideWhenUsed="1"/>
+    <w:lsdException w:name="Table Grid 4" w:semiHidden="1" w:unhideWhenUsed="1"/>
+    <w:lsdException w:name="Table Grid 5" w:semiHidden="1" w:unhideWhenUsed="1"/>
+    <w:lsdException w:name="Table Grid 6" w:semiHidden="1" w:unhideWhenUsed="1"/>
+    <w:lsdException w:name="Table Grid 7" w:semiHidden="1" w:unhideWhenUsed="1"/>
+    <w:lsdException w:name="Table Grid 8" w:semiHidden="1" w:unhideWhenUsed="1"/>
+    <w:lsdException w:name="Table List 1" w:semiHidden="1" w:unhideWhenUsed="1"/>
+    <w:lsdException w:name="Table List 2" w:semiHidden="1" w:unhideWhenUsed="1"/>
+    <w:lsdException w:name="Table List 3" w:semiHidden="1" w:unhideWhenUsed="1"/>
+    <w:lsdException w:name="Table List 4" w:semiHidden="1" w:unhideWhenUsed="1"/>
+    <w:lsdException w:name="Table List 5" w:semiHidden="1" w:unhideWhenUsed="1"/>
+    <w:lsdException w:name="Table List 6" w:semiHidden="1" w:unhideWhenUsed="1"/>
+    <w:lsdException w:name="Table List 7" w:semiHidden="1" w:unhideWhenUsed="1"/>
+    <w:lsdException w:name="Table List 8" w:semiHidden="1" w:unhideWhenUsed="1"/>
+    <w:lsdException w:name="Table 3D effects 1" w:semiHidden="1" w:unhideWhenUsed="1"/>
+    <w:lsdException w:name="Table 3D effects 2" w:semiHidden="1" w:unhideWhenUsed="1"/>
+    <w:lsdException w:name="Table 3D effects 3" w:semiHidden="1" w:unhideWhenUsed="1"/>
+    <w:lsdException w:name="Table Contemporary" w:semiHidden="1" w:unhideWhenUsed="1"/>
+    <w:lsdException w:name="Table Elegant" w:semiHidden="1" w:unhideWhenUsed="1"/>
+    <w:lsdException w:name="Table Professional" w:semiHidden="1" w:unhideWhenUsed="1"/>
+    <w:lsdException w:name="Table Subtle 1" w:semiHidden="1" w:unhideWhenUsed="1"/>
+    <w:lsdException w:name="Table Subtle 2" w:semiHidden="1" w:unhideWhenUsed="1"/>
+    <w:lsdException w:name="Table Web 1" w:semiHidden="1" w:unhideWhenUsed="1"/>
+    <w:lsdException w:name="Table Web 2" w:semiHidden="1" w:unhideWhenUsed="1"/>
+    <w:lsdException w:name="Table Web 3" w:semiHidden="1" w:unhideWhenUsed="1"/>
+    <w:lsdException w:name="Balloon Text" w:semiHidden="1" w:unhideWhenUsed="1"/>
+    <w:lsdException w:name="Table Grid" w:uiPriority="59"/>
+    <w:lsdException w:name="Table Theme" w:semiHidden="1" w:unhideWhenUsed="1"/>
+    <w:lsdException w:name="Placeholder Text" w:semiHidden="1"/>
+    <w:lsdException w:name="No Spacing" w:uiPriority="1" w:qFormat="1"/>
+    <w:lsdException w:name="Light Shading" w:uiPriority="60"/>
+    <w:lsdException w:name="Light List" w:uiPriority="61"/>
+    <w:lsdException w:name="Light Grid" w:uiPriority="62"/>
+    <w:lsdException w:name="Medium Shading 1" w:uiPriority="63"/>
+    <w:lsdException w:name="Medium Shading 2" w:uiPriority="64"/>
+    <w:lsdException w:name="Medium List 1" w:uiPriority="65"/>
+    <w:lsdException w:name="Medium List 2" w:uiPriority="66"/>
+    <w:lsdException w:name="Medium Grid 1" w:uiPriority="67"/>
+    <w:lsdException w:name="Medium Grid 2" w:uiPriority="68"/>
+    <w:lsdException w:name="Medium Grid 3" w:uiPriority="69"/>
+    <w:lsdException w:name="Dark List" w:uiPriority="70"/>
+    <w:lsdException w:name="Colorful Shading" w:uiPriority="71"/>
+    <w:lsdException w:name="Colorful List" w:uiPriority="72"/>
+    <w:lsdException w:name="Colorful Grid" w:uiPriority="73"/>
+    <w:lsdException w:name="Light Shading Accent 1" w:uiPriority="60"/>
+    <w:lsdException w:name="Light List Accent 1" w:uiPriority="61"/>
+    <w:lsdException w:name="Light Grid Accent 1" w:uiPriority="62"/>
+    <w:lsdException w:name="Medium Shading 1 Accent 1" w:uiPriority="63"/>
+    <w:lsdException w:name="Medium Shading 2 Accent 1" w:uiPriority="64"/>
+    <w:lsdException w:name="Medium List 1 Accent 1" w:uiPriority="65"/>
+    <w:lsdException w:name="Revision" w:semiHidden="1"/>
+    <w:lsdException w:name="List Paragraph" w:uiPriority="34" w:qFormat="1"/>
+    <w:lsdException w:name="Quote" w:uiPriority="29" w:qFormat="1"/>
+    <w:lsdException w:name="Intense Quote" w:uiPriority="30" w:qFormat="1"/>
+    <w:lsdException w:name="Medium List 2 Accent 1" w:uiPriority="66"/>
+    <w:lsdException w:name="Medium Grid 1 Accent 1" w:uiPriority="67"/>
+    <w:lsdException w:name="Medium Grid 2 Accent 1" w:uiPriority="68"/>
+    <w:lsdException w:name="Medium Grid 3 Accent 1" w:uiPriority="69"/>
+    <w:lsdException w:name="Dark List Accent 1" w:uiPriority="70"/>
+    <w:lsdException w:name="Colorful Shading Accent 1" w:uiPriority="71"/>
+    <w:lsdException w:name="Colorful List Accent 1" w:uiPriority="72"/>
+    <w:lsdException w:name="Colorful Grid Accent 1" w:uiPriority="73"/>
+    <w:lsdException w:name="Light Shading Accent 2" w:uiPriority="60"/>
+    <w:lsdException w:name="Light List Accent 2" w:uiPriority="61"/>
+    <w:lsdException w:name="Light Grid Accent 2" w:uiPriority="62"/>
+    <w:lsdException w:name="Medium Shading 1 Accent 2" w:uiPriority="63"/>
+    <w:lsdException w:name="Medium Shading 2 Accent 2" w:uiPriority="64"/>
+    <w:lsdException w:name="Medium List 1 Accent 2" w:uiPriority="65"/>
+    <w:lsdException w:name="Medium List 2 Accent 2" w:uiPriority="66"/>
+    <w:lsdException w:name="Medium Grid 1 Accent 2" w:uiPriority="67"/>
+    <w:lsdException w:name="Medium Grid 2 Accent 2" w:uiPriority="68"/>
+    <w:lsdException w:name="Medium Grid 3 Accent 2" w:uiPriority="69"/>
+    <w:lsdException w:name="Dark List Accent 2" w:uiPriority="70"/>
+    <w:lsdException w:name="Colorful Shading Accent 2" w:uiPriority="71"/>
+    <w:lsdException w:name="Colorful List Accent 2" w:uiPriority="72"/>
+    <w:lsdException w:name="Colorful Grid Accent 2" w:uiPriority="73"/>
+    <w:lsdException w:name="Light Shading Accent 3" w:uiPriority="60"/>
+    <w:lsdException w:name="Light List Accent 3" w:uiPriority="61"/>
+    <w:lsdException w:name="Light Grid Accent 3" w:uiPriority="62"/>
+    <w:lsdException w:name="Medium Shading 1 Accent 3" w:uiPriority="63"/>
+    <w:lsdException w:name="Medium Shading 2 Accent 3" w:uiPriority="64"/>
+    <w:lsdException w:name="Medium List 1 Accent 3" w:uiPriority="65"/>
+    <w:lsdException w:name="Medium List 2 Accent 3" w:uiPriority="66"/>
+    <w:lsdException w:name="Medium Grid 1 Accent 3" w:uiPriority="67"/>
+    <w:lsdException w:name="Medium Grid 2 Accent 3" w:uiPriority="68"/>
+    <w:lsdException w:name="Medium Grid 3 Accent 3" w:uiPriority="69"/>
+    <w:lsdException w:name="Dark List Accent 3" w:uiPriority="70"/>
+    <w:lsdException w:name="Colorful Shading Accent 3" w:uiPriority="71"/>
+    <w:lsdException w:name="Colorful List Accent 3" w:uiPriority="72"/>
+    <w:lsdException w:name="Colorful Grid Accent 3" w:uiPriority="73"/>
+    <w:lsdException w:name="Light Shading Accent 4" w:uiPriority="60"/>
+    <w:lsdException w:name="Light List Accent 4" w:uiPriority="61"/>
+    <w:lsdException w:name="Light Grid Accent 4" w:uiPriority="62"/>
+    <w:lsdException w:name="Medium Shading 1 Accent 4" w:uiPriority="63"/>
+    <w:lsdException w:name="Medium Shading 2 Accent 4" w:uiPriority="64"/>
+    <w:lsdException w:name="Medium List 1 Accent 4" w:uiPriority="65"/>
+    <w:lsdException w:name="Medium List 2 Accent 4" w:uiPriority="66"/>
+    <w:lsdException w:name="Medium Grid 1 Accent 4" w:uiPriority="67"/>
+    <w:lsdException w:name="Medium Grid 2 Accent 4" w:uiPriority="68"/>
+    <w:lsdException w:name="Medium Grid 3 Accent 4" w:uiPriority="69"/>
+    <w:lsdException w:name="Dark List Accent 4" w:uiPriority="70"/>
+    <w:lsdException w:name="Colorful Shading Accent 4" w:uiPriority="71"/>
+    <w:lsdException w:name="Colorful List Accent 4" w:uiPriority="72"/>
+    <w:lsdException w:name="Colorful Grid Accent 4" w:uiPriority="73"/>
+    <w:lsdException w:name="Light Shading Accent 5" w:uiPriority="60"/>
+    <w:lsdException w:name="Light List Accent 5" w:uiPriority="61"/>
+    <w:lsdException w:name="Light Grid Accent 5" w:uiPriority="62"/>
+    <w:lsdException w:name="Medium Shading 1 Accent 5" w:uiPriority="63"/>
+    <w:lsdException w:name="Medium Shading 2 Accent 5" w:uiPriority="64"/>
+    <w:lsdException w:name="Medium List 1 Accent 5" w:uiPriority="65"/>
+    <w:lsdException w:name="Medium List 2 Accent 5" w:uiPriority="66"/>
+    <w:lsdException w:name="Medium Grid 1 Accent 5" w:uiPriority="67"/>
+    <w:lsdException w:name="Medium Grid 2 Accent 5" w:uiPriority="68"/>
+    <w:lsdException w:name="Medium Grid 3 Accent 5" w:uiPriority="69"/>
+    <w:lsdException w:name="Dark List Accent 5" w:uiPriority="70"/>
+    <w:lsdException w:name="Colorful Shading Accent 5" w:uiPriority="71"/>
+    <w:lsdException w:name="Colorful List Accent 5" w:uiPriority="72"/>
+    <w:lsdException w:name="Colorful Grid Accent 5" w:uiPriority="73"/>
+    <w:lsdException w:name="Light Shading Accent 6" w:uiPriority="60"/>
+    <w:lsdException w:name="Light List Accent 6" w:uiPriority="61"/>
+    <w:lsdException w:name="Light Grid Accent 6" w:uiPriority="62"/>
+    <w:lsdException w:name="Medium Shading 1 Accent 6" w:uiPriority="63"/>
+    <w:lsdException w:name="Medium Shading 2 Accent 6" w:uiPriority="64"/>
+    <w:lsdException w:name="Medium List 1 Accent 6" w:uiPriority="65"/>
+    <w:lsdException w:name="Medium List 2 Accent 6" w:uiPriority="66"/>
+    <w:lsdException w:name="Medium Grid 1 Accent 6" w:uiPriority="67"/>
+    <w:lsdException w:name="Medium Grid 2 Accent 6" w:uiPriority="68"/>
+    <w:lsdException w:name="Medium Grid 3 Accent 6" w:uiPriority="69"/>
+    <w:lsdException w:name="Dark List Accent 6" w:uiPriority="70"/>
+    <w:lsdException w:name="Colorful Shading Accent 6" w:uiPriority="71"/>
+    <w:lsdException w:name="Colorful List Accent 6" w:uiPriority="72"/>
+    <w:lsdException w:name="Colorful Grid Accent 6" w:uiPriority="73"/>
+    <w:lsdException w:name="Subtle Emphasis" w:uiPriority="19" w:qFormat="1"/>
+    <w:lsdException w:name="Intense Emphasis" w:uiPriority="21" w:qFormat="1"/>
+    <w:lsdException w:name="Subtle Reference" w:uiPriority="31" w:qFormat="1"/>
+    <w:lsdException w:name="Intense Reference" w:uiPriority="32" w:qFormat="1"/>
+    <w:lsdException w:name="Book Title" w:uiPriority="33" w:qFormat="1"/>
+    <w:lsdException w:name="Bibliography" w:semiHidden="1" w:uiPriority="37" w:unhideWhenUsed="1"/>
+    <w:lsdException w:name="TOC Heading" w:semiHidden="1" w:uiPriority="39" w:unhideWhenUsed="1" w:qFormat="1"/>
+    <w:lsdException w:name="Plain Table 1" w:uiPriority="41"/>
+    <w:lsdException w:name="Plain Table 2" w:uiPriority="42"/>
+    <w:lsdException w:name="Plain Table 3" w:uiPriority="43"/>
+    <w:lsdException w:name="Plain Table 4" w:uiPriority="44"/>
+    <w:lsdException w:name="Plain Table 5" w:uiPriority="45"/>
+    <w:lsdException w:name="Grid Table Light" w:uiPriority="40"/>
+    <w:lsdException w:name="Grid Table 1 Light" w:uiPriority="46"/>
+    <w:lsdException w:name="Grid Table 2" w:uiPriority="47"/>
+    <w:lsdException w:name="Grid Table 3" w:uiPriority="48"/>
+    <w:lsdException w:name="Grid Table 4" w:uiPriority="49"/>
+    <w:lsdException w:name="Grid Table 5 Dark" w:uiPriority="50"/>
+    <w:lsdException w:name="Grid Table 6 Colorful" w:uiPriority="51"/>
+    <w:lsdException w:name="Grid Table 7 Colorful" w:uiPriority="52"/>
+    <w:lsdException w:name="Grid Table 1 Light Accent 1" w:uiPriority="46"/>
+    <w:lsdException w:name="Grid Table 2 Accent 1" w:uiPriority="47"/>
+    <w:lsdException w:name="Grid Table 3 Accent 1" w:uiPriority="48"/>
+    <w:lsdException w:name="Grid Table 4 Accent 1" w:uiPriority="49"/>
+    <w:lsdException w:name="Grid Table 5 Dark Accent 1" w:uiPriority="50"/>
+    <w:lsdException w:name="Grid Table 6 Colorful Accent 1" w:uiPriority="51"/>
+    <w:lsdException w:name="Grid Table 7 Colorful Accent 1" w:uiPriority="52"/>
+    <w:lsdException w:name="Grid Table 1 Light Accent 2" w:uiPriority="46"/>
+    <w:lsdException w:name="Grid Table 2 Accent 2" w:uiPriority="47"/>
+    <w:lsdException w:name="Grid Table 3 Accent 2" w:uiPriority="48"/>
+    <w:lsdException w:name="Grid Table 4 Accent 2" w:uiPriority="49"/>
+    <w:lsdException w:name="Grid Table 5 Dark Accent 2" w:uiPriority="50"/>
+    <w:lsdException w:name="Grid Table 6 Colorful Accent 2" w:uiPriority="51"/>
+    <w:lsdException w:name="Grid Table 7 Colorful Accent 2" w:uiPriority="52"/>
+    <w:lsdException w:name="Grid Table 1 Light Accent 3" w:uiPriority="46"/>
+    <w:lsdException w:name="Grid Table 2 Accent 3" w:uiPriority="47"/>
+    <w:lsdException w:name="Grid Table 3 Accent 3" w:uiPriority="48"/>
+    <w:lsdException w:name="Grid Table 4 Accent 3" w:uiPriority="49"/>
+    <w:lsdException w:name="Grid Table 5 Dark Accent 3" w:uiPriority="50"/>
+    <w:lsdException w:name="Grid Table 6 Colorful Accent 3" w:uiPriority="51"/>
+    <w:lsdException w:name="Grid Table 7 Colorful Accent 3" w:uiPriority="52"/>
+    <w:lsdException w:name="Grid Table 1 Light Accent 4" w:uiPriority="46"/>
+    <w:lsdException w:name="Grid Table 2 Accent 4" w:uiPriority="47"/>
+    <w:lsdException w:name="Grid Table 3 Accent 4" w:uiPriority="48"/>
+    <w:lsdException w:name="Grid Table 4 Accent 4" w:uiPriority="49"/>
+    <w:lsdException w:name="Grid Table 5 Dark Accent 4" w:uiPriority="50"/>
+    <w:lsdException w:name="Grid Table 6 Colorful Accent 4" w:uiPriority="51"/>
+    <w:lsdException w:name="Grid Table 7 Colorful Accent 4" w:uiPriority="52"/>
+    <w:lsdException w:name="Grid Table 1 Light Accent 5" w:uiPriority="46"/>
+    <w:lsdException w:name="Grid Table 2 Accent 5" w:uiPriority="47"/>
+    <w:lsdException w:name="Grid Table 3 Accent 5" w:uiPriority="48"/>
+    <w:lsdException w:name="Grid Table 4 Accent 5" w:uiPriority="49"/>
+    <w:lsdException w:name="Grid Table 5 Dark Accent 5" w:uiPriority="50"/>
+    <w:lsdException w:name="Grid Table 6 Colorful Accent 5" w:uiPriority="51"/>
+    <w:lsdException w:name="Grid Table 7 Colorful Accent 5" w:uiPriority="52"/>
+    <w:lsdException w:name="Grid Table 1 Light Accent 6" w:uiPriority="46"/>
+    <w:lsdException w:name="Grid Table 2 Accent 6" w:uiPriority="47"/>
+    <w:lsdException w:name="Grid Table 3 Accent 6" w:uiPriority="48"/>
+    <w:lsdException w:name="Grid Table 4 Accent 6" w:uiPriority="49"/>
+    <w:lsdException w:name="Grid Table 5 Dark Accent 6" w:uiPriority="50"/>
+    <w:lsdException w:name="Grid Table 6 Colorful Accent 6" w:uiPriority="51"/>
+    <w:lsdException w:name="Grid Table 7 Colorful Accent 6" w:uiPriority="52"/>
+    <w:lsdException w:name="List Table 1 Light" w:uiPriority="46"/>
+    <w:lsdException w:name="List Table 2" w:uiPriority="47"/>
+    <w:lsdException w:name="List Table 3" w:uiPriority="48"/>
+    <w:lsdException w:name="List Table 4" w:uiPriority="49"/>
+    <w:lsdException w:name="List Table 5 Dark" w:uiPriority="50"/>
+    <w:lsdException w:name="List Table 6 Colorful" w:uiPriority="51"/>
+    <w:lsdException w:name="List Table 7 Colorful" w:uiPriority="52"/>
+    <w:lsdException w:name="List Table 1 Light Accent 1" w:uiPriority="46"/>
+    <w:lsdException w:name="List Table 2 Accent 1" w:uiPriority="47"/>
+    <w:lsdException w:name="List Table 3 Accent 1" w:uiPriority="48"/>
+    <w:lsdException w:name="List Table 4 Accent 1" w:uiPriority="49"/>
+    <w:lsdException w:name="List Table 5 Dark Accent 1" w:uiPriority="50"/>
+    <w:lsdException w:name="List Table 6 Colorful Accent 1" w:uiPriority="51"/>
+    <w:lsdException w:name="List Table 7 Colorful Accent 1" w:uiPriority="52"/>
+    <w:lsdException w:name="List Table 1 Light Accent 2" w:uiPriority="46"/>
+    <w:lsdException w:name="List Table 2 Accent 2" w:uiPriority="47"/>
+    <w:lsdException w:name="List Table 3 Accent 2" w:uiPriority="48"/>
+    <w:lsdException w:name="List Table 4 Accent 2" w:uiPriority="49"/>
+    <w:lsdException w:name="List Table 5 Dark Accent 2" w:uiPriority="50"/>
+    <w:lsdException w:name="List Table 6 Colorful Accent 2" w:uiPriority="51"/>
+    <w:lsdException w:name="List Table 7 Colorful Accent 2" w:uiPriority="52"/>
+    <w:lsdException w:name="List Table 1 Light Accent 3" w:uiPriority="46"/>
+    <w:lsdException w:name="List Table 2 Accent 3" w:uiPriority="47"/>
+    <w:lsdException w:name="List Table 3 Accent 3" w:uiPriority="48"/>
+    <w:lsdException w:name="List Table 4 Accent 3" w:uiPriority="49"/>
+    <w:lsdException w:name="List Table 5 Dark Accent 3" w:uiPriority="50"/>
+    <w:lsdException w:name="List Table 6 Colorful Accent 3" w:uiPriority="51"/>
+    <w:lsdException w:name="List Table 7 Colorful Accent 3" w:uiPriority="52"/>
+    <w:lsdException w:name="List Table 1 Light Accent 4" w:uiPriority="46"/>
+    <w:lsdException w:name="List Table 2 Accent 4" w:uiPriority="47"/>
+    <w:lsdException w:name="List Table 3 Accent 4" w:uiPriority="48"/>
+    <w:lsdException w:name="List Table 4 Accent 4" w:uiPriority="49"/>
+    <w:lsdException w:name="List Table 5 Dark Accent 4" w:uiPriority="50"/>
+    <w:lsdException w:name="List Table 6 Colorful Accent 4" w:uiPriority="51"/>
+    <w:lsdException w:name="List Table 7 Colorful Accent 4" w:uiPriority="52"/>
+    <w:lsdException w:name="List Table 1 Light Accent 5" w:uiPriority="46"/>
+    <w:lsdException w:name="List Table 2 Accent 5" w:uiPriority="47"/>
+    <w:lsdException w:name="List Table 3 Accent 5" w:uiPriority="48"/>
+    <w:lsdException w:name="List Table 4 Accent 5" w:uiPriority="49"/>
+    <w:lsdException w:name="List Table 5 Dark Accent 5" w:uiPriority="50"/>
+    <w:lsdException w:name="List Table 6 Colorful Accent 5" w:uiPriority="51"/>
+    <w:lsdException w:name="List Table 7 Colorful Accent 5" w:uiPriority="52"/>
+    <w:lsdException w:name="List Table 1 Light Accent 6" w:uiPriority="46"/>
+    <w:lsdException w:name="List Table 2 Accent 6" w:uiPriority="47"/>
+    <w:lsdException w:name="List Table 3 Accent 6" w:uiPriority="48"/>
+    <w:lsdException w:name="List Table 4 Accent 6" w:uiPriority="49"/>
+    <w:lsdException w:name="List Table 5 Dark Accent 6" w:uiPriority="50"/>
+    <w:lsdException w:name="List Table 6 Colorful Accent 6" w:uiPriority="51"/>
+    <w:lsdException w:name="List Table 7 Colorful Accent 6" w:uiPriority="52"/>
+    <w:lsdException w:name="Mention" w:semiHidden="1" w:unhideWhenUsed="1"/>
+    <w:lsdException w:name="Smart Hyperlink" w:semiHidden="1" w:unhideWhenUsed="1"/>
+    <w:lsdException w:name="Hashtag" w:semiHidden="1" w:unhideWhenUsed="1"/>
+    <w:lsdException w:name="Unresolved Mention" w:semiHidden="1" w:unhideWhenUsed="1"/>
+    <w:lsdException w:name="Smart Link" w:semiHidden="1" w:unhideWhenUsed="1"/>
   </w:latentStyles>
   <w:style w:type="paragraph" w:default="1" w:styleId="Normal">
     <w:name w:val="Normal"/>
@@ -21357,7 +21472,7 @@
   <a:extraClrSchemeLst/>
   <a:extLst>
     <a:ext uri="{05A4C25C-085E-4340-85A3-A5531E510DB2}">
-      <thm15:themeFamily xmlns="" xmlns:thm15="http://schemas.microsoft.com/office/thememl/2012/main" name="Office Theme" id="{62F939B6-93AF-4DB8-9C6B-D6C7DFDC589F}" vid="{4A3C46E8-61CC-4603-A589-7422A47A8E4A}"/>
+      <thm15:themeFamily xmlns:thm15="http://schemas.microsoft.com/office/thememl/2012/main" name="Office Theme" id="{62F939B6-93AF-4DB8-9C6B-D6C7DFDC589F}" vid="{4A3C46E8-61CC-4603-A589-7422A47A8E4A}"/>
     </a:ext>
   </a:extLst>
 </a:theme>

</xml_diff>